<commit_message>
Completed Revised Requirements Model
</commit_message>
<xml_diff>
--- a/Documentation/LCAM/0 - Changelog.docx
+++ b/Documentation/LCAM/0 - Changelog.docx
@@ -410,6 +410,7 @@
               <w:rPr>
                 <w:rtl w:val="0"/>
               </w:rPr>
+              <w:t xml:space="preserve">Clarity</w:t>
             </w:r>
           </w:p>
         </w:tc>
@@ -462,6 +463,7 @@
               <w:rPr>
                 <w:rtl w:val="0"/>
               </w:rPr>
+              <w:t xml:space="preserve">Clarity</w:t>
             </w:r>
           </w:p>
         </w:tc>
@@ -571,6 +573,7 @@
               <w:rPr>
                 <w:rtl w:val="0"/>
               </w:rPr>
+              <w:t xml:space="preserve">Clarity</w:t>
             </w:r>
           </w:p>
         </w:tc>
@@ -614,15 +617,15 @@
           <w:p>
             <w:pPr>
               <w:widowControl w:val="0"/>
-              <w:spacing w:after="0" w:before="0" w:line="240" w:lineRule="auto"/>
-              <w:ind w:left="0" w:firstLine="0"/>
-              <w:contextualSpacing w:val="0"/>
-              <w:rPr/>
-            </w:pPr>
-            <w:r>
-              <w:rPr>
-                <w:rtl w:val="0"/>
-              </w:rPr>
+              <w:spacing w:line="240" w:lineRule="auto"/>
+              <w:contextualSpacing w:val="0"/>
+              <w:rPr/>
+            </w:pPr>
+            <w:r>
+              <w:rPr>
+                <w:rtl w:val="0"/>
+              </w:rPr>
+              <w:t xml:space="preserve">Clarity</w:t>
             </w:r>
           </w:p>
         </w:tc>
@@ -732,6 +735,7 @@
               <w:rPr>
                 <w:rtl w:val="0"/>
               </w:rPr>
+              <w:t xml:space="preserve">Clarity</w:t>
             </w:r>
           </w:p>
         </w:tc>
@@ -775,15 +779,15 @@
           <w:p>
             <w:pPr>
               <w:widowControl w:val="0"/>
-              <w:spacing w:after="0" w:before="0" w:line="240" w:lineRule="auto"/>
-              <w:ind w:left="0" w:firstLine="0"/>
-              <w:contextualSpacing w:val="0"/>
-              <w:rPr/>
-            </w:pPr>
-            <w:r>
-              <w:rPr>
-                <w:rtl w:val="0"/>
-              </w:rPr>
+              <w:spacing w:line="240" w:lineRule="auto"/>
+              <w:contextualSpacing w:val="0"/>
+              <w:rPr/>
+            </w:pPr>
+            <w:r>
+              <w:rPr>
+                <w:rtl w:val="0"/>
+              </w:rPr>
+              <w:t xml:space="preserve">Clarity</w:t>
             </w:r>
           </w:p>
         </w:tc>
@@ -893,6 +897,7 @@
               <w:rPr>
                 <w:rtl w:val="0"/>
               </w:rPr>
+              <w:t xml:space="preserve">Clarity</w:t>
             </w:r>
           </w:p>
         </w:tc>
@@ -936,15 +941,15 @@
           <w:p>
             <w:pPr>
               <w:widowControl w:val="0"/>
-              <w:spacing w:after="0" w:before="0" w:line="240" w:lineRule="auto"/>
-              <w:ind w:left="0" w:firstLine="0"/>
-              <w:contextualSpacing w:val="0"/>
-              <w:rPr/>
-            </w:pPr>
-            <w:r>
-              <w:rPr>
-                <w:rtl w:val="0"/>
-              </w:rPr>
+              <w:spacing w:line="240" w:lineRule="auto"/>
+              <w:contextualSpacing w:val="0"/>
+              <w:rPr/>
+            </w:pPr>
+            <w:r>
+              <w:rPr>
+                <w:rtl w:val="0"/>
+              </w:rPr>
+              <w:t xml:space="preserve">Clarity</w:t>
             </w:r>
           </w:p>
         </w:tc>
@@ -1054,6 +1059,7 @@
               <w:rPr>
                 <w:rtl w:val="0"/>
               </w:rPr>
+              <w:t xml:space="preserve">Project schedule update</w:t>
             </w:r>
           </w:p>
         </w:tc>
@@ -1216,6 +1222,7 @@
               <w:rPr>
                 <w:rtl w:val="0"/>
               </w:rPr>
+              <w:t xml:space="preserve">Scope management</w:t>
             </w:r>
           </w:p>
         </w:tc>
@@ -1378,6 +1385,7 @@
               <w:rPr>
                 <w:rtl w:val="0"/>
               </w:rPr>
+              <w:t xml:space="preserve">Scope management</w:t>
             </w:r>
           </w:p>
         </w:tc>
@@ -1540,6 +1548,7 @@
               <w:rPr>
                 <w:rtl w:val="0"/>
               </w:rPr>
+              <w:t xml:space="preserve">Clarity</w:t>
             </w:r>
           </w:p>
         </w:tc>
@@ -1591,6 +1600,7 @@
               <w:rPr>
                 <w:rtl w:val="0"/>
               </w:rPr>
+              <w:t xml:space="preserve">Clarity</w:t>
             </w:r>
           </w:p>
         </w:tc>
@@ -1700,6 +1710,7 @@
               <w:rPr>
                 <w:rtl w:val="0"/>
               </w:rPr>
+              <w:t xml:space="preserve">Project schedule update</w:t>
             </w:r>
           </w:p>
         </w:tc>
@@ -1873,6 +1884,7 @@
               <w:rPr>
                 <w:rtl w:val="0"/>
               </w:rPr>
+              <w:t xml:space="preserve">Scope management</w:t>
             </w:r>
           </w:p>
         </w:tc>
@@ -2034,6 +2046,7 @@
               <w:rPr>
                 <w:rtl w:val="0"/>
               </w:rPr>
+              <w:t xml:space="preserve">Clarity</w:t>
             </w:r>
           </w:p>
         </w:tc>
@@ -2195,6 +2208,7 @@
               <w:rPr>
                 <w:rtl w:val="0"/>
               </w:rPr>
+              <w:t xml:space="preserve">Clarity</w:t>
             </w:r>
           </w:p>
         </w:tc>
@@ -2302,31 +2316,61 @@
               <w:rPr>
                 <w:rtl w:val="0"/>
               </w:rPr>
-            </w:r>
-          </w:p>
-        </w:tc>
-        <w:tc>
-          <w:tcPr>
-            <w:shd w:fill="auto" w:val="clear"/>
-            <w:tcMar>
-              <w:top w:w="100.0" w:type="dxa"/>
-              <w:left w:w="100.0" w:type="dxa"/>
-              <w:bottom w:w="100.0" w:type="dxa"/>
-              <w:right w:w="100.0" w:type="dxa"/>
-            </w:tcMar>
-            <w:vAlign w:val="top"/>
-          </w:tcPr>
-          <w:p>
-            <w:pPr>
-              <w:widowControl w:val="0"/>
-              <w:spacing w:line="240" w:lineRule="auto"/>
-              <w:contextualSpacing w:val="0"/>
-              <w:rPr/>
-            </w:pPr>
-            <w:r>
-              <w:rPr>
-                <w:rtl w:val="0"/>
-              </w:rPr>
+              <w:t xml:space="preserve">Project Vision,</w:t>
+            </w:r>
+          </w:p>
+          <w:p>
+            <w:pPr>
+              <w:widowControl w:val="0"/>
+              <w:spacing w:line="240" w:lineRule="auto"/>
+              <w:contextualSpacing w:val="0"/>
+              <w:rPr/>
+            </w:pPr>
+            <w:r>
+              <w:rPr>
+                <w:rtl w:val="0"/>
+              </w:rPr>
+              <w:t xml:space="preserve">Product Overview,</w:t>
+            </w:r>
+          </w:p>
+          <w:p>
+            <w:pPr>
+              <w:widowControl w:val="0"/>
+              <w:spacing w:line="240" w:lineRule="auto"/>
+              <w:contextualSpacing w:val="0"/>
+              <w:rPr/>
+            </w:pPr>
+            <w:r>
+              <w:rPr>
+                <w:rtl w:val="0"/>
+              </w:rPr>
+              <w:t xml:space="preserve">Justification</w:t>
+            </w:r>
+          </w:p>
+        </w:tc>
+        <w:tc>
+          <w:tcPr>
+            <w:shd w:fill="auto" w:val="clear"/>
+            <w:tcMar>
+              <w:top w:w="100.0" w:type="dxa"/>
+              <w:left w:w="100.0" w:type="dxa"/>
+              <w:bottom w:w="100.0" w:type="dxa"/>
+              <w:right w:w="100.0" w:type="dxa"/>
+            </w:tcMar>
+            <w:vAlign w:val="top"/>
+          </w:tcPr>
+          <w:p>
+            <w:pPr>
+              <w:widowControl w:val="0"/>
+              <w:spacing w:line="240" w:lineRule="auto"/>
+              <w:contextualSpacing w:val="0"/>
+              <w:rPr/>
+            </w:pPr>
+            <w:r>
+              <w:rPr>
+                <w:rtl w:val="0"/>
+              </w:rPr>
+              <w:t xml:space="preserve">Scope management</w:t>
             </w:r>
           </w:p>
         </w:tc>
@@ -2379,6 +2423,2887 @@
                 <w:rtl w:val="0"/>
               </w:rPr>
               <w:t xml:space="preserve">As stated above, we don’t believe this feature is so important</w:t>
+            </w:r>
+          </w:p>
+        </w:tc>
+      </w:tr>
+      <w:tr>
+        <w:trPr>
+          <w:trHeight w:val="420" w:hRule="atLeast"/>
+        </w:trPr>
+        <w:tc>
+          <w:tcPr>
+            <w:shd w:fill="auto" w:val="clear"/>
+            <w:tcMar>
+              <w:top w:w="100.0" w:type="dxa"/>
+              <w:left w:w="100.0" w:type="dxa"/>
+              <w:bottom w:w="100.0" w:type="dxa"/>
+              <w:right w:w="100.0" w:type="dxa"/>
+            </w:tcMar>
+            <w:vAlign w:val="top"/>
+          </w:tcPr>
+          <w:p>
+            <w:pPr>
+              <w:widowControl w:val="0"/>
+              <w:spacing w:line="240" w:lineRule="auto"/>
+              <w:contextualSpacing w:val="0"/>
+              <w:rPr/>
+            </w:pPr>
+            <w:r>
+              <w:rPr>
+                <w:rtl w:val="0"/>
+              </w:rPr>
+            </w:r>
+          </w:p>
+        </w:tc>
+        <w:tc>
+          <w:tcPr>
+            <w:tcMar>
+              <w:top w:w="100.0" w:type="dxa"/>
+              <w:left w:w="100.0" w:type="dxa"/>
+              <w:bottom w:w="100.0" w:type="dxa"/>
+              <w:right w:w="100.0" w:type="dxa"/>
+            </w:tcMar>
+            <w:vAlign w:val="top"/>
+          </w:tcPr>
+          <w:p>
+            <w:pPr>
+              <w:widowControl w:val="0"/>
+              <w:spacing w:line="240" w:lineRule="auto"/>
+              <w:contextualSpacing w:val="0"/>
+              <w:rPr/>
+            </w:pPr>
+            <w:r>
+              <w:rPr>
+                <w:rtl w:val="0"/>
+              </w:rPr>
+              <w:t xml:space="preserve">Requirement model,</w:t>
+            </w:r>
+          </w:p>
+          <w:p>
+            <w:pPr>
+              <w:widowControl w:val="0"/>
+              <w:spacing w:line="240" w:lineRule="auto"/>
+              <w:contextualSpacing w:val="0"/>
+              <w:rPr/>
+            </w:pPr>
+            <w:r>
+              <w:rPr>
+                <w:rtl w:val="0"/>
+              </w:rPr>
+              <w:t xml:space="preserve">Use Case Model</w:t>
+            </w:r>
+          </w:p>
+        </w:tc>
+        <w:tc>
+          <w:tcPr>
+            <w:shd w:fill="auto" w:val="clear"/>
+            <w:tcMar>
+              <w:top w:w="100.0" w:type="dxa"/>
+              <w:left w:w="100.0" w:type="dxa"/>
+              <w:bottom w:w="100.0" w:type="dxa"/>
+              <w:right w:w="100.0" w:type="dxa"/>
+            </w:tcMar>
+            <w:vAlign w:val="top"/>
+          </w:tcPr>
+          <w:p>
+            <w:pPr>
+              <w:widowControl w:val="0"/>
+              <w:spacing w:line="240" w:lineRule="auto"/>
+              <w:contextualSpacing w:val="0"/>
+              <w:rPr/>
+            </w:pPr>
+            <w:r>
+              <w:rPr>
+                <w:rtl w:val="0"/>
+              </w:rPr>
+              <w:t xml:space="preserve">Update</w:t>
+            </w:r>
+          </w:p>
+        </w:tc>
+        <w:tc>
+          <w:tcPr>
+            <w:shd w:fill="auto" w:val="clear"/>
+            <w:tcMar>
+              <w:top w:w="100.0" w:type="dxa"/>
+              <w:left w:w="100.0" w:type="dxa"/>
+              <w:bottom w:w="100.0" w:type="dxa"/>
+              <w:right w:w="100.0" w:type="dxa"/>
+            </w:tcMar>
+            <w:vAlign w:val="top"/>
+          </w:tcPr>
+          <w:p>
+            <w:pPr>
+              <w:widowControl w:val="0"/>
+              <w:spacing w:line="240" w:lineRule="auto"/>
+              <w:contextualSpacing w:val="0"/>
+              <w:rPr/>
+            </w:pPr>
+            <w:r>
+              <w:rPr>
+                <w:rtl w:val="0"/>
+              </w:rPr>
+              <w:t xml:space="preserve">Remove “Send Message” and “Receive Message” use cases</w:t>
+            </w:r>
+          </w:p>
+        </w:tc>
+        <w:tc>
+          <w:tcPr>
+            <w:shd w:fill="auto" w:val="clear"/>
+            <w:tcMar>
+              <w:top w:w="100.0" w:type="dxa"/>
+              <w:left w:w="100.0" w:type="dxa"/>
+              <w:bottom w:w="100.0" w:type="dxa"/>
+              <w:right w:w="100.0" w:type="dxa"/>
+            </w:tcMar>
+            <w:vAlign w:val="top"/>
+          </w:tcPr>
+          <w:p>
+            <w:pPr>
+              <w:widowControl w:val="0"/>
+              <w:spacing w:line="240" w:lineRule="auto"/>
+              <w:contextualSpacing w:val="0"/>
+              <w:rPr/>
+            </w:pPr>
+            <w:r>
+              <w:rPr>
+                <w:rtl w:val="0"/>
+              </w:rPr>
+              <w:t xml:space="preserve">This was part of the network agnostic feature we were going to implement, however as stated above we’ve removed this feature as it’s been deemed not important enough to implement</w:t>
+            </w:r>
+          </w:p>
+        </w:tc>
+      </w:tr>
+      <w:tr>
+        <w:trPr>
+          <w:trHeight w:val="420" w:hRule="atLeast"/>
+        </w:trPr>
+        <w:tc>
+          <w:tcPr>
+            <w:shd w:fill="auto" w:val="clear"/>
+            <w:tcMar>
+              <w:top w:w="100.0" w:type="dxa"/>
+              <w:left w:w="100.0" w:type="dxa"/>
+              <w:bottom w:w="100.0" w:type="dxa"/>
+              <w:right w:w="100.0" w:type="dxa"/>
+            </w:tcMar>
+            <w:vAlign w:val="top"/>
+          </w:tcPr>
+          <w:p>
+            <w:pPr>
+              <w:widowControl w:val="0"/>
+              <w:spacing w:line="240" w:lineRule="auto"/>
+              <w:contextualSpacing w:val="0"/>
+              <w:rPr/>
+            </w:pPr>
+            <w:r>
+              <w:rPr>
+                <w:rtl w:val="0"/>
+              </w:rPr>
+            </w:r>
+          </w:p>
+        </w:tc>
+        <w:tc>
+          <w:tcPr>
+            <w:tcMar>
+              <w:top w:w="100.0" w:type="dxa"/>
+              <w:left w:w="100.0" w:type="dxa"/>
+              <w:bottom w:w="100.0" w:type="dxa"/>
+              <w:right w:w="100.0" w:type="dxa"/>
+            </w:tcMar>
+            <w:vAlign w:val="top"/>
+          </w:tcPr>
+          <w:p>
+            <w:pPr>
+              <w:widowControl w:val="0"/>
+              <w:spacing w:line="240" w:lineRule="auto"/>
+              <w:contextualSpacing w:val="0"/>
+              <w:rPr/>
+            </w:pPr>
+            <w:r>
+              <w:rPr>
+                <w:rtl w:val="0"/>
+              </w:rPr>
+              <w:t xml:space="preserve">Requirement model,</w:t>
+            </w:r>
+          </w:p>
+          <w:p>
+            <w:pPr>
+              <w:widowControl w:val="0"/>
+              <w:spacing w:line="240" w:lineRule="auto"/>
+              <w:contextualSpacing w:val="0"/>
+              <w:rPr/>
+            </w:pPr>
+            <w:r>
+              <w:rPr>
+                <w:rtl w:val="0"/>
+              </w:rPr>
+              <w:t xml:space="preserve">Use Case Model</w:t>
+            </w:r>
+          </w:p>
+        </w:tc>
+        <w:tc>
+          <w:tcPr>
+            <w:shd w:fill="auto" w:val="clear"/>
+            <w:tcMar>
+              <w:top w:w="100.0" w:type="dxa"/>
+              <w:left w:w="100.0" w:type="dxa"/>
+              <w:bottom w:w="100.0" w:type="dxa"/>
+              <w:right w:w="100.0" w:type="dxa"/>
+            </w:tcMar>
+            <w:vAlign w:val="top"/>
+          </w:tcPr>
+          <w:p>
+            <w:pPr>
+              <w:widowControl w:val="0"/>
+              <w:spacing w:line="240" w:lineRule="auto"/>
+              <w:contextualSpacing w:val="0"/>
+              <w:rPr/>
+            </w:pPr>
+            <w:r>
+              <w:rPr>
+                <w:rtl w:val="0"/>
+              </w:rPr>
+              <w:t xml:space="preserve">Update</w:t>
+            </w:r>
+          </w:p>
+        </w:tc>
+        <w:tc>
+          <w:tcPr>
+            <w:shd w:fill="auto" w:val="clear"/>
+            <w:tcMar>
+              <w:top w:w="100.0" w:type="dxa"/>
+              <w:left w:w="100.0" w:type="dxa"/>
+              <w:bottom w:w="100.0" w:type="dxa"/>
+              <w:right w:w="100.0" w:type="dxa"/>
+            </w:tcMar>
+            <w:vAlign w:val="top"/>
+          </w:tcPr>
+          <w:p>
+            <w:pPr>
+              <w:widowControl w:val="0"/>
+              <w:spacing w:line="240" w:lineRule="auto"/>
+              <w:contextualSpacing w:val="0"/>
+              <w:rPr/>
+            </w:pPr>
+            <w:r>
+              <w:rPr>
+                <w:rtl w:val="0"/>
+              </w:rPr>
+              <w:t xml:space="preserve">Remove “Request Fitness” and “Respond to Fitness” use cases</w:t>
+            </w:r>
+          </w:p>
+        </w:tc>
+        <w:tc>
+          <w:tcPr>
+            <w:shd w:fill="auto" w:val="clear"/>
+            <w:tcMar>
+              <w:top w:w="100.0" w:type="dxa"/>
+              <w:left w:w="100.0" w:type="dxa"/>
+              <w:bottom w:w="100.0" w:type="dxa"/>
+              <w:right w:w="100.0" w:type="dxa"/>
+            </w:tcMar>
+            <w:vAlign w:val="top"/>
+          </w:tcPr>
+          <w:p>
+            <w:pPr>
+              <w:widowControl w:val="0"/>
+              <w:spacing w:line="240" w:lineRule="auto"/>
+              <w:contextualSpacing w:val="0"/>
+              <w:rPr/>
+            </w:pPr>
+            <w:r>
+              <w:rPr>
+                <w:rtl w:val="0"/>
+              </w:rPr>
+              <w:t xml:space="preserve">This was removed as we’ve changed from implementing the design of fitness calculation ourselves, and offloaded that ability to the UAS developer through enabling a “Attempt to Run UAS” use case for them to use when doing their own fitness algorithms if they’d like.</w:t>
+            </w:r>
+          </w:p>
+        </w:tc>
+      </w:tr>
+      <w:tr>
+        <w:trPr>
+          <w:trHeight w:val="420" w:hRule="atLeast"/>
+        </w:trPr>
+        <w:tc>
+          <w:tcPr>
+            <w:shd w:fill="auto" w:val="clear"/>
+            <w:tcMar>
+              <w:top w:w="100.0" w:type="dxa"/>
+              <w:left w:w="100.0" w:type="dxa"/>
+              <w:bottom w:w="100.0" w:type="dxa"/>
+              <w:right w:w="100.0" w:type="dxa"/>
+            </w:tcMar>
+            <w:vAlign w:val="top"/>
+          </w:tcPr>
+          <w:p>
+            <w:pPr>
+              <w:widowControl w:val="0"/>
+              <w:spacing w:line="240" w:lineRule="auto"/>
+              <w:contextualSpacing w:val="0"/>
+              <w:rPr/>
+            </w:pPr>
+            <w:r>
+              <w:rPr>
+                <w:rtl w:val="0"/>
+              </w:rPr>
+            </w:r>
+          </w:p>
+        </w:tc>
+        <w:tc>
+          <w:tcPr>
+            <w:tcMar>
+              <w:top w:w="100.0" w:type="dxa"/>
+              <w:left w:w="100.0" w:type="dxa"/>
+              <w:bottom w:w="100.0" w:type="dxa"/>
+              <w:right w:w="100.0" w:type="dxa"/>
+            </w:tcMar>
+            <w:vAlign w:val="top"/>
+          </w:tcPr>
+          <w:p>
+            <w:pPr>
+              <w:widowControl w:val="0"/>
+              <w:spacing w:line="240" w:lineRule="auto"/>
+              <w:contextualSpacing w:val="0"/>
+              <w:rPr/>
+            </w:pPr>
+            <w:r>
+              <w:rPr>
+                <w:rtl w:val="0"/>
+              </w:rPr>
+              <w:t xml:space="preserve">Requirement model,</w:t>
+            </w:r>
+          </w:p>
+          <w:p>
+            <w:pPr>
+              <w:widowControl w:val="0"/>
+              <w:spacing w:line="240" w:lineRule="auto"/>
+              <w:contextualSpacing w:val="0"/>
+              <w:rPr/>
+            </w:pPr>
+            <w:r>
+              <w:rPr>
+                <w:rtl w:val="0"/>
+              </w:rPr>
+              <w:t xml:space="preserve">Use Case Model</w:t>
+            </w:r>
+          </w:p>
+        </w:tc>
+        <w:tc>
+          <w:tcPr>
+            <w:shd w:fill="auto" w:val="clear"/>
+            <w:tcMar>
+              <w:top w:w="100.0" w:type="dxa"/>
+              <w:left w:w="100.0" w:type="dxa"/>
+              <w:bottom w:w="100.0" w:type="dxa"/>
+              <w:right w:w="100.0" w:type="dxa"/>
+            </w:tcMar>
+            <w:vAlign w:val="top"/>
+          </w:tcPr>
+          <w:p>
+            <w:pPr>
+              <w:widowControl w:val="0"/>
+              <w:spacing w:line="240" w:lineRule="auto"/>
+              <w:contextualSpacing w:val="0"/>
+              <w:rPr/>
+            </w:pPr>
+            <w:r>
+              <w:rPr>
+                <w:rtl w:val="0"/>
+              </w:rPr>
+              <w:t xml:space="preserve">Update</w:t>
+            </w:r>
+          </w:p>
+        </w:tc>
+        <w:tc>
+          <w:tcPr>
+            <w:shd w:fill="auto" w:val="clear"/>
+            <w:tcMar>
+              <w:top w:w="100.0" w:type="dxa"/>
+              <w:left w:w="100.0" w:type="dxa"/>
+              <w:bottom w:w="100.0" w:type="dxa"/>
+              <w:right w:w="100.0" w:type="dxa"/>
+            </w:tcMar>
+            <w:vAlign w:val="top"/>
+          </w:tcPr>
+          <w:p>
+            <w:pPr>
+              <w:widowControl w:val="0"/>
+              <w:spacing w:line="240" w:lineRule="auto"/>
+              <w:contextualSpacing w:val="0"/>
+              <w:rPr/>
+            </w:pPr>
+            <w:r>
+              <w:rPr>
+                <w:rtl w:val="0"/>
+              </w:rPr>
+              <w:t xml:space="preserve">Added “Attempt To Run UAS” use case</w:t>
+            </w:r>
+          </w:p>
+        </w:tc>
+        <w:tc>
+          <w:tcPr>
+            <w:shd w:fill="auto" w:val="clear"/>
+            <w:tcMar>
+              <w:top w:w="100.0" w:type="dxa"/>
+              <w:left w:w="100.0" w:type="dxa"/>
+              <w:bottom w:w="100.0" w:type="dxa"/>
+              <w:right w:w="100.0" w:type="dxa"/>
+            </w:tcMar>
+            <w:vAlign w:val="top"/>
+          </w:tcPr>
+          <w:p>
+            <w:pPr>
+              <w:widowControl w:val="0"/>
+              <w:spacing w:line="240" w:lineRule="auto"/>
+              <w:contextualSpacing w:val="0"/>
+              <w:rPr/>
+            </w:pPr>
+            <w:r>
+              <w:rPr>
+                <w:rtl w:val="0"/>
+              </w:rPr>
+              <w:t xml:space="preserve">We added this use case to allow developers to implement their own fitness algorithms to decide which node should run the UAS</w:t>
+            </w:r>
+          </w:p>
+        </w:tc>
+      </w:tr>
+      <w:tr>
+        <w:trPr>
+          <w:trHeight w:val="420" w:hRule="atLeast"/>
+        </w:trPr>
+        <w:tc>
+          <w:tcPr>
+            <w:shd w:fill="auto" w:val="clear"/>
+            <w:tcMar>
+              <w:top w:w="100.0" w:type="dxa"/>
+              <w:left w:w="100.0" w:type="dxa"/>
+              <w:bottom w:w="100.0" w:type="dxa"/>
+              <w:right w:w="100.0" w:type="dxa"/>
+            </w:tcMar>
+            <w:vAlign w:val="top"/>
+          </w:tcPr>
+          <w:p>
+            <w:pPr>
+              <w:widowControl w:val="0"/>
+              <w:spacing w:line="240" w:lineRule="auto"/>
+              <w:contextualSpacing w:val="0"/>
+              <w:rPr/>
+            </w:pPr>
+            <w:r>
+              <w:rPr>
+                <w:rtl w:val="0"/>
+              </w:rPr>
+            </w:r>
+          </w:p>
+        </w:tc>
+        <w:tc>
+          <w:tcPr>
+            <w:tcMar>
+              <w:top w:w="100.0" w:type="dxa"/>
+              <w:left w:w="100.0" w:type="dxa"/>
+              <w:bottom w:w="100.0" w:type="dxa"/>
+              <w:right w:w="100.0" w:type="dxa"/>
+            </w:tcMar>
+            <w:vAlign w:val="top"/>
+          </w:tcPr>
+          <w:p>
+            <w:pPr>
+              <w:widowControl w:val="0"/>
+              <w:spacing w:line="240" w:lineRule="auto"/>
+              <w:contextualSpacing w:val="0"/>
+              <w:rPr/>
+            </w:pPr>
+            <w:r>
+              <w:rPr>
+                <w:rtl w:val="0"/>
+              </w:rPr>
+              <w:t xml:space="preserve">Requirement model,</w:t>
+            </w:r>
+          </w:p>
+          <w:p>
+            <w:pPr>
+              <w:widowControl w:val="0"/>
+              <w:spacing w:line="240" w:lineRule="auto"/>
+              <w:contextualSpacing w:val="0"/>
+              <w:rPr/>
+            </w:pPr>
+            <w:r>
+              <w:rPr>
+                <w:rtl w:val="0"/>
+              </w:rPr>
+              <w:t xml:space="preserve">Use Case Model</w:t>
+            </w:r>
+          </w:p>
+        </w:tc>
+        <w:tc>
+          <w:tcPr>
+            <w:shd w:fill="auto" w:val="clear"/>
+            <w:tcMar>
+              <w:top w:w="100.0" w:type="dxa"/>
+              <w:left w:w="100.0" w:type="dxa"/>
+              <w:bottom w:w="100.0" w:type="dxa"/>
+              <w:right w:w="100.0" w:type="dxa"/>
+            </w:tcMar>
+            <w:vAlign w:val="top"/>
+          </w:tcPr>
+          <w:p>
+            <w:pPr>
+              <w:widowControl w:val="0"/>
+              <w:spacing w:line="240" w:lineRule="auto"/>
+              <w:contextualSpacing w:val="0"/>
+              <w:rPr/>
+            </w:pPr>
+            <w:r>
+              <w:rPr>
+                <w:rtl w:val="0"/>
+              </w:rPr>
+              <w:t xml:space="preserve">Update</w:t>
+            </w:r>
+          </w:p>
+        </w:tc>
+        <w:tc>
+          <w:tcPr>
+            <w:shd w:fill="auto" w:val="clear"/>
+            <w:tcMar>
+              <w:top w:w="100.0" w:type="dxa"/>
+              <w:left w:w="100.0" w:type="dxa"/>
+              <w:bottom w:w="100.0" w:type="dxa"/>
+              <w:right w:w="100.0" w:type="dxa"/>
+            </w:tcMar>
+            <w:vAlign w:val="top"/>
+          </w:tcPr>
+          <w:p>
+            <w:pPr>
+              <w:widowControl w:val="0"/>
+              <w:spacing w:line="240" w:lineRule="auto"/>
+              <w:contextualSpacing w:val="0"/>
+              <w:rPr/>
+            </w:pPr>
+            <w:r>
+              <w:rPr>
+                <w:rtl w:val="0"/>
+              </w:rPr>
+              <w:t xml:space="preserve">Remove ”Run Cluster” use case</w:t>
+            </w:r>
+          </w:p>
+        </w:tc>
+        <w:tc>
+          <w:tcPr>
+            <w:shd w:fill="auto" w:val="clear"/>
+            <w:tcMar>
+              <w:top w:w="100.0" w:type="dxa"/>
+              <w:left w:w="100.0" w:type="dxa"/>
+              <w:bottom w:w="100.0" w:type="dxa"/>
+              <w:right w:w="100.0" w:type="dxa"/>
+            </w:tcMar>
+            <w:vAlign w:val="top"/>
+          </w:tcPr>
+          <w:p>
+            <w:pPr>
+              <w:widowControl w:val="0"/>
+              <w:spacing w:line="240" w:lineRule="auto"/>
+              <w:contextualSpacing w:val="0"/>
+              <w:rPr/>
+            </w:pPr>
+            <w:r>
+              <w:rPr>
+                <w:rtl w:val="0"/>
+              </w:rPr>
+              <w:t xml:space="preserve">We were previously viewing this from a perspective that a node needs to make a cluster for it to exist for nodes to join. We’ve now evolved our view to now being that each node simply tries to join the cluster it’s been instructed to, simply assuming it exists. And when many nodes talk to each other, and they’re all assuming it exists, they start the cluster. This means developers only need to use the one “Join cluster” use case now</w:t>
+            </w:r>
+          </w:p>
+        </w:tc>
+      </w:tr>
+      <w:tr>
+        <w:trPr>
+          <w:trHeight w:val="420" w:hRule="atLeast"/>
+        </w:trPr>
+        <w:tc>
+          <w:tcPr>
+            <w:shd w:fill="auto" w:val="clear"/>
+            <w:tcMar>
+              <w:top w:w="100.0" w:type="dxa"/>
+              <w:left w:w="100.0" w:type="dxa"/>
+              <w:bottom w:w="100.0" w:type="dxa"/>
+              <w:right w:w="100.0" w:type="dxa"/>
+            </w:tcMar>
+            <w:vAlign w:val="top"/>
+          </w:tcPr>
+          <w:p>
+            <w:pPr>
+              <w:widowControl w:val="0"/>
+              <w:spacing w:line="240" w:lineRule="auto"/>
+              <w:contextualSpacing w:val="0"/>
+              <w:rPr/>
+            </w:pPr>
+            <w:r>
+              <w:rPr>
+                <w:rtl w:val="0"/>
+              </w:rPr>
+            </w:r>
+          </w:p>
+        </w:tc>
+        <w:tc>
+          <w:tcPr>
+            <w:tcMar>
+              <w:top w:w="100.0" w:type="dxa"/>
+              <w:left w:w="100.0" w:type="dxa"/>
+              <w:bottom w:w="100.0" w:type="dxa"/>
+              <w:right w:w="100.0" w:type="dxa"/>
+            </w:tcMar>
+            <w:vAlign w:val="top"/>
+          </w:tcPr>
+          <w:p>
+            <w:pPr>
+              <w:widowControl w:val="0"/>
+              <w:spacing w:line="240" w:lineRule="auto"/>
+              <w:contextualSpacing w:val="0"/>
+              <w:rPr/>
+            </w:pPr>
+            <w:r>
+              <w:rPr>
+                <w:rtl w:val="0"/>
+              </w:rPr>
+              <w:t xml:space="preserve">Requirement model,</w:t>
+            </w:r>
+          </w:p>
+          <w:p>
+            <w:pPr>
+              <w:widowControl w:val="0"/>
+              <w:spacing w:line="240" w:lineRule="auto"/>
+              <w:contextualSpacing w:val="0"/>
+              <w:rPr/>
+            </w:pPr>
+            <w:r>
+              <w:rPr>
+                <w:rtl w:val="0"/>
+              </w:rPr>
+              <w:t xml:space="preserve">Use Case Model</w:t>
+            </w:r>
+          </w:p>
+        </w:tc>
+        <w:tc>
+          <w:tcPr>
+            <w:shd w:fill="auto" w:val="clear"/>
+            <w:tcMar>
+              <w:top w:w="100.0" w:type="dxa"/>
+              <w:left w:w="100.0" w:type="dxa"/>
+              <w:bottom w:w="100.0" w:type="dxa"/>
+              <w:right w:w="100.0" w:type="dxa"/>
+            </w:tcMar>
+            <w:vAlign w:val="top"/>
+          </w:tcPr>
+          <w:p>
+            <w:pPr>
+              <w:widowControl w:val="0"/>
+              <w:spacing w:line="240" w:lineRule="auto"/>
+              <w:contextualSpacing w:val="0"/>
+              <w:rPr/>
+            </w:pPr>
+            <w:r>
+              <w:rPr>
+                <w:rtl w:val="0"/>
+              </w:rPr>
+              <w:t xml:space="preserve">Update</w:t>
+            </w:r>
+          </w:p>
+        </w:tc>
+        <w:tc>
+          <w:tcPr>
+            <w:shd w:fill="auto" w:val="clear"/>
+            <w:tcMar>
+              <w:top w:w="100.0" w:type="dxa"/>
+              <w:left w:w="100.0" w:type="dxa"/>
+              <w:bottom w:w="100.0" w:type="dxa"/>
+              <w:right w:w="100.0" w:type="dxa"/>
+            </w:tcMar>
+            <w:vAlign w:val="top"/>
+          </w:tcPr>
+          <w:p>
+            <w:pPr>
+              <w:widowControl w:val="0"/>
+              <w:spacing w:line="240" w:lineRule="auto"/>
+              <w:contextualSpacing w:val="0"/>
+              <w:rPr/>
+            </w:pPr>
+            <w:r>
+              <w:rPr>
+                <w:rtl w:val="0"/>
+              </w:rPr>
+              <w:t xml:space="preserve">Remove “Confirm Identity” use case</w:t>
+            </w:r>
+          </w:p>
+        </w:tc>
+        <w:tc>
+          <w:tcPr>
+            <w:shd w:fill="auto" w:val="clear"/>
+            <w:tcMar>
+              <w:top w:w="100.0" w:type="dxa"/>
+              <w:left w:w="100.0" w:type="dxa"/>
+              <w:bottom w:w="100.0" w:type="dxa"/>
+              <w:right w:w="100.0" w:type="dxa"/>
+            </w:tcMar>
+            <w:vAlign w:val="top"/>
+          </w:tcPr>
+          <w:p>
+            <w:pPr>
+              <w:widowControl w:val="0"/>
+              <w:spacing w:line="240" w:lineRule="auto"/>
+              <w:contextualSpacing w:val="0"/>
+              <w:rPr/>
+            </w:pPr>
+            <w:r>
+              <w:rPr>
+                <w:rtl w:val="0"/>
+              </w:rPr>
+              <w:t xml:space="preserve">Our initial plan was to have identities based on certificates, meaning the security on the communication was based on the UAS Confirming the identity of any joining nodes. However, the implementation was more difficult than it was worth, so we’ve now changed to the security being based on zero knowledge password proofs (which is using hashes with nonce’s to conduct a two way challenge/response)</w:t>
+            </w:r>
+          </w:p>
+        </w:tc>
+      </w:tr>
+      <w:tr>
+        <w:trPr>
+          <w:trHeight w:val="420" w:hRule="atLeast"/>
+        </w:trPr>
+        <w:tc>
+          <w:tcPr>
+            <w:shd w:fill="auto" w:val="clear"/>
+            <w:tcMar>
+              <w:top w:w="100.0" w:type="dxa"/>
+              <w:left w:w="100.0" w:type="dxa"/>
+              <w:bottom w:w="100.0" w:type="dxa"/>
+              <w:right w:w="100.0" w:type="dxa"/>
+            </w:tcMar>
+            <w:vAlign w:val="top"/>
+          </w:tcPr>
+          <w:p>
+            <w:pPr>
+              <w:widowControl w:val="0"/>
+              <w:spacing w:line="240" w:lineRule="auto"/>
+              <w:contextualSpacing w:val="0"/>
+              <w:rPr/>
+            </w:pPr>
+            <w:r>
+              <w:rPr>
+                <w:rtl w:val="0"/>
+              </w:rPr>
+            </w:r>
+          </w:p>
+        </w:tc>
+        <w:tc>
+          <w:tcPr>
+            <w:tcMar>
+              <w:top w:w="100.0" w:type="dxa"/>
+              <w:left w:w="100.0" w:type="dxa"/>
+              <w:bottom w:w="100.0" w:type="dxa"/>
+              <w:right w:w="100.0" w:type="dxa"/>
+            </w:tcMar>
+            <w:vAlign w:val="top"/>
+          </w:tcPr>
+          <w:p>
+            <w:pPr>
+              <w:widowControl w:val="0"/>
+              <w:spacing w:line="240" w:lineRule="auto"/>
+              <w:contextualSpacing w:val="0"/>
+              <w:rPr/>
+            </w:pPr>
+            <w:r>
+              <w:rPr>
+                <w:rtl w:val="0"/>
+              </w:rPr>
+              <w:t xml:space="preserve">Requirement model,</w:t>
+            </w:r>
+          </w:p>
+          <w:p>
+            <w:pPr>
+              <w:widowControl w:val="0"/>
+              <w:spacing w:line="240" w:lineRule="auto"/>
+              <w:contextualSpacing w:val="0"/>
+              <w:rPr/>
+            </w:pPr>
+            <w:r>
+              <w:rPr>
+                <w:rtl w:val="0"/>
+              </w:rPr>
+              <w:t xml:space="preserve">Use Case Model</w:t>
+            </w:r>
+          </w:p>
+        </w:tc>
+        <w:tc>
+          <w:tcPr>
+            <w:shd w:fill="auto" w:val="clear"/>
+            <w:tcMar>
+              <w:top w:w="100.0" w:type="dxa"/>
+              <w:left w:w="100.0" w:type="dxa"/>
+              <w:bottom w:w="100.0" w:type="dxa"/>
+              <w:right w:w="100.0" w:type="dxa"/>
+            </w:tcMar>
+            <w:vAlign w:val="top"/>
+          </w:tcPr>
+          <w:p>
+            <w:pPr>
+              <w:widowControl w:val="0"/>
+              <w:spacing w:line="240" w:lineRule="auto"/>
+              <w:contextualSpacing w:val="0"/>
+              <w:rPr/>
+            </w:pPr>
+            <w:r>
+              <w:rPr>
+                <w:rtl w:val="0"/>
+              </w:rPr>
+              <w:t xml:space="preserve">Update</w:t>
+            </w:r>
+          </w:p>
+        </w:tc>
+        <w:tc>
+          <w:tcPr>
+            <w:shd w:fill="auto" w:val="clear"/>
+            <w:tcMar>
+              <w:top w:w="100.0" w:type="dxa"/>
+              <w:left w:w="100.0" w:type="dxa"/>
+              <w:bottom w:w="100.0" w:type="dxa"/>
+              <w:right w:w="100.0" w:type="dxa"/>
+            </w:tcMar>
+            <w:vAlign w:val="top"/>
+          </w:tcPr>
+          <w:p>
+            <w:pPr>
+              <w:widowControl w:val="0"/>
+              <w:spacing w:line="240" w:lineRule="auto"/>
+              <w:contextualSpacing w:val="0"/>
+              <w:rPr/>
+            </w:pPr>
+            <w:r>
+              <w:rPr>
+                <w:rtl w:val="0"/>
+              </w:rPr>
+              <w:t xml:space="preserve">Changed “Start Server” and “Stop Server” use case names to “Start UAS” and “Stop UAS”</w:t>
+            </w:r>
+          </w:p>
+        </w:tc>
+        <w:tc>
+          <w:tcPr>
+            <w:shd w:fill="auto" w:val="clear"/>
+            <w:tcMar>
+              <w:top w:w="100.0" w:type="dxa"/>
+              <w:left w:w="100.0" w:type="dxa"/>
+              <w:bottom w:w="100.0" w:type="dxa"/>
+              <w:right w:w="100.0" w:type="dxa"/>
+            </w:tcMar>
+            <w:vAlign w:val="top"/>
+          </w:tcPr>
+          <w:p>
+            <w:pPr>
+              <w:widowControl w:val="0"/>
+              <w:spacing w:line="240" w:lineRule="auto"/>
+              <w:contextualSpacing w:val="0"/>
+              <w:rPr/>
+            </w:pPr>
+            <w:r>
+              <w:rPr>
+                <w:rtl w:val="0"/>
+              </w:rPr>
+              <w:t xml:space="preserve">Change terminology to better describe the action required and implemented.</w:t>
+            </w:r>
+          </w:p>
+        </w:tc>
+      </w:tr>
+      <w:tr>
+        <w:trPr>
+          <w:trHeight w:val="420" w:hRule="atLeast"/>
+        </w:trPr>
+        <w:tc>
+          <w:tcPr>
+            <w:shd w:fill="auto" w:val="clear"/>
+            <w:tcMar>
+              <w:top w:w="100.0" w:type="dxa"/>
+              <w:left w:w="100.0" w:type="dxa"/>
+              <w:bottom w:w="100.0" w:type="dxa"/>
+              <w:right w:w="100.0" w:type="dxa"/>
+            </w:tcMar>
+            <w:vAlign w:val="top"/>
+          </w:tcPr>
+          <w:p>
+            <w:pPr>
+              <w:widowControl w:val="0"/>
+              <w:spacing w:line="240" w:lineRule="auto"/>
+              <w:contextualSpacing w:val="0"/>
+              <w:rPr/>
+            </w:pPr>
+            <w:r>
+              <w:rPr>
+                <w:rtl w:val="0"/>
+              </w:rPr>
+            </w:r>
+          </w:p>
+        </w:tc>
+        <w:tc>
+          <w:tcPr>
+            <w:tcMar>
+              <w:top w:w="100.0" w:type="dxa"/>
+              <w:left w:w="100.0" w:type="dxa"/>
+              <w:bottom w:w="100.0" w:type="dxa"/>
+              <w:right w:w="100.0" w:type="dxa"/>
+            </w:tcMar>
+            <w:vAlign w:val="top"/>
+          </w:tcPr>
+          <w:p>
+            <w:pPr>
+              <w:widowControl w:val="0"/>
+              <w:spacing w:line="240" w:lineRule="auto"/>
+              <w:contextualSpacing w:val="0"/>
+              <w:rPr/>
+            </w:pPr>
+            <w:r>
+              <w:rPr>
+                <w:rtl w:val="0"/>
+              </w:rPr>
+              <w:t xml:space="preserve">Requirement model,</w:t>
+            </w:r>
+          </w:p>
+          <w:p>
+            <w:pPr>
+              <w:widowControl w:val="0"/>
+              <w:spacing w:line="240" w:lineRule="auto"/>
+              <w:contextualSpacing w:val="0"/>
+              <w:rPr/>
+            </w:pPr>
+            <w:r>
+              <w:rPr>
+                <w:rtl w:val="0"/>
+              </w:rPr>
+              <w:t xml:space="preserve">Use Case Model</w:t>
+            </w:r>
+          </w:p>
+        </w:tc>
+        <w:tc>
+          <w:tcPr>
+            <w:shd w:fill="auto" w:val="clear"/>
+            <w:tcMar>
+              <w:top w:w="100.0" w:type="dxa"/>
+              <w:left w:w="100.0" w:type="dxa"/>
+              <w:bottom w:w="100.0" w:type="dxa"/>
+              <w:right w:w="100.0" w:type="dxa"/>
+            </w:tcMar>
+            <w:vAlign w:val="top"/>
+          </w:tcPr>
+          <w:p>
+            <w:pPr>
+              <w:widowControl w:val="0"/>
+              <w:spacing w:line="240" w:lineRule="auto"/>
+              <w:contextualSpacing w:val="0"/>
+              <w:rPr/>
+            </w:pPr>
+            <w:r>
+              <w:rPr>
+                <w:rtl w:val="0"/>
+              </w:rPr>
+              <w:t xml:space="preserve">Update</w:t>
+            </w:r>
+          </w:p>
+        </w:tc>
+        <w:tc>
+          <w:tcPr>
+            <w:shd w:fill="auto" w:val="clear"/>
+            <w:tcMar>
+              <w:top w:w="100.0" w:type="dxa"/>
+              <w:left w:w="100.0" w:type="dxa"/>
+              <w:bottom w:w="100.0" w:type="dxa"/>
+              <w:right w:w="100.0" w:type="dxa"/>
+            </w:tcMar>
+            <w:vAlign w:val="top"/>
+          </w:tcPr>
+          <w:p>
+            <w:pPr>
+              <w:widowControl w:val="0"/>
+              <w:spacing w:line="240" w:lineRule="auto"/>
+              <w:contextualSpacing w:val="0"/>
+              <w:rPr/>
+            </w:pPr>
+            <w:r>
+              <w:rPr>
+                <w:rtl w:val="0"/>
+              </w:rPr>
+              <w:t xml:space="preserve">Changed “Read Entry Value” use case to “Read Log”</w:t>
+            </w:r>
+          </w:p>
+        </w:tc>
+        <w:tc>
+          <w:tcPr>
+            <w:shd w:fill="auto" w:val="clear"/>
+            <w:tcMar>
+              <w:top w:w="100.0" w:type="dxa"/>
+              <w:left w:w="100.0" w:type="dxa"/>
+              <w:bottom w:w="100.0" w:type="dxa"/>
+              <w:right w:w="100.0" w:type="dxa"/>
+            </w:tcMar>
+            <w:vAlign w:val="top"/>
+          </w:tcPr>
+          <w:p>
+            <w:pPr>
+              <w:widowControl w:val="0"/>
+              <w:spacing w:line="240" w:lineRule="auto"/>
+              <w:contextualSpacing w:val="0"/>
+              <w:rPr/>
+            </w:pPr>
+            <w:r>
+              <w:rPr>
+                <w:rtl w:val="0"/>
+              </w:rPr>
+              <w:t xml:space="preserve">Change terminology to better describe the action required and implemented </w:t>
+            </w:r>
+          </w:p>
+        </w:tc>
+      </w:tr>
+      <w:tr>
+        <w:trPr>
+          <w:trHeight w:val="420" w:hRule="atLeast"/>
+        </w:trPr>
+        <w:tc>
+          <w:tcPr>
+            <w:shd w:fill="auto" w:val="clear"/>
+            <w:tcMar>
+              <w:top w:w="100.0" w:type="dxa"/>
+              <w:left w:w="100.0" w:type="dxa"/>
+              <w:bottom w:w="100.0" w:type="dxa"/>
+              <w:right w:w="100.0" w:type="dxa"/>
+            </w:tcMar>
+            <w:vAlign w:val="top"/>
+          </w:tcPr>
+          <w:p>
+            <w:pPr>
+              <w:widowControl w:val="0"/>
+              <w:spacing w:line="240" w:lineRule="auto"/>
+              <w:contextualSpacing w:val="0"/>
+              <w:rPr/>
+            </w:pPr>
+            <w:r>
+              <w:rPr>
+                <w:rtl w:val="0"/>
+              </w:rPr>
+            </w:r>
+          </w:p>
+        </w:tc>
+        <w:tc>
+          <w:tcPr>
+            <w:shd w:fill="auto" w:val="clear"/>
+            <w:tcMar>
+              <w:top w:w="100.0" w:type="dxa"/>
+              <w:left w:w="100.0" w:type="dxa"/>
+              <w:bottom w:w="100.0" w:type="dxa"/>
+              <w:right w:w="100.0" w:type="dxa"/>
+            </w:tcMar>
+            <w:vAlign w:val="top"/>
+          </w:tcPr>
+          <w:p>
+            <w:pPr>
+              <w:widowControl w:val="0"/>
+              <w:spacing w:line="240" w:lineRule="auto"/>
+              <w:contextualSpacing w:val="0"/>
+              <w:rPr/>
+            </w:pPr>
+            <w:r>
+              <w:rPr>
+                <w:rtl w:val="0"/>
+              </w:rPr>
+              <w:t xml:space="preserve">Requirement model,</w:t>
+            </w:r>
+          </w:p>
+          <w:p>
+            <w:pPr>
+              <w:widowControl w:val="0"/>
+              <w:spacing w:line="240" w:lineRule="auto"/>
+              <w:contextualSpacing w:val="0"/>
+              <w:rPr/>
+            </w:pPr>
+            <w:r>
+              <w:rPr>
+                <w:rtl w:val="0"/>
+              </w:rPr>
+              <w:t xml:space="preserve">Short Use Case Descriptions</w:t>
+            </w:r>
+          </w:p>
+        </w:tc>
+        <w:tc>
+          <w:tcPr>
+            <w:shd w:fill="auto" w:val="clear"/>
+            <w:tcMar>
+              <w:top w:w="100.0" w:type="dxa"/>
+              <w:left w:w="100.0" w:type="dxa"/>
+              <w:bottom w:w="100.0" w:type="dxa"/>
+              <w:right w:w="100.0" w:type="dxa"/>
+            </w:tcMar>
+            <w:vAlign w:val="top"/>
+          </w:tcPr>
+          <w:p>
+            <w:pPr>
+              <w:widowControl w:val="0"/>
+              <w:spacing w:line="240" w:lineRule="auto"/>
+              <w:contextualSpacing w:val="0"/>
+              <w:rPr/>
+            </w:pPr>
+            <w:r>
+              <w:rPr>
+                <w:rtl w:val="0"/>
+              </w:rPr>
+              <w:t xml:space="preserve">Update</w:t>
+            </w:r>
+          </w:p>
+        </w:tc>
+        <w:tc>
+          <w:tcPr>
+            <w:shd w:fill="auto" w:val="clear"/>
+            <w:tcMar>
+              <w:top w:w="100.0" w:type="dxa"/>
+              <w:left w:w="100.0" w:type="dxa"/>
+              <w:bottom w:w="100.0" w:type="dxa"/>
+              <w:right w:w="100.0" w:type="dxa"/>
+            </w:tcMar>
+            <w:vAlign w:val="top"/>
+          </w:tcPr>
+          <w:p>
+            <w:pPr>
+              <w:widowControl w:val="0"/>
+              <w:spacing w:line="240" w:lineRule="auto"/>
+              <w:contextualSpacing w:val="0"/>
+              <w:rPr/>
+            </w:pPr>
+            <w:r>
+              <w:rPr>
+                <w:rtl w:val="0"/>
+              </w:rPr>
+              <w:t xml:space="preserve">Remove “Send Message” and “Receive Message” use cases</w:t>
+            </w:r>
+          </w:p>
+        </w:tc>
+        <w:tc>
+          <w:tcPr>
+            <w:shd w:fill="auto" w:val="clear"/>
+            <w:tcMar>
+              <w:top w:w="100.0" w:type="dxa"/>
+              <w:left w:w="100.0" w:type="dxa"/>
+              <w:bottom w:w="100.0" w:type="dxa"/>
+              <w:right w:w="100.0" w:type="dxa"/>
+            </w:tcMar>
+            <w:vAlign w:val="top"/>
+          </w:tcPr>
+          <w:p>
+            <w:pPr>
+              <w:widowControl w:val="0"/>
+              <w:spacing w:line="240" w:lineRule="auto"/>
+              <w:contextualSpacing w:val="0"/>
+              <w:rPr/>
+            </w:pPr>
+            <w:r>
+              <w:rPr>
+                <w:rtl w:val="0"/>
+              </w:rPr>
+              <w:t xml:space="preserve">Additional changes required in Short Use Case Descriptions from changes above made to Use Case Model</w:t>
+            </w:r>
+          </w:p>
+        </w:tc>
+      </w:tr>
+      <w:tr>
+        <w:trPr>
+          <w:trHeight w:val="420" w:hRule="atLeast"/>
+        </w:trPr>
+        <w:tc>
+          <w:tcPr>
+            <w:shd w:fill="auto" w:val="clear"/>
+            <w:tcMar>
+              <w:top w:w="100.0" w:type="dxa"/>
+              <w:left w:w="100.0" w:type="dxa"/>
+              <w:bottom w:w="100.0" w:type="dxa"/>
+              <w:right w:w="100.0" w:type="dxa"/>
+            </w:tcMar>
+            <w:vAlign w:val="top"/>
+          </w:tcPr>
+          <w:p>
+            <w:pPr>
+              <w:widowControl w:val="0"/>
+              <w:spacing w:line="240" w:lineRule="auto"/>
+              <w:contextualSpacing w:val="0"/>
+              <w:rPr/>
+            </w:pPr>
+            <w:r>
+              <w:rPr>
+                <w:rtl w:val="0"/>
+              </w:rPr>
+            </w:r>
+          </w:p>
+        </w:tc>
+        <w:tc>
+          <w:tcPr>
+            <w:shd w:fill="auto" w:val="clear"/>
+            <w:tcMar>
+              <w:top w:w="100.0" w:type="dxa"/>
+              <w:left w:w="100.0" w:type="dxa"/>
+              <w:bottom w:w="100.0" w:type="dxa"/>
+              <w:right w:w="100.0" w:type="dxa"/>
+            </w:tcMar>
+            <w:vAlign w:val="top"/>
+          </w:tcPr>
+          <w:p>
+            <w:pPr>
+              <w:widowControl w:val="0"/>
+              <w:spacing w:line="240" w:lineRule="auto"/>
+              <w:contextualSpacing w:val="0"/>
+              <w:rPr/>
+            </w:pPr>
+            <w:r>
+              <w:rPr>
+                <w:rtl w:val="0"/>
+              </w:rPr>
+              <w:t xml:space="preserve">Requirement model,</w:t>
+            </w:r>
+          </w:p>
+          <w:p>
+            <w:pPr>
+              <w:widowControl w:val="0"/>
+              <w:spacing w:line="240" w:lineRule="auto"/>
+              <w:contextualSpacing w:val="0"/>
+              <w:rPr/>
+            </w:pPr>
+            <w:r>
+              <w:rPr>
+                <w:rtl w:val="0"/>
+              </w:rPr>
+              <w:t xml:space="preserve">Short Use Case Descriptions</w:t>
+            </w:r>
+          </w:p>
+        </w:tc>
+        <w:tc>
+          <w:tcPr>
+            <w:shd w:fill="auto" w:val="clear"/>
+            <w:tcMar>
+              <w:top w:w="100.0" w:type="dxa"/>
+              <w:left w:w="100.0" w:type="dxa"/>
+              <w:bottom w:w="100.0" w:type="dxa"/>
+              <w:right w:w="100.0" w:type="dxa"/>
+            </w:tcMar>
+            <w:vAlign w:val="top"/>
+          </w:tcPr>
+          <w:p>
+            <w:pPr>
+              <w:widowControl w:val="0"/>
+              <w:spacing w:line="240" w:lineRule="auto"/>
+              <w:contextualSpacing w:val="0"/>
+              <w:rPr/>
+            </w:pPr>
+            <w:r>
+              <w:rPr>
+                <w:rtl w:val="0"/>
+              </w:rPr>
+              <w:t xml:space="preserve">Update</w:t>
+            </w:r>
+          </w:p>
+        </w:tc>
+        <w:tc>
+          <w:tcPr>
+            <w:shd w:fill="auto" w:val="clear"/>
+            <w:tcMar>
+              <w:top w:w="100.0" w:type="dxa"/>
+              <w:left w:w="100.0" w:type="dxa"/>
+              <w:bottom w:w="100.0" w:type="dxa"/>
+              <w:right w:w="100.0" w:type="dxa"/>
+            </w:tcMar>
+            <w:vAlign w:val="top"/>
+          </w:tcPr>
+          <w:p>
+            <w:pPr>
+              <w:widowControl w:val="0"/>
+              <w:spacing w:line="240" w:lineRule="auto"/>
+              <w:contextualSpacing w:val="0"/>
+              <w:rPr/>
+            </w:pPr>
+            <w:r>
+              <w:rPr>
+                <w:rtl w:val="0"/>
+              </w:rPr>
+              <w:t xml:space="preserve">Remove “Request Fitness” and “Respond to Fitness” use cases</w:t>
+            </w:r>
+          </w:p>
+        </w:tc>
+        <w:tc>
+          <w:tcPr>
+            <w:shd w:fill="auto" w:val="clear"/>
+            <w:tcMar>
+              <w:top w:w="100.0" w:type="dxa"/>
+              <w:left w:w="100.0" w:type="dxa"/>
+              <w:bottom w:w="100.0" w:type="dxa"/>
+              <w:right w:w="100.0" w:type="dxa"/>
+            </w:tcMar>
+            <w:vAlign w:val="top"/>
+          </w:tcPr>
+          <w:p>
+            <w:pPr>
+              <w:widowControl w:val="0"/>
+              <w:spacing w:line="240" w:lineRule="auto"/>
+              <w:contextualSpacing w:val="0"/>
+              <w:rPr/>
+            </w:pPr>
+            <w:r>
+              <w:rPr>
+                <w:rtl w:val="0"/>
+              </w:rPr>
+              <w:t xml:space="preserve">Additional changes required in Short Use Case Descriptions from changes above made to Use Case Model</w:t>
+            </w:r>
+          </w:p>
+        </w:tc>
+      </w:tr>
+      <w:tr>
+        <w:trPr>
+          <w:trHeight w:val="420" w:hRule="atLeast"/>
+        </w:trPr>
+        <w:tc>
+          <w:tcPr>
+            <w:shd w:fill="auto" w:val="clear"/>
+            <w:tcMar>
+              <w:top w:w="100.0" w:type="dxa"/>
+              <w:left w:w="100.0" w:type="dxa"/>
+              <w:bottom w:w="100.0" w:type="dxa"/>
+              <w:right w:w="100.0" w:type="dxa"/>
+            </w:tcMar>
+            <w:vAlign w:val="top"/>
+          </w:tcPr>
+          <w:p>
+            <w:pPr>
+              <w:widowControl w:val="0"/>
+              <w:spacing w:line="240" w:lineRule="auto"/>
+              <w:contextualSpacing w:val="0"/>
+              <w:rPr/>
+            </w:pPr>
+            <w:r>
+              <w:rPr>
+                <w:rtl w:val="0"/>
+              </w:rPr>
+            </w:r>
+          </w:p>
+        </w:tc>
+        <w:tc>
+          <w:tcPr>
+            <w:shd w:fill="auto" w:val="clear"/>
+            <w:tcMar>
+              <w:top w:w="100.0" w:type="dxa"/>
+              <w:left w:w="100.0" w:type="dxa"/>
+              <w:bottom w:w="100.0" w:type="dxa"/>
+              <w:right w:w="100.0" w:type="dxa"/>
+            </w:tcMar>
+            <w:vAlign w:val="top"/>
+          </w:tcPr>
+          <w:p>
+            <w:pPr>
+              <w:widowControl w:val="0"/>
+              <w:spacing w:line="240" w:lineRule="auto"/>
+              <w:contextualSpacing w:val="0"/>
+              <w:rPr/>
+            </w:pPr>
+            <w:r>
+              <w:rPr>
+                <w:rtl w:val="0"/>
+              </w:rPr>
+              <w:t xml:space="preserve">Requirement model,</w:t>
+            </w:r>
+          </w:p>
+          <w:p>
+            <w:pPr>
+              <w:widowControl w:val="0"/>
+              <w:spacing w:line="240" w:lineRule="auto"/>
+              <w:contextualSpacing w:val="0"/>
+              <w:rPr/>
+            </w:pPr>
+            <w:r>
+              <w:rPr>
+                <w:rtl w:val="0"/>
+              </w:rPr>
+              <w:t xml:space="preserve">Short Use Case Descriptions</w:t>
+            </w:r>
+          </w:p>
+        </w:tc>
+        <w:tc>
+          <w:tcPr>
+            <w:shd w:fill="auto" w:val="clear"/>
+            <w:tcMar>
+              <w:top w:w="100.0" w:type="dxa"/>
+              <w:left w:w="100.0" w:type="dxa"/>
+              <w:bottom w:w="100.0" w:type="dxa"/>
+              <w:right w:w="100.0" w:type="dxa"/>
+            </w:tcMar>
+            <w:vAlign w:val="top"/>
+          </w:tcPr>
+          <w:p>
+            <w:pPr>
+              <w:widowControl w:val="0"/>
+              <w:spacing w:line="240" w:lineRule="auto"/>
+              <w:contextualSpacing w:val="0"/>
+              <w:rPr/>
+            </w:pPr>
+            <w:r>
+              <w:rPr>
+                <w:rtl w:val="0"/>
+              </w:rPr>
+              <w:t xml:space="preserve">Update</w:t>
+            </w:r>
+          </w:p>
+        </w:tc>
+        <w:tc>
+          <w:tcPr>
+            <w:shd w:fill="auto" w:val="clear"/>
+            <w:tcMar>
+              <w:top w:w="100.0" w:type="dxa"/>
+              <w:left w:w="100.0" w:type="dxa"/>
+              <w:bottom w:w="100.0" w:type="dxa"/>
+              <w:right w:w="100.0" w:type="dxa"/>
+            </w:tcMar>
+            <w:vAlign w:val="top"/>
+          </w:tcPr>
+          <w:p>
+            <w:pPr>
+              <w:widowControl w:val="0"/>
+              <w:spacing w:line="240" w:lineRule="auto"/>
+              <w:contextualSpacing w:val="0"/>
+              <w:rPr/>
+            </w:pPr>
+            <w:r>
+              <w:rPr>
+                <w:rtl w:val="0"/>
+              </w:rPr>
+              <w:t xml:space="preserve">Remove ”Run Cluster” use case</w:t>
+            </w:r>
+          </w:p>
+        </w:tc>
+        <w:tc>
+          <w:tcPr>
+            <w:shd w:fill="auto" w:val="clear"/>
+            <w:tcMar>
+              <w:top w:w="100.0" w:type="dxa"/>
+              <w:left w:w="100.0" w:type="dxa"/>
+              <w:bottom w:w="100.0" w:type="dxa"/>
+              <w:right w:w="100.0" w:type="dxa"/>
+            </w:tcMar>
+            <w:vAlign w:val="top"/>
+          </w:tcPr>
+          <w:p>
+            <w:pPr>
+              <w:widowControl w:val="0"/>
+              <w:spacing w:line="240" w:lineRule="auto"/>
+              <w:contextualSpacing w:val="0"/>
+              <w:rPr/>
+            </w:pPr>
+            <w:r>
+              <w:rPr>
+                <w:rtl w:val="0"/>
+              </w:rPr>
+              <w:t xml:space="preserve">Additional changes required in Short Use Case Descriptions from changes above made to Use Case Model</w:t>
+            </w:r>
+          </w:p>
+        </w:tc>
+      </w:tr>
+      <w:tr>
+        <w:trPr>
+          <w:trHeight w:val="420" w:hRule="atLeast"/>
+        </w:trPr>
+        <w:tc>
+          <w:tcPr>
+            <w:shd w:fill="auto" w:val="clear"/>
+            <w:tcMar>
+              <w:top w:w="100.0" w:type="dxa"/>
+              <w:left w:w="100.0" w:type="dxa"/>
+              <w:bottom w:w="100.0" w:type="dxa"/>
+              <w:right w:w="100.0" w:type="dxa"/>
+            </w:tcMar>
+            <w:vAlign w:val="top"/>
+          </w:tcPr>
+          <w:p>
+            <w:pPr>
+              <w:widowControl w:val="0"/>
+              <w:spacing w:line="240" w:lineRule="auto"/>
+              <w:contextualSpacing w:val="0"/>
+              <w:rPr/>
+            </w:pPr>
+            <w:r>
+              <w:rPr>
+                <w:rtl w:val="0"/>
+              </w:rPr>
+            </w:r>
+          </w:p>
+        </w:tc>
+        <w:tc>
+          <w:tcPr>
+            <w:shd w:fill="auto" w:val="clear"/>
+            <w:tcMar>
+              <w:top w:w="100.0" w:type="dxa"/>
+              <w:left w:w="100.0" w:type="dxa"/>
+              <w:bottom w:w="100.0" w:type="dxa"/>
+              <w:right w:w="100.0" w:type="dxa"/>
+            </w:tcMar>
+            <w:vAlign w:val="top"/>
+          </w:tcPr>
+          <w:p>
+            <w:pPr>
+              <w:widowControl w:val="0"/>
+              <w:spacing w:line="240" w:lineRule="auto"/>
+              <w:contextualSpacing w:val="0"/>
+              <w:rPr/>
+            </w:pPr>
+            <w:r>
+              <w:rPr>
+                <w:rtl w:val="0"/>
+              </w:rPr>
+              <w:t xml:space="preserve">Requirement model,</w:t>
+            </w:r>
+          </w:p>
+          <w:p>
+            <w:pPr>
+              <w:widowControl w:val="0"/>
+              <w:spacing w:line="240" w:lineRule="auto"/>
+              <w:contextualSpacing w:val="0"/>
+              <w:rPr/>
+            </w:pPr>
+            <w:r>
+              <w:rPr>
+                <w:rtl w:val="0"/>
+              </w:rPr>
+              <w:t xml:space="preserve">Short Use Case Descriptions</w:t>
+            </w:r>
+          </w:p>
+        </w:tc>
+        <w:tc>
+          <w:tcPr>
+            <w:shd w:fill="auto" w:val="clear"/>
+            <w:tcMar>
+              <w:top w:w="100.0" w:type="dxa"/>
+              <w:left w:w="100.0" w:type="dxa"/>
+              <w:bottom w:w="100.0" w:type="dxa"/>
+              <w:right w:w="100.0" w:type="dxa"/>
+            </w:tcMar>
+            <w:vAlign w:val="top"/>
+          </w:tcPr>
+          <w:p>
+            <w:pPr>
+              <w:widowControl w:val="0"/>
+              <w:spacing w:line="240" w:lineRule="auto"/>
+              <w:contextualSpacing w:val="0"/>
+              <w:rPr/>
+            </w:pPr>
+            <w:r>
+              <w:rPr>
+                <w:rtl w:val="0"/>
+              </w:rPr>
+              <w:t xml:space="preserve">Update</w:t>
+            </w:r>
+          </w:p>
+        </w:tc>
+        <w:tc>
+          <w:tcPr>
+            <w:shd w:fill="auto" w:val="clear"/>
+            <w:tcMar>
+              <w:top w:w="100.0" w:type="dxa"/>
+              <w:left w:w="100.0" w:type="dxa"/>
+              <w:bottom w:w="100.0" w:type="dxa"/>
+              <w:right w:w="100.0" w:type="dxa"/>
+            </w:tcMar>
+            <w:vAlign w:val="top"/>
+          </w:tcPr>
+          <w:p>
+            <w:pPr>
+              <w:widowControl w:val="0"/>
+              <w:spacing w:line="240" w:lineRule="auto"/>
+              <w:contextualSpacing w:val="0"/>
+              <w:rPr/>
+            </w:pPr>
+            <w:r>
+              <w:rPr>
+                <w:rtl w:val="0"/>
+              </w:rPr>
+              <w:t xml:space="preserve">Added “Attempt To Run UAS” use case</w:t>
+            </w:r>
+          </w:p>
+        </w:tc>
+        <w:tc>
+          <w:tcPr>
+            <w:shd w:fill="auto" w:val="clear"/>
+            <w:tcMar>
+              <w:top w:w="100.0" w:type="dxa"/>
+              <w:left w:w="100.0" w:type="dxa"/>
+              <w:bottom w:w="100.0" w:type="dxa"/>
+              <w:right w:w="100.0" w:type="dxa"/>
+            </w:tcMar>
+            <w:vAlign w:val="top"/>
+          </w:tcPr>
+          <w:p>
+            <w:pPr>
+              <w:widowControl w:val="0"/>
+              <w:spacing w:line="240" w:lineRule="auto"/>
+              <w:contextualSpacing w:val="0"/>
+              <w:rPr/>
+            </w:pPr>
+            <w:r>
+              <w:rPr>
+                <w:rtl w:val="0"/>
+              </w:rPr>
+              <w:t xml:space="preserve">Additional changes required in Short Use Case Descriptions from changes above made to Use Case Model</w:t>
+            </w:r>
+          </w:p>
+        </w:tc>
+      </w:tr>
+      <w:tr>
+        <w:trPr>
+          <w:trHeight w:val="420" w:hRule="atLeast"/>
+        </w:trPr>
+        <w:tc>
+          <w:tcPr>
+            <w:shd w:fill="auto" w:val="clear"/>
+            <w:tcMar>
+              <w:top w:w="100.0" w:type="dxa"/>
+              <w:left w:w="100.0" w:type="dxa"/>
+              <w:bottom w:w="100.0" w:type="dxa"/>
+              <w:right w:w="100.0" w:type="dxa"/>
+            </w:tcMar>
+            <w:vAlign w:val="top"/>
+          </w:tcPr>
+          <w:p>
+            <w:pPr>
+              <w:widowControl w:val="0"/>
+              <w:spacing w:line="240" w:lineRule="auto"/>
+              <w:contextualSpacing w:val="0"/>
+              <w:rPr/>
+            </w:pPr>
+            <w:r>
+              <w:rPr>
+                <w:rtl w:val="0"/>
+              </w:rPr>
+            </w:r>
+          </w:p>
+        </w:tc>
+        <w:tc>
+          <w:tcPr>
+            <w:shd w:fill="auto" w:val="clear"/>
+            <w:tcMar>
+              <w:top w:w="100.0" w:type="dxa"/>
+              <w:left w:w="100.0" w:type="dxa"/>
+              <w:bottom w:w="100.0" w:type="dxa"/>
+              <w:right w:w="100.0" w:type="dxa"/>
+            </w:tcMar>
+            <w:vAlign w:val="top"/>
+          </w:tcPr>
+          <w:p>
+            <w:pPr>
+              <w:widowControl w:val="0"/>
+              <w:spacing w:line="240" w:lineRule="auto"/>
+              <w:contextualSpacing w:val="0"/>
+              <w:rPr/>
+            </w:pPr>
+            <w:r>
+              <w:rPr>
+                <w:rtl w:val="0"/>
+              </w:rPr>
+              <w:t xml:space="preserve">Requirement model,</w:t>
+            </w:r>
+          </w:p>
+          <w:p>
+            <w:pPr>
+              <w:widowControl w:val="0"/>
+              <w:spacing w:line="240" w:lineRule="auto"/>
+              <w:contextualSpacing w:val="0"/>
+              <w:rPr/>
+            </w:pPr>
+            <w:r>
+              <w:rPr>
+                <w:rtl w:val="0"/>
+              </w:rPr>
+              <w:t xml:space="preserve">Short Use Case Descriptions</w:t>
+            </w:r>
+          </w:p>
+        </w:tc>
+        <w:tc>
+          <w:tcPr>
+            <w:shd w:fill="auto" w:val="clear"/>
+            <w:tcMar>
+              <w:top w:w="100.0" w:type="dxa"/>
+              <w:left w:w="100.0" w:type="dxa"/>
+              <w:bottom w:w="100.0" w:type="dxa"/>
+              <w:right w:w="100.0" w:type="dxa"/>
+            </w:tcMar>
+            <w:vAlign w:val="top"/>
+          </w:tcPr>
+          <w:p>
+            <w:pPr>
+              <w:widowControl w:val="0"/>
+              <w:spacing w:line="240" w:lineRule="auto"/>
+              <w:contextualSpacing w:val="0"/>
+              <w:rPr/>
+            </w:pPr>
+            <w:r>
+              <w:rPr>
+                <w:rtl w:val="0"/>
+              </w:rPr>
+              <w:t xml:space="preserve">Update</w:t>
+            </w:r>
+          </w:p>
+        </w:tc>
+        <w:tc>
+          <w:tcPr>
+            <w:shd w:fill="auto" w:val="clear"/>
+            <w:tcMar>
+              <w:top w:w="100.0" w:type="dxa"/>
+              <w:left w:w="100.0" w:type="dxa"/>
+              <w:bottom w:w="100.0" w:type="dxa"/>
+              <w:right w:w="100.0" w:type="dxa"/>
+            </w:tcMar>
+            <w:vAlign w:val="top"/>
+          </w:tcPr>
+          <w:p>
+            <w:pPr>
+              <w:widowControl w:val="0"/>
+              <w:spacing w:line="240" w:lineRule="auto"/>
+              <w:contextualSpacing w:val="0"/>
+              <w:rPr/>
+            </w:pPr>
+            <w:r>
+              <w:rPr>
+                <w:rtl w:val="0"/>
+              </w:rPr>
+              <w:t xml:space="preserve">Remove “Confirm Identity” use case</w:t>
+            </w:r>
+          </w:p>
+        </w:tc>
+        <w:tc>
+          <w:tcPr>
+            <w:shd w:fill="auto" w:val="clear"/>
+            <w:tcMar>
+              <w:top w:w="100.0" w:type="dxa"/>
+              <w:left w:w="100.0" w:type="dxa"/>
+              <w:bottom w:w="100.0" w:type="dxa"/>
+              <w:right w:w="100.0" w:type="dxa"/>
+            </w:tcMar>
+            <w:vAlign w:val="top"/>
+          </w:tcPr>
+          <w:p>
+            <w:pPr>
+              <w:widowControl w:val="0"/>
+              <w:spacing w:line="240" w:lineRule="auto"/>
+              <w:contextualSpacing w:val="0"/>
+              <w:rPr/>
+            </w:pPr>
+            <w:r>
+              <w:rPr>
+                <w:rtl w:val="0"/>
+              </w:rPr>
+              <w:t xml:space="preserve">Additional changes required in Short Use Case Descriptions from changes above made to Use Case Model</w:t>
+            </w:r>
+          </w:p>
+        </w:tc>
+      </w:tr>
+      <w:tr>
+        <w:trPr>
+          <w:trHeight w:val="420" w:hRule="atLeast"/>
+        </w:trPr>
+        <w:tc>
+          <w:tcPr>
+            <w:shd w:fill="auto" w:val="clear"/>
+            <w:tcMar>
+              <w:top w:w="100.0" w:type="dxa"/>
+              <w:left w:w="100.0" w:type="dxa"/>
+              <w:bottom w:w="100.0" w:type="dxa"/>
+              <w:right w:w="100.0" w:type="dxa"/>
+            </w:tcMar>
+            <w:vAlign w:val="top"/>
+          </w:tcPr>
+          <w:p>
+            <w:pPr>
+              <w:widowControl w:val="0"/>
+              <w:spacing w:line="240" w:lineRule="auto"/>
+              <w:contextualSpacing w:val="0"/>
+              <w:rPr/>
+            </w:pPr>
+            <w:r>
+              <w:rPr>
+                <w:rtl w:val="0"/>
+              </w:rPr>
+            </w:r>
+          </w:p>
+        </w:tc>
+        <w:tc>
+          <w:tcPr>
+            <w:shd w:fill="auto" w:val="clear"/>
+            <w:tcMar>
+              <w:top w:w="100.0" w:type="dxa"/>
+              <w:left w:w="100.0" w:type="dxa"/>
+              <w:bottom w:w="100.0" w:type="dxa"/>
+              <w:right w:w="100.0" w:type="dxa"/>
+            </w:tcMar>
+            <w:vAlign w:val="top"/>
+          </w:tcPr>
+          <w:p>
+            <w:pPr>
+              <w:widowControl w:val="0"/>
+              <w:spacing w:line="240" w:lineRule="auto"/>
+              <w:contextualSpacing w:val="0"/>
+              <w:rPr/>
+            </w:pPr>
+            <w:r>
+              <w:rPr>
+                <w:rtl w:val="0"/>
+              </w:rPr>
+              <w:t xml:space="preserve">Requirement model,</w:t>
+            </w:r>
+          </w:p>
+          <w:p>
+            <w:pPr>
+              <w:widowControl w:val="0"/>
+              <w:spacing w:line="240" w:lineRule="auto"/>
+              <w:contextualSpacing w:val="0"/>
+              <w:rPr/>
+            </w:pPr>
+            <w:r>
+              <w:rPr>
+                <w:rtl w:val="0"/>
+              </w:rPr>
+              <w:t xml:space="preserve">Short Use Case Descriptions</w:t>
+            </w:r>
+          </w:p>
+        </w:tc>
+        <w:tc>
+          <w:tcPr>
+            <w:shd w:fill="auto" w:val="clear"/>
+            <w:tcMar>
+              <w:top w:w="100.0" w:type="dxa"/>
+              <w:left w:w="100.0" w:type="dxa"/>
+              <w:bottom w:w="100.0" w:type="dxa"/>
+              <w:right w:w="100.0" w:type="dxa"/>
+            </w:tcMar>
+            <w:vAlign w:val="top"/>
+          </w:tcPr>
+          <w:p>
+            <w:pPr>
+              <w:widowControl w:val="0"/>
+              <w:spacing w:line="240" w:lineRule="auto"/>
+              <w:contextualSpacing w:val="0"/>
+              <w:rPr/>
+            </w:pPr>
+            <w:r>
+              <w:rPr>
+                <w:rtl w:val="0"/>
+              </w:rPr>
+              <w:t xml:space="preserve">Update</w:t>
+            </w:r>
+          </w:p>
+        </w:tc>
+        <w:tc>
+          <w:tcPr>
+            <w:shd w:fill="auto" w:val="clear"/>
+            <w:tcMar>
+              <w:top w:w="100.0" w:type="dxa"/>
+              <w:left w:w="100.0" w:type="dxa"/>
+              <w:bottom w:w="100.0" w:type="dxa"/>
+              <w:right w:w="100.0" w:type="dxa"/>
+            </w:tcMar>
+            <w:vAlign w:val="top"/>
+          </w:tcPr>
+          <w:p>
+            <w:pPr>
+              <w:widowControl w:val="0"/>
+              <w:spacing w:line="240" w:lineRule="auto"/>
+              <w:contextualSpacing w:val="0"/>
+              <w:rPr/>
+            </w:pPr>
+            <w:r>
+              <w:rPr>
+                <w:rtl w:val="0"/>
+              </w:rPr>
+              <w:t xml:space="preserve">Changed “Start Server” and “Stop Server” use case names to “Start UAS” and “Stop UAS”</w:t>
+            </w:r>
+          </w:p>
+        </w:tc>
+        <w:tc>
+          <w:tcPr>
+            <w:shd w:fill="auto" w:val="clear"/>
+            <w:tcMar>
+              <w:top w:w="100.0" w:type="dxa"/>
+              <w:left w:w="100.0" w:type="dxa"/>
+              <w:bottom w:w="100.0" w:type="dxa"/>
+              <w:right w:w="100.0" w:type="dxa"/>
+            </w:tcMar>
+            <w:vAlign w:val="top"/>
+          </w:tcPr>
+          <w:p>
+            <w:pPr>
+              <w:widowControl w:val="0"/>
+              <w:spacing w:line="240" w:lineRule="auto"/>
+              <w:contextualSpacing w:val="0"/>
+              <w:rPr/>
+            </w:pPr>
+            <w:r>
+              <w:rPr>
+                <w:rtl w:val="0"/>
+              </w:rPr>
+              <w:t xml:space="preserve">Additional changes required in Short Use Case Descriptions from changes above made to Use Case Model</w:t>
+            </w:r>
+          </w:p>
+        </w:tc>
+      </w:tr>
+      <w:tr>
+        <w:trPr>
+          <w:trHeight w:val="420" w:hRule="atLeast"/>
+        </w:trPr>
+        <w:tc>
+          <w:tcPr>
+            <w:shd w:fill="auto" w:val="clear"/>
+            <w:tcMar>
+              <w:top w:w="100.0" w:type="dxa"/>
+              <w:left w:w="100.0" w:type="dxa"/>
+              <w:bottom w:w="100.0" w:type="dxa"/>
+              <w:right w:w="100.0" w:type="dxa"/>
+            </w:tcMar>
+            <w:vAlign w:val="top"/>
+          </w:tcPr>
+          <w:p>
+            <w:pPr>
+              <w:widowControl w:val="0"/>
+              <w:spacing w:line="240" w:lineRule="auto"/>
+              <w:contextualSpacing w:val="0"/>
+              <w:rPr/>
+            </w:pPr>
+            <w:r>
+              <w:rPr>
+                <w:rtl w:val="0"/>
+              </w:rPr>
+            </w:r>
+          </w:p>
+        </w:tc>
+        <w:tc>
+          <w:tcPr>
+            <w:shd w:fill="auto" w:val="clear"/>
+            <w:tcMar>
+              <w:top w:w="100.0" w:type="dxa"/>
+              <w:left w:w="100.0" w:type="dxa"/>
+              <w:bottom w:w="100.0" w:type="dxa"/>
+              <w:right w:w="100.0" w:type="dxa"/>
+            </w:tcMar>
+            <w:vAlign w:val="top"/>
+          </w:tcPr>
+          <w:p>
+            <w:pPr>
+              <w:widowControl w:val="0"/>
+              <w:spacing w:line="240" w:lineRule="auto"/>
+              <w:contextualSpacing w:val="0"/>
+              <w:rPr/>
+            </w:pPr>
+            <w:r>
+              <w:rPr>
+                <w:rtl w:val="0"/>
+              </w:rPr>
+              <w:t xml:space="preserve">Requirement model,</w:t>
+            </w:r>
+          </w:p>
+          <w:p>
+            <w:pPr>
+              <w:widowControl w:val="0"/>
+              <w:spacing w:line="240" w:lineRule="auto"/>
+              <w:contextualSpacing w:val="0"/>
+              <w:rPr/>
+            </w:pPr>
+            <w:r>
+              <w:rPr>
+                <w:rtl w:val="0"/>
+              </w:rPr>
+              <w:t xml:space="preserve">Short Use Case Descriptions</w:t>
+            </w:r>
+          </w:p>
+        </w:tc>
+        <w:tc>
+          <w:tcPr>
+            <w:shd w:fill="auto" w:val="clear"/>
+            <w:tcMar>
+              <w:top w:w="100.0" w:type="dxa"/>
+              <w:left w:w="100.0" w:type="dxa"/>
+              <w:bottom w:w="100.0" w:type="dxa"/>
+              <w:right w:w="100.0" w:type="dxa"/>
+            </w:tcMar>
+            <w:vAlign w:val="top"/>
+          </w:tcPr>
+          <w:p>
+            <w:pPr>
+              <w:widowControl w:val="0"/>
+              <w:spacing w:line="240" w:lineRule="auto"/>
+              <w:contextualSpacing w:val="0"/>
+              <w:rPr/>
+            </w:pPr>
+            <w:r>
+              <w:rPr>
+                <w:rtl w:val="0"/>
+              </w:rPr>
+              <w:t xml:space="preserve">Update</w:t>
+            </w:r>
+          </w:p>
+        </w:tc>
+        <w:tc>
+          <w:tcPr>
+            <w:shd w:fill="auto" w:val="clear"/>
+            <w:tcMar>
+              <w:top w:w="100.0" w:type="dxa"/>
+              <w:left w:w="100.0" w:type="dxa"/>
+              <w:bottom w:w="100.0" w:type="dxa"/>
+              <w:right w:w="100.0" w:type="dxa"/>
+            </w:tcMar>
+            <w:vAlign w:val="top"/>
+          </w:tcPr>
+          <w:p>
+            <w:pPr>
+              <w:widowControl w:val="0"/>
+              <w:spacing w:line="240" w:lineRule="auto"/>
+              <w:contextualSpacing w:val="0"/>
+              <w:rPr/>
+            </w:pPr>
+            <w:r>
+              <w:rPr>
+                <w:rtl w:val="0"/>
+              </w:rPr>
+              <w:t xml:space="preserve">Changed “Read Entry Value” use case to “Read Log”</w:t>
+            </w:r>
+          </w:p>
+        </w:tc>
+        <w:tc>
+          <w:tcPr>
+            <w:shd w:fill="auto" w:val="clear"/>
+            <w:tcMar>
+              <w:top w:w="100.0" w:type="dxa"/>
+              <w:left w:w="100.0" w:type="dxa"/>
+              <w:bottom w:w="100.0" w:type="dxa"/>
+              <w:right w:w="100.0" w:type="dxa"/>
+            </w:tcMar>
+            <w:vAlign w:val="top"/>
+          </w:tcPr>
+          <w:p>
+            <w:pPr>
+              <w:widowControl w:val="0"/>
+              <w:spacing w:line="240" w:lineRule="auto"/>
+              <w:contextualSpacing w:val="0"/>
+              <w:rPr/>
+            </w:pPr>
+            <w:r>
+              <w:rPr>
+                <w:rtl w:val="0"/>
+              </w:rPr>
+              <w:t xml:space="preserve">Additional changes required in Short Use Case Descriptions from changes above made to Use Case Model</w:t>
+            </w:r>
+          </w:p>
+        </w:tc>
+      </w:tr>
+      <w:tr>
+        <w:trPr>
+          <w:trHeight w:val="420" w:hRule="atLeast"/>
+        </w:trPr>
+        <w:tc>
+          <w:tcPr>
+            <w:shd w:fill="auto" w:val="clear"/>
+            <w:tcMar>
+              <w:top w:w="100.0" w:type="dxa"/>
+              <w:left w:w="100.0" w:type="dxa"/>
+              <w:bottom w:w="100.0" w:type="dxa"/>
+              <w:right w:w="100.0" w:type="dxa"/>
+            </w:tcMar>
+            <w:vAlign w:val="top"/>
+          </w:tcPr>
+          <w:p>
+            <w:pPr>
+              <w:widowControl w:val="0"/>
+              <w:spacing w:line="240" w:lineRule="auto"/>
+              <w:contextualSpacing w:val="0"/>
+              <w:rPr/>
+            </w:pPr>
+            <w:r>
+              <w:rPr>
+                <w:rtl w:val="0"/>
+              </w:rPr>
+            </w:r>
+          </w:p>
+        </w:tc>
+        <w:tc>
+          <w:tcPr>
+            <w:shd w:fill="auto" w:val="clear"/>
+            <w:tcMar>
+              <w:top w:w="100.0" w:type="dxa"/>
+              <w:left w:w="100.0" w:type="dxa"/>
+              <w:bottom w:w="100.0" w:type="dxa"/>
+              <w:right w:w="100.0" w:type="dxa"/>
+            </w:tcMar>
+            <w:vAlign w:val="top"/>
+          </w:tcPr>
+          <w:p>
+            <w:pPr>
+              <w:widowControl w:val="0"/>
+              <w:spacing w:line="240" w:lineRule="auto"/>
+              <w:contextualSpacing w:val="0"/>
+              <w:rPr/>
+            </w:pPr>
+            <w:r>
+              <w:rPr>
+                <w:rtl w:val="0"/>
+              </w:rPr>
+              <w:t xml:space="preserve">Requirement model,</w:t>
+            </w:r>
+          </w:p>
+          <w:p>
+            <w:pPr>
+              <w:widowControl w:val="0"/>
+              <w:spacing w:line="240" w:lineRule="auto"/>
+              <w:contextualSpacing w:val="0"/>
+              <w:rPr/>
+            </w:pPr>
+            <w:r>
+              <w:rPr>
+                <w:rtl w:val="0"/>
+              </w:rPr>
+              <w:t xml:space="preserve">Domain model</w:t>
+            </w:r>
+          </w:p>
+        </w:tc>
+        <w:tc>
+          <w:tcPr>
+            <w:shd w:fill="auto" w:val="clear"/>
+            <w:tcMar>
+              <w:top w:w="100.0" w:type="dxa"/>
+              <w:left w:w="100.0" w:type="dxa"/>
+              <w:bottom w:w="100.0" w:type="dxa"/>
+              <w:right w:w="100.0" w:type="dxa"/>
+            </w:tcMar>
+            <w:vAlign w:val="top"/>
+          </w:tcPr>
+          <w:p>
+            <w:pPr>
+              <w:widowControl w:val="0"/>
+              <w:spacing w:line="240" w:lineRule="auto"/>
+              <w:contextualSpacing w:val="0"/>
+              <w:rPr/>
+            </w:pPr>
+            <w:r>
+              <w:rPr>
+                <w:rtl w:val="0"/>
+              </w:rPr>
+              <w:t xml:space="preserve">Update</w:t>
+            </w:r>
+          </w:p>
+        </w:tc>
+        <w:tc>
+          <w:tcPr>
+            <w:shd w:fill="auto" w:val="clear"/>
+            <w:tcMar>
+              <w:top w:w="100.0" w:type="dxa"/>
+              <w:left w:w="100.0" w:type="dxa"/>
+              <w:bottom w:w="100.0" w:type="dxa"/>
+              <w:right w:w="100.0" w:type="dxa"/>
+            </w:tcMar>
+            <w:vAlign w:val="top"/>
+          </w:tcPr>
+          <w:p>
+            <w:pPr>
+              <w:widowControl w:val="0"/>
+              <w:spacing w:line="240" w:lineRule="auto"/>
+              <w:contextualSpacing w:val="0"/>
+              <w:rPr/>
+            </w:pPr>
+            <w:r>
+              <w:rPr>
+                <w:rtl w:val="0"/>
+              </w:rPr>
+              <w:t xml:space="preserve">Updated Domain model to include the current implemented consensus API</w:t>
+            </w:r>
+          </w:p>
+        </w:tc>
+        <w:tc>
+          <w:tcPr>
+            <w:shd w:fill="auto" w:val="clear"/>
+            <w:tcMar>
+              <w:top w:w="100.0" w:type="dxa"/>
+              <w:left w:w="100.0" w:type="dxa"/>
+              <w:bottom w:w="100.0" w:type="dxa"/>
+              <w:right w:w="100.0" w:type="dxa"/>
+            </w:tcMar>
+            <w:vAlign w:val="top"/>
+          </w:tcPr>
+          <w:p>
+            <w:pPr>
+              <w:widowControl w:val="0"/>
+              <w:spacing w:line="240" w:lineRule="auto"/>
+              <w:contextualSpacing w:val="0"/>
+              <w:rPr/>
+            </w:pPr>
+            <w:r>
+              <w:rPr>
+                <w:rtl w:val="0"/>
+              </w:rPr>
+              <w:t xml:space="preserve">Changes were required as we’d updated the underlying API, so this needed to be reflected in the Domain Model</w:t>
+            </w:r>
+          </w:p>
+        </w:tc>
+      </w:tr>
+      <w:tr>
+        <w:trPr>
+          <w:trHeight w:val="420" w:hRule="atLeast"/>
+        </w:trPr>
+        <w:tc>
+          <w:tcPr>
+            <w:shd w:fill="auto" w:val="clear"/>
+            <w:tcMar>
+              <w:top w:w="100.0" w:type="dxa"/>
+              <w:left w:w="100.0" w:type="dxa"/>
+              <w:bottom w:w="100.0" w:type="dxa"/>
+              <w:right w:w="100.0" w:type="dxa"/>
+            </w:tcMar>
+            <w:vAlign w:val="top"/>
+          </w:tcPr>
+          <w:p>
+            <w:pPr>
+              <w:widowControl w:val="0"/>
+              <w:spacing w:line="240" w:lineRule="auto"/>
+              <w:contextualSpacing w:val="0"/>
+              <w:rPr/>
+            </w:pPr>
+            <w:r>
+              <w:rPr>
+                <w:rtl w:val="0"/>
+              </w:rPr>
+            </w:r>
+          </w:p>
+        </w:tc>
+        <w:tc>
+          <w:tcPr>
+            <w:shd w:fill="auto" w:val="clear"/>
+            <w:tcMar>
+              <w:top w:w="100.0" w:type="dxa"/>
+              <w:left w:w="100.0" w:type="dxa"/>
+              <w:bottom w:w="100.0" w:type="dxa"/>
+              <w:right w:w="100.0" w:type="dxa"/>
+            </w:tcMar>
+            <w:vAlign w:val="top"/>
+          </w:tcPr>
+          <w:p>
+            <w:pPr>
+              <w:widowControl w:val="0"/>
+              <w:spacing w:line="240" w:lineRule="auto"/>
+              <w:contextualSpacing w:val="0"/>
+              <w:rPr/>
+            </w:pPr>
+            <w:r>
+              <w:rPr>
+                <w:rtl w:val="0"/>
+              </w:rPr>
+              <w:t xml:space="preserve">Requirement model,</w:t>
+            </w:r>
+          </w:p>
+          <w:p>
+            <w:pPr>
+              <w:widowControl w:val="0"/>
+              <w:spacing w:line="240" w:lineRule="auto"/>
+              <w:contextualSpacing w:val="0"/>
+              <w:rPr/>
+            </w:pPr>
+            <w:r>
+              <w:rPr>
+                <w:rtl w:val="0"/>
+              </w:rPr>
+              <w:t xml:space="preserve">Discussion regarding CCRD</w:t>
+            </w:r>
+          </w:p>
+        </w:tc>
+        <w:tc>
+          <w:tcPr>
+            <w:shd w:fill="auto" w:val="clear"/>
+            <w:tcMar>
+              <w:top w:w="100.0" w:type="dxa"/>
+              <w:left w:w="100.0" w:type="dxa"/>
+              <w:bottom w:w="100.0" w:type="dxa"/>
+              <w:right w:w="100.0" w:type="dxa"/>
+            </w:tcMar>
+            <w:vAlign w:val="top"/>
+          </w:tcPr>
+          <w:p>
+            <w:pPr>
+              <w:widowControl w:val="0"/>
+              <w:spacing w:line="240" w:lineRule="auto"/>
+              <w:contextualSpacing w:val="0"/>
+              <w:rPr/>
+            </w:pPr>
+            <w:r>
+              <w:rPr>
+                <w:rtl w:val="0"/>
+              </w:rPr>
+              <w:t xml:space="preserve">Reflection</w:t>
+            </w:r>
+          </w:p>
+        </w:tc>
+        <w:tc>
+          <w:tcPr>
+            <w:shd w:fill="auto" w:val="clear"/>
+            <w:tcMar>
+              <w:top w:w="100.0" w:type="dxa"/>
+              <w:left w:w="100.0" w:type="dxa"/>
+              <w:bottom w:w="100.0" w:type="dxa"/>
+              <w:right w:w="100.0" w:type="dxa"/>
+            </w:tcMar>
+            <w:vAlign w:val="top"/>
+          </w:tcPr>
+          <w:p>
+            <w:pPr>
+              <w:widowControl w:val="0"/>
+              <w:spacing w:line="240" w:lineRule="auto"/>
+              <w:contextualSpacing w:val="0"/>
+              <w:rPr/>
+            </w:pPr>
+            <w:r>
+              <w:rPr>
+                <w:rtl w:val="0"/>
+              </w:rPr>
+              <w:t xml:space="preserve">Added reflection paragraph on how we have cover CCRD</w:t>
+            </w:r>
+          </w:p>
+        </w:tc>
+        <w:tc>
+          <w:tcPr>
+            <w:shd w:fill="auto" w:val="clear"/>
+            <w:tcMar>
+              <w:top w:w="100.0" w:type="dxa"/>
+              <w:left w:w="100.0" w:type="dxa"/>
+              <w:bottom w:w="100.0" w:type="dxa"/>
+              <w:right w:w="100.0" w:type="dxa"/>
+            </w:tcMar>
+            <w:vAlign w:val="top"/>
+          </w:tcPr>
+          <w:p>
+            <w:pPr>
+              <w:widowControl w:val="0"/>
+              <w:spacing w:line="240" w:lineRule="auto"/>
+              <w:contextualSpacing w:val="0"/>
+              <w:rPr/>
+            </w:pPr>
+            <w:r>
+              <w:rPr>
+                <w:rtl w:val="0"/>
+              </w:rPr>
+              <w:t xml:space="preserve">Clarity</w:t>
+            </w:r>
+          </w:p>
+        </w:tc>
+      </w:tr>
+      <w:tr>
+        <w:trPr>
+          <w:trHeight w:val="420" w:hRule="atLeast"/>
+        </w:trPr>
+        <w:tc>
+          <w:tcPr>
+            <w:shd w:fill="auto" w:val="clear"/>
+            <w:tcMar>
+              <w:top w:w="100.0" w:type="dxa"/>
+              <w:left w:w="100.0" w:type="dxa"/>
+              <w:bottom w:w="100.0" w:type="dxa"/>
+              <w:right w:w="100.0" w:type="dxa"/>
+            </w:tcMar>
+            <w:vAlign w:val="top"/>
+          </w:tcPr>
+          <w:p>
+            <w:pPr>
+              <w:widowControl w:val="0"/>
+              <w:spacing w:line="240" w:lineRule="auto"/>
+              <w:contextualSpacing w:val="0"/>
+              <w:rPr/>
+            </w:pPr>
+            <w:r>
+              <w:rPr>
+                <w:rtl w:val="0"/>
+              </w:rPr>
+            </w:r>
+          </w:p>
+        </w:tc>
+        <w:tc>
+          <w:tcPr>
+            <w:shd w:fill="auto" w:val="clear"/>
+            <w:tcMar>
+              <w:top w:w="100.0" w:type="dxa"/>
+              <w:left w:w="100.0" w:type="dxa"/>
+              <w:bottom w:w="100.0" w:type="dxa"/>
+              <w:right w:w="100.0" w:type="dxa"/>
+            </w:tcMar>
+            <w:vAlign w:val="top"/>
+          </w:tcPr>
+          <w:p>
+            <w:pPr>
+              <w:widowControl w:val="0"/>
+              <w:spacing w:line="240" w:lineRule="auto"/>
+              <w:contextualSpacing w:val="0"/>
+              <w:rPr/>
+            </w:pPr>
+            <w:r>
+              <w:rPr>
+                <w:rtl w:val="0"/>
+              </w:rPr>
+            </w:r>
+          </w:p>
+        </w:tc>
+        <w:tc>
+          <w:tcPr>
+            <w:shd w:fill="auto" w:val="clear"/>
+            <w:tcMar>
+              <w:top w:w="100.0" w:type="dxa"/>
+              <w:left w:w="100.0" w:type="dxa"/>
+              <w:bottom w:w="100.0" w:type="dxa"/>
+              <w:right w:w="100.0" w:type="dxa"/>
+            </w:tcMar>
+            <w:vAlign w:val="top"/>
+          </w:tcPr>
+          <w:p>
+            <w:pPr>
+              <w:widowControl w:val="0"/>
+              <w:spacing w:line="240" w:lineRule="auto"/>
+              <w:contextualSpacing w:val="0"/>
+              <w:rPr/>
+            </w:pPr>
+            <w:r>
+              <w:rPr>
+                <w:rtl w:val="0"/>
+              </w:rPr>
+            </w:r>
+          </w:p>
+        </w:tc>
+        <w:tc>
+          <w:tcPr>
+            <w:shd w:fill="auto" w:val="clear"/>
+            <w:tcMar>
+              <w:top w:w="100.0" w:type="dxa"/>
+              <w:left w:w="100.0" w:type="dxa"/>
+              <w:bottom w:w="100.0" w:type="dxa"/>
+              <w:right w:w="100.0" w:type="dxa"/>
+            </w:tcMar>
+            <w:vAlign w:val="top"/>
+          </w:tcPr>
+          <w:p>
+            <w:pPr>
+              <w:widowControl w:val="0"/>
+              <w:spacing w:line="240" w:lineRule="auto"/>
+              <w:contextualSpacing w:val="0"/>
+              <w:rPr/>
+            </w:pPr>
+            <w:r>
+              <w:rPr>
+                <w:rtl w:val="0"/>
+              </w:rPr>
+            </w:r>
+          </w:p>
+        </w:tc>
+        <w:tc>
+          <w:tcPr>
+            <w:shd w:fill="auto" w:val="clear"/>
+            <w:tcMar>
+              <w:top w:w="100.0" w:type="dxa"/>
+              <w:left w:w="100.0" w:type="dxa"/>
+              <w:bottom w:w="100.0" w:type="dxa"/>
+              <w:right w:w="100.0" w:type="dxa"/>
+            </w:tcMar>
+            <w:vAlign w:val="top"/>
+          </w:tcPr>
+          <w:p>
+            <w:pPr>
+              <w:widowControl w:val="0"/>
+              <w:spacing w:line="240" w:lineRule="auto"/>
+              <w:contextualSpacing w:val="0"/>
+              <w:rPr/>
+            </w:pPr>
+            <w:r>
+              <w:rPr>
+                <w:rtl w:val="0"/>
+              </w:rPr>
+            </w:r>
+          </w:p>
+        </w:tc>
+      </w:tr>
+      <w:tr>
+        <w:trPr>
+          <w:trHeight w:val="420" w:hRule="atLeast"/>
+        </w:trPr>
+        <w:tc>
+          <w:tcPr>
+            <w:shd w:fill="auto" w:val="clear"/>
+            <w:tcMar>
+              <w:top w:w="100.0" w:type="dxa"/>
+              <w:left w:w="100.0" w:type="dxa"/>
+              <w:bottom w:w="100.0" w:type="dxa"/>
+              <w:right w:w="100.0" w:type="dxa"/>
+            </w:tcMar>
+            <w:vAlign w:val="top"/>
+          </w:tcPr>
+          <w:p>
+            <w:pPr>
+              <w:widowControl w:val="0"/>
+              <w:spacing w:line="240" w:lineRule="auto"/>
+              <w:contextualSpacing w:val="0"/>
+              <w:rPr/>
+            </w:pPr>
+            <w:r>
+              <w:rPr>
+                <w:rtl w:val="0"/>
+              </w:rPr>
+            </w:r>
+          </w:p>
+        </w:tc>
+        <w:tc>
+          <w:tcPr>
+            <w:shd w:fill="auto" w:val="clear"/>
+            <w:tcMar>
+              <w:top w:w="100.0" w:type="dxa"/>
+              <w:left w:w="100.0" w:type="dxa"/>
+              <w:bottom w:w="100.0" w:type="dxa"/>
+              <w:right w:w="100.0" w:type="dxa"/>
+            </w:tcMar>
+            <w:vAlign w:val="top"/>
+          </w:tcPr>
+          <w:p>
+            <w:pPr>
+              <w:widowControl w:val="0"/>
+              <w:spacing w:line="240" w:lineRule="auto"/>
+              <w:contextualSpacing w:val="0"/>
+              <w:rPr/>
+            </w:pPr>
+            <w:r>
+              <w:rPr>
+                <w:rtl w:val="0"/>
+              </w:rPr>
+            </w:r>
+          </w:p>
+        </w:tc>
+        <w:tc>
+          <w:tcPr>
+            <w:shd w:fill="auto" w:val="clear"/>
+            <w:tcMar>
+              <w:top w:w="100.0" w:type="dxa"/>
+              <w:left w:w="100.0" w:type="dxa"/>
+              <w:bottom w:w="100.0" w:type="dxa"/>
+              <w:right w:w="100.0" w:type="dxa"/>
+            </w:tcMar>
+            <w:vAlign w:val="top"/>
+          </w:tcPr>
+          <w:p>
+            <w:pPr>
+              <w:widowControl w:val="0"/>
+              <w:spacing w:line="240" w:lineRule="auto"/>
+              <w:contextualSpacing w:val="0"/>
+              <w:rPr/>
+            </w:pPr>
+            <w:r>
+              <w:rPr>
+                <w:rtl w:val="0"/>
+              </w:rPr>
+            </w:r>
+          </w:p>
+        </w:tc>
+        <w:tc>
+          <w:tcPr>
+            <w:shd w:fill="auto" w:val="clear"/>
+            <w:tcMar>
+              <w:top w:w="100.0" w:type="dxa"/>
+              <w:left w:w="100.0" w:type="dxa"/>
+              <w:bottom w:w="100.0" w:type="dxa"/>
+              <w:right w:w="100.0" w:type="dxa"/>
+            </w:tcMar>
+            <w:vAlign w:val="top"/>
+          </w:tcPr>
+          <w:p>
+            <w:pPr>
+              <w:widowControl w:val="0"/>
+              <w:spacing w:line="240" w:lineRule="auto"/>
+              <w:contextualSpacing w:val="0"/>
+              <w:rPr/>
+            </w:pPr>
+            <w:r>
+              <w:rPr>
+                <w:rtl w:val="0"/>
+              </w:rPr>
+            </w:r>
+          </w:p>
+        </w:tc>
+        <w:tc>
+          <w:tcPr>
+            <w:shd w:fill="auto" w:val="clear"/>
+            <w:tcMar>
+              <w:top w:w="100.0" w:type="dxa"/>
+              <w:left w:w="100.0" w:type="dxa"/>
+              <w:bottom w:w="100.0" w:type="dxa"/>
+              <w:right w:w="100.0" w:type="dxa"/>
+            </w:tcMar>
+            <w:vAlign w:val="top"/>
+          </w:tcPr>
+          <w:p>
+            <w:pPr>
+              <w:widowControl w:val="0"/>
+              <w:spacing w:line="240" w:lineRule="auto"/>
+              <w:contextualSpacing w:val="0"/>
+              <w:rPr/>
+            </w:pPr>
+            <w:r>
+              <w:rPr>
+                <w:rtl w:val="0"/>
+              </w:rPr>
+            </w:r>
+          </w:p>
+        </w:tc>
+      </w:tr>
+      <w:tr>
+        <w:trPr>
+          <w:trHeight w:val="420" w:hRule="atLeast"/>
+        </w:trPr>
+        <w:tc>
+          <w:tcPr>
+            <w:shd w:fill="auto" w:val="clear"/>
+            <w:tcMar>
+              <w:top w:w="100.0" w:type="dxa"/>
+              <w:left w:w="100.0" w:type="dxa"/>
+              <w:bottom w:w="100.0" w:type="dxa"/>
+              <w:right w:w="100.0" w:type="dxa"/>
+            </w:tcMar>
+            <w:vAlign w:val="top"/>
+          </w:tcPr>
+          <w:p>
+            <w:pPr>
+              <w:widowControl w:val="0"/>
+              <w:spacing w:line="240" w:lineRule="auto"/>
+              <w:contextualSpacing w:val="0"/>
+              <w:rPr/>
+            </w:pPr>
+            <w:r>
+              <w:rPr>
+                <w:rtl w:val="0"/>
+              </w:rPr>
+            </w:r>
+          </w:p>
+        </w:tc>
+        <w:tc>
+          <w:tcPr>
+            <w:shd w:fill="auto" w:val="clear"/>
+            <w:tcMar>
+              <w:top w:w="100.0" w:type="dxa"/>
+              <w:left w:w="100.0" w:type="dxa"/>
+              <w:bottom w:w="100.0" w:type="dxa"/>
+              <w:right w:w="100.0" w:type="dxa"/>
+            </w:tcMar>
+            <w:vAlign w:val="top"/>
+          </w:tcPr>
+          <w:p>
+            <w:pPr>
+              <w:widowControl w:val="0"/>
+              <w:spacing w:line="240" w:lineRule="auto"/>
+              <w:contextualSpacing w:val="0"/>
+              <w:rPr/>
+            </w:pPr>
+            <w:r>
+              <w:rPr>
+                <w:rtl w:val="0"/>
+              </w:rPr>
+            </w:r>
+          </w:p>
+        </w:tc>
+        <w:tc>
+          <w:tcPr>
+            <w:shd w:fill="auto" w:val="clear"/>
+            <w:tcMar>
+              <w:top w:w="100.0" w:type="dxa"/>
+              <w:left w:w="100.0" w:type="dxa"/>
+              <w:bottom w:w="100.0" w:type="dxa"/>
+              <w:right w:w="100.0" w:type="dxa"/>
+            </w:tcMar>
+            <w:vAlign w:val="top"/>
+          </w:tcPr>
+          <w:p>
+            <w:pPr>
+              <w:widowControl w:val="0"/>
+              <w:spacing w:line="240" w:lineRule="auto"/>
+              <w:contextualSpacing w:val="0"/>
+              <w:rPr/>
+            </w:pPr>
+            <w:r>
+              <w:rPr>
+                <w:rtl w:val="0"/>
+              </w:rPr>
+            </w:r>
+          </w:p>
+        </w:tc>
+        <w:tc>
+          <w:tcPr>
+            <w:shd w:fill="auto" w:val="clear"/>
+            <w:tcMar>
+              <w:top w:w="100.0" w:type="dxa"/>
+              <w:left w:w="100.0" w:type="dxa"/>
+              <w:bottom w:w="100.0" w:type="dxa"/>
+              <w:right w:w="100.0" w:type="dxa"/>
+            </w:tcMar>
+            <w:vAlign w:val="top"/>
+          </w:tcPr>
+          <w:p>
+            <w:pPr>
+              <w:widowControl w:val="0"/>
+              <w:spacing w:line="240" w:lineRule="auto"/>
+              <w:contextualSpacing w:val="0"/>
+              <w:rPr/>
+            </w:pPr>
+            <w:r>
+              <w:rPr>
+                <w:rtl w:val="0"/>
+              </w:rPr>
+            </w:r>
+          </w:p>
+        </w:tc>
+        <w:tc>
+          <w:tcPr>
+            <w:shd w:fill="auto" w:val="clear"/>
+            <w:tcMar>
+              <w:top w:w="100.0" w:type="dxa"/>
+              <w:left w:w="100.0" w:type="dxa"/>
+              <w:bottom w:w="100.0" w:type="dxa"/>
+              <w:right w:w="100.0" w:type="dxa"/>
+            </w:tcMar>
+            <w:vAlign w:val="top"/>
+          </w:tcPr>
+          <w:p>
+            <w:pPr>
+              <w:widowControl w:val="0"/>
+              <w:spacing w:line="240" w:lineRule="auto"/>
+              <w:contextualSpacing w:val="0"/>
+              <w:rPr/>
+            </w:pPr>
+            <w:r>
+              <w:rPr>
+                <w:rtl w:val="0"/>
+              </w:rPr>
+            </w:r>
+          </w:p>
+        </w:tc>
+      </w:tr>
+      <w:tr>
+        <w:trPr>
+          <w:trHeight w:val="420" w:hRule="atLeast"/>
+        </w:trPr>
+        <w:tc>
+          <w:tcPr>
+            <w:shd w:fill="auto" w:val="clear"/>
+            <w:tcMar>
+              <w:top w:w="100.0" w:type="dxa"/>
+              <w:left w:w="100.0" w:type="dxa"/>
+              <w:bottom w:w="100.0" w:type="dxa"/>
+              <w:right w:w="100.0" w:type="dxa"/>
+            </w:tcMar>
+            <w:vAlign w:val="top"/>
+          </w:tcPr>
+          <w:p>
+            <w:pPr>
+              <w:widowControl w:val="0"/>
+              <w:spacing w:line="240" w:lineRule="auto"/>
+              <w:contextualSpacing w:val="0"/>
+              <w:rPr/>
+            </w:pPr>
+            <w:r>
+              <w:rPr>
+                <w:rtl w:val="0"/>
+              </w:rPr>
+            </w:r>
+          </w:p>
+        </w:tc>
+        <w:tc>
+          <w:tcPr>
+            <w:shd w:fill="auto" w:val="clear"/>
+            <w:tcMar>
+              <w:top w:w="100.0" w:type="dxa"/>
+              <w:left w:w="100.0" w:type="dxa"/>
+              <w:bottom w:w="100.0" w:type="dxa"/>
+              <w:right w:w="100.0" w:type="dxa"/>
+            </w:tcMar>
+            <w:vAlign w:val="top"/>
+          </w:tcPr>
+          <w:p>
+            <w:pPr>
+              <w:widowControl w:val="0"/>
+              <w:spacing w:line="240" w:lineRule="auto"/>
+              <w:contextualSpacing w:val="0"/>
+              <w:rPr/>
+            </w:pPr>
+            <w:r>
+              <w:rPr>
+                <w:rtl w:val="0"/>
+              </w:rPr>
+            </w:r>
+          </w:p>
+        </w:tc>
+        <w:tc>
+          <w:tcPr>
+            <w:shd w:fill="auto" w:val="clear"/>
+            <w:tcMar>
+              <w:top w:w="100.0" w:type="dxa"/>
+              <w:left w:w="100.0" w:type="dxa"/>
+              <w:bottom w:w="100.0" w:type="dxa"/>
+              <w:right w:w="100.0" w:type="dxa"/>
+            </w:tcMar>
+            <w:vAlign w:val="top"/>
+          </w:tcPr>
+          <w:p>
+            <w:pPr>
+              <w:widowControl w:val="0"/>
+              <w:spacing w:line="240" w:lineRule="auto"/>
+              <w:contextualSpacing w:val="0"/>
+              <w:rPr/>
+            </w:pPr>
+            <w:r>
+              <w:rPr>
+                <w:rtl w:val="0"/>
+              </w:rPr>
+            </w:r>
+          </w:p>
+        </w:tc>
+        <w:tc>
+          <w:tcPr>
+            <w:shd w:fill="auto" w:val="clear"/>
+            <w:tcMar>
+              <w:top w:w="100.0" w:type="dxa"/>
+              <w:left w:w="100.0" w:type="dxa"/>
+              <w:bottom w:w="100.0" w:type="dxa"/>
+              <w:right w:w="100.0" w:type="dxa"/>
+            </w:tcMar>
+            <w:vAlign w:val="top"/>
+          </w:tcPr>
+          <w:p>
+            <w:pPr>
+              <w:widowControl w:val="0"/>
+              <w:spacing w:line="240" w:lineRule="auto"/>
+              <w:contextualSpacing w:val="0"/>
+              <w:rPr/>
+            </w:pPr>
+            <w:r>
+              <w:rPr>
+                <w:rtl w:val="0"/>
+              </w:rPr>
+            </w:r>
+          </w:p>
+        </w:tc>
+        <w:tc>
+          <w:tcPr>
+            <w:shd w:fill="auto" w:val="clear"/>
+            <w:tcMar>
+              <w:top w:w="100.0" w:type="dxa"/>
+              <w:left w:w="100.0" w:type="dxa"/>
+              <w:bottom w:w="100.0" w:type="dxa"/>
+              <w:right w:w="100.0" w:type="dxa"/>
+            </w:tcMar>
+            <w:vAlign w:val="top"/>
+          </w:tcPr>
+          <w:p>
+            <w:pPr>
+              <w:widowControl w:val="0"/>
+              <w:spacing w:line="240" w:lineRule="auto"/>
+              <w:contextualSpacing w:val="0"/>
+              <w:rPr/>
+            </w:pPr>
+            <w:r>
+              <w:rPr>
+                <w:rtl w:val="0"/>
+              </w:rPr>
             </w:r>
           </w:p>
         </w:tc>

</xml_diff>

<commit_message>
Completed Revised Final Architecture. Also changed the heading of Project Vision back. Updated change log.
</commit_message>
<xml_diff>
--- a/Documentation/LCAM/0 - Changelog.docx
+++ b/Documentation/LCAM/0 - Changelog.docx
@@ -4839,81 +4839,99 @@
               <w:rPr>
                 <w:rtl w:val="0"/>
               </w:rPr>
-            </w:r>
-          </w:p>
-        </w:tc>
-        <w:tc>
-          <w:tcPr>
-            <w:shd w:fill="auto" w:val="clear"/>
-            <w:tcMar>
-              <w:top w:w="100.0" w:type="dxa"/>
-              <w:left w:w="100.0" w:type="dxa"/>
-              <w:bottom w:w="100.0" w:type="dxa"/>
-              <w:right w:w="100.0" w:type="dxa"/>
-            </w:tcMar>
-            <w:vAlign w:val="top"/>
-          </w:tcPr>
-          <w:p>
-            <w:pPr>
-              <w:widowControl w:val="0"/>
-              <w:spacing w:line="240" w:lineRule="auto"/>
-              <w:contextualSpacing w:val="0"/>
-              <w:rPr/>
-            </w:pPr>
-            <w:r>
-              <w:rPr>
-                <w:rtl w:val="0"/>
-              </w:rPr>
-            </w:r>
-          </w:p>
-        </w:tc>
-        <w:tc>
-          <w:tcPr>
-            <w:shd w:fill="auto" w:val="clear"/>
-            <w:tcMar>
-              <w:top w:w="100.0" w:type="dxa"/>
-              <w:left w:w="100.0" w:type="dxa"/>
-              <w:bottom w:w="100.0" w:type="dxa"/>
-              <w:right w:w="100.0" w:type="dxa"/>
-            </w:tcMar>
-            <w:vAlign w:val="top"/>
-          </w:tcPr>
-          <w:p>
-            <w:pPr>
-              <w:widowControl w:val="0"/>
-              <w:spacing w:line="240" w:lineRule="auto"/>
-              <w:contextualSpacing w:val="0"/>
-              <w:rPr/>
-            </w:pPr>
-            <w:r>
-              <w:rPr>
-                <w:rtl w:val="0"/>
-              </w:rPr>
-            </w:r>
-          </w:p>
-        </w:tc>
-        <w:tc>
-          <w:tcPr>
-            <w:shd w:fill="auto" w:val="clear"/>
-            <w:tcMar>
-              <w:top w:w="100.0" w:type="dxa"/>
-              <w:left w:w="100.0" w:type="dxa"/>
-              <w:bottom w:w="100.0" w:type="dxa"/>
-              <w:right w:w="100.0" w:type="dxa"/>
-            </w:tcMar>
-            <w:vAlign w:val="top"/>
-          </w:tcPr>
-          <w:p>
-            <w:pPr>
-              <w:widowControl w:val="0"/>
-              <w:spacing w:line="240" w:lineRule="auto"/>
-              <w:contextualSpacing w:val="0"/>
-              <w:rPr/>
-            </w:pPr>
-            <w:r>
-              <w:rPr>
-                <w:rtl w:val="0"/>
-              </w:rPr>
+              <w:t xml:space="preserve">Final Architecture,</w:t>
+            </w:r>
+          </w:p>
+          <w:p>
+            <w:pPr>
+              <w:widowControl w:val="0"/>
+              <w:spacing w:line="240" w:lineRule="auto"/>
+              <w:contextualSpacing w:val="0"/>
+              <w:rPr/>
+            </w:pPr>
+            <w:r>
+              <w:rPr>
+                <w:rtl w:val="0"/>
+              </w:rPr>
+              <w:t xml:space="preserve">Decisions, Constraints, and Justifications,Universally standard data structure for distributed log</w:t>
+            </w:r>
+          </w:p>
+        </w:tc>
+        <w:tc>
+          <w:tcPr>
+            <w:shd w:fill="auto" w:val="clear"/>
+            <w:tcMar>
+              <w:top w:w="100.0" w:type="dxa"/>
+              <w:left w:w="100.0" w:type="dxa"/>
+              <w:bottom w:w="100.0" w:type="dxa"/>
+              <w:right w:w="100.0" w:type="dxa"/>
+            </w:tcMar>
+            <w:vAlign w:val="top"/>
+          </w:tcPr>
+          <w:p>
+            <w:pPr>
+              <w:widowControl w:val="0"/>
+              <w:spacing w:line="240" w:lineRule="auto"/>
+              <w:contextualSpacing w:val="0"/>
+              <w:rPr/>
+            </w:pPr>
+            <w:r>
+              <w:rPr>
+                <w:rtl w:val="0"/>
+              </w:rPr>
+              <w:t xml:space="preserve">Clarity</w:t>
+            </w:r>
+          </w:p>
+        </w:tc>
+        <w:tc>
+          <w:tcPr>
+            <w:shd w:fill="auto" w:val="clear"/>
+            <w:tcMar>
+              <w:top w:w="100.0" w:type="dxa"/>
+              <w:left w:w="100.0" w:type="dxa"/>
+              <w:bottom w:w="100.0" w:type="dxa"/>
+              <w:right w:w="100.0" w:type="dxa"/>
+            </w:tcMar>
+            <w:vAlign w:val="top"/>
+          </w:tcPr>
+          <w:p>
+            <w:pPr>
+              <w:widowControl w:val="0"/>
+              <w:spacing w:line="240" w:lineRule="auto"/>
+              <w:contextualSpacing w:val="0"/>
+              <w:rPr/>
+            </w:pPr>
+            <w:r>
+              <w:rPr>
+                <w:rtl w:val="0"/>
+              </w:rPr>
+              <w:t xml:space="preserve">Re-wote discussion on Key Value structure used in our implementation.</w:t>
+            </w:r>
+          </w:p>
+        </w:tc>
+        <w:tc>
+          <w:tcPr>
+            <w:shd w:fill="auto" w:val="clear"/>
+            <w:tcMar>
+              <w:top w:w="100.0" w:type="dxa"/>
+              <w:left w:w="100.0" w:type="dxa"/>
+              <w:bottom w:w="100.0" w:type="dxa"/>
+              <w:right w:w="100.0" w:type="dxa"/>
+            </w:tcMar>
+            <w:vAlign w:val="top"/>
+          </w:tcPr>
+          <w:p>
+            <w:pPr>
+              <w:widowControl w:val="0"/>
+              <w:spacing w:line="240" w:lineRule="auto"/>
+              <w:contextualSpacing w:val="0"/>
+              <w:rPr/>
+            </w:pPr>
+            <w:r>
+              <w:rPr>
+                <w:rtl w:val="0"/>
+              </w:rPr>
+              <w:t xml:space="preserve">Expressed the log better as a key value data structure, and explained the choice against using Raft’s normal List style log.</w:t>
             </w:r>
           </w:p>
         </w:tc>
@@ -4969,81 +4987,99 @@
               <w:rPr>
                 <w:rtl w:val="0"/>
               </w:rPr>
-            </w:r>
-          </w:p>
-        </w:tc>
-        <w:tc>
-          <w:tcPr>
-            <w:shd w:fill="auto" w:val="clear"/>
-            <w:tcMar>
-              <w:top w:w="100.0" w:type="dxa"/>
-              <w:left w:w="100.0" w:type="dxa"/>
-              <w:bottom w:w="100.0" w:type="dxa"/>
-              <w:right w:w="100.0" w:type="dxa"/>
-            </w:tcMar>
-            <w:vAlign w:val="top"/>
-          </w:tcPr>
-          <w:p>
-            <w:pPr>
-              <w:widowControl w:val="0"/>
-              <w:spacing w:line="240" w:lineRule="auto"/>
-              <w:contextualSpacing w:val="0"/>
-              <w:rPr/>
-            </w:pPr>
-            <w:r>
-              <w:rPr>
-                <w:rtl w:val="0"/>
-              </w:rPr>
-            </w:r>
-          </w:p>
-        </w:tc>
-        <w:tc>
-          <w:tcPr>
-            <w:shd w:fill="auto" w:val="clear"/>
-            <w:tcMar>
-              <w:top w:w="100.0" w:type="dxa"/>
-              <w:left w:w="100.0" w:type="dxa"/>
-              <w:bottom w:w="100.0" w:type="dxa"/>
-              <w:right w:w="100.0" w:type="dxa"/>
-            </w:tcMar>
-            <w:vAlign w:val="top"/>
-          </w:tcPr>
-          <w:p>
-            <w:pPr>
-              <w:widowControl w:val="0"/>
-              <w:spacing w:line="240" w:lineRule="auto"/>
-              <w:contextualSpacing w:val="0"/>
-              <w:rPr/>
-            </w:pPr>
-            <w:r>
-              <w:rPr>
-                <w:rtl w:val="0"/>
-              </w:rPr>
-            </w:r>
-          </w:p>
-        </w:tc>
-        <w:tc>
-          <w:tcPr>
-            <w:shd w:fill="auto" w:val="clear"/>
-            <w:tcMar>
-              <w:top w:w="100.0" w:type="dxa"/>
-              <w:left w:w="100.0" w:type="dxa"/>
-              <w:bottom w:w="100.0" w:type="dxa"/>
-              <w:right w:w="100.0" w:type="dxa"/>
-            </w:tcMar>
-            <w:vAlign w:val="top"/>
-          </w:tcPr>
-          <w:p>
-            <w:pPr>
-              <w:widowControl w:val="0"/>
-              <w:spacing w:line="240" w:lineRule="auto"/>
-              <w:contextualSpacing w:val="0"/>
-              <w:rPr/>
-            </w:pPr>
-            <w:r>
-              <w:rPr>
-                <w:rtl w:val="0"/>
-              </w:rPr>
+              <w:t xml:space="preserve">Final Architecture,</w:t>
+            </w:r>
+          </w:p>
+          <w:p>
+            <w:pPr>
+              <w:widowControl w:val="0"/>
+              <w:spacing w:line="240" w:lineRule="auto"/>
+              <w:contextualSpacing w:val="0"/>
+              <w:rPr/>
+            </w:pPr>
+            <w:r>
+              <w:rPr>
+                <w:rtl w:val="0"/>
+              </w:rPr>
+              <w:t xml:space="preserve">Decisions, Constraints, and Justifications,Task/callback style API</w:t>
+            </w:r>
+          </w:p>
+        </w:tc>
+        <w:tc>
+          <w:tcPr>
+            <w:shd w:fill="auto" w:val="clear"/>
+            <w:tcMar>
+              <w:top w:w="100.0" w:type="dxa"/>
+              <w:left w:w="100.0" w:type="dxa"/>
+              <w:bottom w:w="100.0" w:type="dxa"/>
+              <w:right w:w="100.0" w:type="dxa"/>
+            </w:tcMar>
+            <w:vAlign w:val="top"/>
+          </w:tcPr>
+          <w:p>
+            <w:pPr>
+              <w:widowControl w:val="0"/>
+              <w:spacing w:line="240" w:lineRule="auto"/>
+              <w:contextualSpacing w:val="0"/>
+              <w:rPr/>
+            </w:pPr>
+            <w:r>
+              <w:rPr>
+                <w:rtl w:val="0"/>
+              </w:rPr>
+              <w:t xml:space="preserve">Clarity</w:t>
+            </w:r>
+          </w:p>
+        </w:tc>
+        <w:tc>
+          <w:tcPr>
+            <w:shd w:fill="auto" w:val="clear"/>
+            <w:tcMar>
+              <w:top w:w="100.0" w:type="dxa"/>
+              <w:left w:w="100.0" w:type="dxa"/>
+              <w:bottom w:w="100.0" w:type="dxa"/>
+              <w:right w:w="100.0" w:type="dxa"/>
+            </w:tcMar>
+            <w:vAlign w:val="top"/>
+          </w:tcPr>
+          <w:p>
+            <w:pPr>
+              <w:widowControl w:val="0"/>
+              <w:spacing w:line="240" w:lineRule="auto"/>
+              <w:contextualSpacing w:val="0"/>
+              <w:rPr/>
+            </w:pPr>
+            <w:r>
+              <w:rPr>
+                <w:rtl w:val="0"/>
+              </w:rPr>
+              <w:t xml:space="preserve">Added section discussing the asynchronous design of methods</w:t>
+            </w:r>
+          </w:p>
+        </w:tc>
+        <w:tc>
+          <w:tcPr>
+            <w:shd w:fill="auto" w:val="clear"/>
+            <w:tcMar>
+              <w:top w:w="100.0" w:type="dxa"/>
+              <w:left w:w="100.0" w:type="dxa"/>
+              <w:bottom w:w="100.0" w:type="dxa"/>
+              <w:right w:w="100.0" w:type="dxa"/>
+            </w:tcMar>
+            <w:vAlign w:val="top"/>
+          </w:tcPr>
+          <w:p>
+            <w:pPr>
+              <w:widowControl w:val="0"/>
+              <w:spacing w:line="240" w:lineRule="auto"/>
+              <w:contextualSpacing w:val="0"/>
+              <w:rPr/>
+            </w:pPr>
+            <w:r>
+              <w:rPr>
+                <w:rtl w:val="0"/>
+              </w:rPr>
+              <w:t xml:space="preserve">Clarity primarily, but we noticed it as an important design consideration which had been omitted</w:t>
             </w:r>
           </w:p>
         </w:tc>
@@ -5099,81 +5135,85 @@
               <w:rPr>
                 <w:rtl w:val="0"/>
               </w:rPr>
-            </w:r>
-          </w:p>
-        </w:tc>
-        <w:tc>
-          <w:tcPr>
-            <w:shd w:fill="auto" w:val="clear"/>
-            <w:tcMar>
-              <w:top w:w="100.0" w:type="dxa"/>
-              <w:left w:w="100.0" w:type="dxa"/>
-              <w:bottom w:w="100.0" w:type="dxa"/>
-              <w:right w:w="100.0" w:type="dxa"/>
-            </w:tcMar>
-            <w:vAlign w:val="top"/>
-          </w:tcPr>
-          <w:p>
-            <w:pPr>
-              <w:widowControl w:val="0"/>
-              <w:spacing w:line="240" w:lineRule="auto"/>
-              <w:contextualSpacing w:val="0"/>
-              <w:rPr/>
-            </w:pPr>
-            <w:r>
-              <w:rPr>
-                <w:rtl w:val="0"/>
-              </w:rPr>
-            </w:r>
-          </w:p>
-        </w:tc>
-        <w:tc>
-          <w:tcPr>
-            <w:shd w:fill="auto" w:val="clear"/>
-            <w:tcMar>
-              <w:top w:w="100.0" w:type="dxa"/>
-              <w:left w:w="100.0" w:type="dxa"/>
-              <w:bottom w:w="100.0" w:type="dxa"/>
-              <w:right w:w="100.0" w:type="dxa"/>
-            </w:tcMar>
-            <w:vAlign w:val="top"/>
-          </w:tcPr>
-          <w:p>
-            <w:pPr>
-              <w:widowControl w:val="0"/>
-              <w:spacing w:line="240" w:lineRule="auto"/>
-              <w:contextualSpacing w:val="0"/>
-              <w:rPr/>
-            </w:pPr>
-            <w:r>
-              <w:rPr>
-                <w:rtl w:val="0"/>
-              </w:rPr>
-            </w:r>
-          </w:p>
-        </w:tc>
-        <w:tc>
-          <w:tcPr>
-            <w:shd w:fill="auto" w:val="clear"/>
-            <w:tcMar>
-              <w:top w:w="100.0" w:type="dxa"/>
-              <w:left w:w="100.0" w:type="dxa"/>
-              <w:bottom w:w="100.0" w:type="dxa"/>
-              <w:right w:w="100.0" w:type="dxa"/>
-            </w:tcMar>
-            <w:vAlign w:val="top"/>
-          </w:tcPr>
-          <w:p>
-            <w:pPr>
-              <w:widowControl w:val="0"/>
-              <w:spacing w:line="240" w:lineRule="auto"/>
-              <w:contextualSpacing w:val="0"/>
-              <w:rPr/>
-            </w:pPr>
-            <w:r>
-              <w:rPr>
-                <w:rtl w:val="0"/>
-              </w:rPr>
+              <w:t xml:space="preserve">Final Architecture, Architectural Mechanisms, Architectural Mechanism 4 - Security</w:t>
+            </w:r>
+          </w:p>
+        </w:tc>
+        <w:tc>
+          <w:tcPr>
+            <w:shd w:fill="auto" w:val="clear"/>
+            <w:tcMar>
+              <w:top w:w="100.0" w:type="dxa"/>
+              <w:left w:w="100.0" w:type="dxa"/>
+              <w:bottom w:w="100.0" w:type="dxa"/>
+              <w:right w:w="100.0" w:type="dxa"/>
+            </w:tcMar>
+            <w:vAlign w:val="top"/>
+          </w:tcPr>
+          <w:p>
+            <w:pPr>
+              <w:widowControl w:val="0"/>
+              <w:spacing w:line="240" w:lineRule="auto"/>
+              <w:contextualSpacing w:val="0"/>
+              <w:rPr/>
+            </w:pPr>
+            <w:r>
+              <w:rPr>
+                <w:rtl w:val="0"/>
+              </w:rPr>
+              <w:t xml:space="preserve">Update</w:t>
+            </w:r>
+          </w:p>
+        </w:tc>
+        <w:tc>
+          <w:tcPr>
+            <w:shd w:fill="auto" w:val="clear"/>
+            <w:tcMar>
+              <w:top w:w="100.0" w:type="dxa"/>
+              <w:left w:w="100.0" w:type="dxa"/>
+              <w:bottom w:w="100.0" w:type="dxa"/>
+              <w:right w:w="100.0" w:type="dxa"/>
+            </w:tcMar>
+            <w:vAlign w:val="top"/>
+          </w:tcPr>
+          <w:p>
+            <w:pPr>
+              <w:widowControl w:val="0"/>
+              <w:spacing w:line="240" w:lineRule="auto"/>
+              <w:contextualSpacing w:val="0"/>
+              <w:rPr/>
+            </w:pPr>
+            <w:r>
+              <w:rPr>
+                <w:rtl w:val="0"/>
+              </w:rPr>
+              <w:t xml:space="preserve">Qualify the way in which we implement security within the library.</w:t>
+            </w:r>
+          </w:p>
+        </w:tc>
+        <w:tc>
+          <w:tcPr>
+            <w:shd w:fill="auto" w:val="clear"/>
+            <w:tcMar>
+              <w:top w:w="100.0" w:type="dxa"/>
+              <w:left w:w="100.0" w:type="dxa"/>
+              <w:bottom w:w="100.0" w:type="dxa"/>
+              <w:right w:w="100.0" w:type="dxa"/>
+            </w:tcMar>
+            <w:vAlign w:val="top"/>
+          </w:tcPr>
+          <w:p>
+            <w:pPr>
+              <w:widowControl w:val="0"/>
+              <w:spacing w:line="240" w:lineRule="auto"/>
+              <w:contextualSpacing w:val="0"/>
+              <w:rPr/>
+            </w:pPr>
+            <w:r>
+              <w:rPr>
+                <w:rtl w:val="0"/>
+              </w:rPr>
+              <w:t xml:space="preserve">We are no longer using manual verification and certificate based authentication, we’re moving onto a simpler to implement, and simpler for usability reasons of password based authentication.</w:t>
             </w:r>
           </w:p>
         </w:tc>
@@ -5229,81 +5269,85 @@
               <w:rPr>
                 <w:rtl w:val="0"/>
               </w:rPr>
-            </w:r>
-          </w:p>
-        </w:tc>
-        <w:tc>
-          <w:tcPr>
-            <w:shd w:fill="auto" w:val="clear"/>
-            <w:tcMar>
-              <w:top w:w="100.0" w:type="dxa"/>
-              <w:left w:w="100.0" w:type="dxa"/>
-              <w:bottom w:w="100.0" w:type="dxa"/>
-              <w:right w:w="100.0" w:type="dxa"/>
-            </w:tcMar>
-            <w:vAlign w:val="top"/>
-          </w:tcPr>
-          <w:p>
-            <w:pPr>
-              <w:widowControl w:val="0"/>
-              <w:spacing w:line="240" w:lineRule="auto"/>
-              <w:contextualSpacing w:val="0"/>
-              <w:rPr/>
-            </w:pPr>
-            <w:r>
-              <w:rPr>
-                <w:rtl w:val="0"/>
-              </w:rPr>
-            </w:r>
-          </w:p>
-        </w:tc>
-        <w:tc>
-          <w:tcPr>
-            <w:shd w:fill="auto" w:val="clear"/>
-            <w:tcMar>
-              <w:top w:w="100.0" w:type="dxa"/>
-              <w:left w:w="100.0" w:type="dxa"/>
-              <w:bottom w:w="100.0" w:type="dxa"/>
-              <w:right w:w="100.0" w:type="dxa"/>
-            </w:tcMar>
-            <w:vAlign w:val="top"/>
-          </w:tcPr>
-          <w:p>
-            <w:pPr>
-              <w:widowControl w:val="0"/>
-              <w:spacing w:line="240" w:lineRule="auto"/>
-              <w:contextualSpacing w:val="0"/>
-              <w:rPr/>
-            </w:pPr>
-            <w:r>
-              <w:rPr>
-                <w:rtl w:val="0"/>
-              </w:rPr>
-            </w:r>
-          </w:p>
-        </w:tc>
-        <w:tc>
-          <w:tcPr>
-            <w:shd w:fill="auto" w:val="clear"/>
-            <w:tcMar>
-              <w:top w:w="100.0" w:type="dxa"/>
-              <w:left w:w="100.0" w:type="dxa"/>
-              <w:bottom w:w="100.0" w:type="dxa"/>
-              <w:right w:w="100.0" w:type="dxa"/>
-            </w:tcMar>
-            <w:vAlign w:val="top"/>
-          </w:tcPr>
-          <w:p>
-            <w:pPr>
-              <w:widowControl w:val="0"/>
-              <w:spacing w:line="240" w:lineRule="auto"/>
-              <w:contextualSpacing w:val="0"/>
-              <w:rPr/>
-            </w:pPr>
-            <w:r>
-              <w:rPr>
-                <w:rtl w:val="0"/>
-              </w:rPr>
+              <w:t xml:space="preserve">Final Architecture, Layers or Architectural Framework</w:t>
+            </w:r>
+          </w:p>
+        </w:tc>
+        <w:tc>
+          <w:tcPr>
+            <w:shd w:fill="auto" w:val="clear"/>
+            <w:tcMar>
+              <w:top w:w="100.0" w:type="dxa"/>
+              <w:left w:w="100.0" w:type="dxa"/>
+              <w:bottom w:w="100.0" w:type="dxa"/>
+              <w:right w:w="100.0" w:type="dxa"/>
+            </w:tcMar>
+            <w:vAlign w:val="top"/>
+          </w:tcPr>
+          <w:p>
+            <w:pPr>
+              <w:widowControl w:val="0"/>
+              <w:spacing w:line="240" w:lineRule="auto"/>
+              <w:contextualSpacing w:val="0"/>
+              <w:rPr/>
+            </w:pPr>
+            <w:r>
+              <w:rPr>
+                <w:rtl w:val="0"/>
+              </w:rPr>
+              <w:t xml:space="preserve">Update</w:t>
+            </w:r>
+          </w:p>
+        </w:tc>
+        <w:tc>
+          <w:tcPr>
+            <w:shd w:fill="auto" w:val="clear"/>
+            <w:tcMar>
+              <w:top w:w="100.0" w:type="dxa"/>
+              <w:left w:w="100.0" w:type="dxa"/>
+              <w:bottom w:w="100.0" w:type="dxa"/>
+              <w:right w:w="100.0" w:type="dxa"/>
+            </w:tcMar>
+            <w:vAlign w:val="top"/>
+          </w:tcPr>
+          <w:p>
+            <w:pPr>
+              <w:widowControl w:val="0"/>
+              <w:spacing w:line="240" w:lineRule="auto"/>
+              <w:contextualSpacing w:val="0"/>
+              <w:rPr/>
+            </w:pPr>
+            <w:r>
+              <w:rPr>
+                <w:rtl w:val="0"/>
+              </w:rPr>
+              <w:t xml:space="preserve">Update image to reflect API implementation</w:t>
+            </w:r>
+          </w:p>
+        </w:tc>
+        <w:tc>
+          <w:tcPr>
+            <w:shd w:fill="auto" w:val="clear"/>
+            <w:tcMar>
+              <w:top w:w="100.0" w:type="dxa"/>
+              <w:left w:w="100.0" w:type="dxa"/>
+              <w:bottom w:w="100.0" w:type="dxa"/>
+              <w:right w:w="100.0" w:type="dxa"/>
+            </w:tcMar>
+            <w:vAlign w:val="top"/>
+          </w:tcPr>
+          <w:p>
+            <w:pPr>
+              <w:widowControl w:val="0"/>
+              <w:spacing w:line="240" w:lineRule="auto"/>
+              <w:contextualSpacing w:val="0"/>
+              <w:rPr/>
+            </w:pPr>
+            <w:r>
+              <w:rPr>
+                <w:rtl w:val="0"/>
+              </w:rPr>
+              <w:t xml:space="preserve">Changes were required as we’d updated the underlying API, so this needed to be reflected in the diagram</w:t>
             </w:r>
           </w:p>
         </w:tc>

</xml_diff>

<commit_message>
Completed our revised risk list
</commit_message>
<xml_diff>
--- a/Documentation/LCAM/0 - Changelog.docx
+++ b/Documentation/LCAM/0 - Changelog.docx
@@ -5348,6 +5348,1388 @@
                 <w:rtl w:val="0"/>
               </w:rPr>
               <w:t xml:space="preserve">Changes were required as we’d updated the underlying API, so this needed to be reflected in the diagram</w:t>
+            </w:r>
+          </w:p>
+        </w:tc>
+      </w:tr>
+      <w:tr>
+        <w:trPr>
+          <w:trHeight w:val="420" w:hRule="atLeast"/>
+        </w:trPr>
+        <w:tc>
+          <w:tcPr>
+            <w:shd w:fill="auto" w:val="clear"/>
+            <w:tcMar>
+              <w:top w:w="100.0" w:type="dxa"/>
+              <w:left w:w="100.0" w:type="dxa"/>
+              <w:bottom w:w="100.0" w:type="dxa"/>
+              <w:right w:w="100.0" w:type="dxa"/>
+            </w:tcMar>
+            <w:vAlign w:val="top"/>
+          </w:tcPr>
+          <w:p>
+            <w:pPr>
+              <w:widowControl w:val="0"/>
+              <w:spacing w:line="240" w:lineRule="auto"/>
+              <w:contextualSpacing w:val="0"/>
+              <w:rPr/>
+            </w:pPr>
+            <w:r>
+              <w:rPr>
+                <w:rtl w:val="0"/>
+              </w:rPr>
+            </w:r>
+          </w:p>
+        </w:tc>
+        <w:tc>
+          <w:tcPr>
+            <w:shd w:fill="auto" w:val="clear"/>
+            <w:tcMar>
+              <w:top w:w="100.0" w:type="dxa"/>
+              <w:left w:w="100.0" w:type="dxa"/>
+              <w:bottom w:w="100.0" w:type="dxa"/>
+              <w:right w:w="100.0" w:type="dxa"/>
+            </w:tcMar>
+            <w:vAlign w:val="top"/>
+          </w:tcPr>
+          <w:p>
+            <w:pPr>
+              <w:widowControl w:val="0"/>
+              <w:spacing w:line="240" w:lineRule="auto"/>
+              <w:contextualSpacing w:val="0"/>
+              <w:rPr/>
+            </w:pPr>
+            <w:r>
+              <w:rPr>
+                <w:rtl w:val="0"/>
+              </w:rPr>
+              <w:t xml:space="preserve">Risk List</w:t>
+            </w:r>
+          </w:p>
+          <w:p>
+            <w:pPr>
+              <w:widowControl w:val="0"/>
+              <w:spacing w:line="240" w:lineRule="auto"/>
+              <w:contextualSpacing w:val="0"/>
+              <w:rPr/>
+            </w:pPr>
+            <w:r>
+              <w:rPr>
+                <w:rtl w:val="0"/>
+              </w:rPr>
+              <w:t xml:space="preserve">Generic Project Risk</w:t>
+            </w:r>
+          </w:p>
+        </w:tc>
+        <w:tc>
+          <w:tcPr>
+            <w:shd w:fill="auto" w:val="clear"/>
+            <w:tcMar>
+              <w:top w:w="100.0" w:type="dxa"/>
+              <w:left w:w="100.0" w:type="dxa"/>
+              <w:bottom w:w="100.0" w:type="dxa"/>
+              <w:right w:w="100.0" w:type="dxa"/>
+            </w:tcMar>
+            <w:vAlign w:val="top"/>
+          </w:tcPr>
+          <w:p>
+            <w:pPr>
+              <w:widowControl w:val="0"/>
+              <w:spacing w:line="240" w:lineRule="auto"/>
+              <w:contextualSpacing w:val="0"/>
+              <w:rPr/>
+            </w:pPr>
+            <w:r>
+              <w:rPr>
+                <w:rtl w:val="0"/>
+              </w:rPr>
+              <w:t xml:space="preserve">Update</w:t>
+            </w:r>
+          </w:p>
+        </w:tc>
+        <w:tc>
+          <w:tcPr>
+            <w:shd w:fill="auto" w:val="clear"/>
+            <w:tcMar>
+              <w:top w:w="100.0" w:type="dxa"/>
+              <w:left w:w="100.0" w:type="dxa"/>
+              <w:bottom w:w="100.0" w:type="dxa"/>
+              <w:right w:w="100.0" w:type="dxa"/>
+            </w:tcMar>
+            <w:vAlign w:val="top"/>
+          </w:tcPr>
+          <w:p>
+            <w:pPr>
+              <w:widowControl w:val="0"/>
+              <w:spacing w:line="240" w:lineRule="auto"/>
+              <w:contextualSpacing w:val="0"/>
+              <w:rPr/>
+            </w:pPr>
+            <w:r>
+              <w:rPr>
+                <w:rtl w:val="0"/>
+              </w:rPr>
+              <w:t xml:space="preserve">Changed Scope creep inflates scope probability to “Medium” from “Low”</w:t>
+            </w:r>
+          </w:p>
+        </w:tc>
+        <w:tc>
+          <w:tcPr>
+            <w:shd w:fill="auto" w:val="clear"/>
+            <w:tcMar>
+              <w:top w:w="100.0" w:type="dxa"/>
+              <w:left w:w="100.0" w:type="dxa"/>
+              <w:bottom w:w="100.0" w:type="dxa"/>
+              <w:right w:w="100.0" w:type="dxa"/>
+            </w:tcMar>
+            <w:vAlign w:val="top"/>
+          </w:tcPr>
+          <w:p>
+            <w:pPr>
+              <w:widowControl w:val="0"/>
+              <w:spacing w:line="240" w:lineRule="auto"/>
+              <w:contextualSpacing w:val="0"/>
+              <w:rPr/>
+            </w:pPr>
+            <w:r>
+              <w:rPr>
+                <w:rtl w:val="0"/>
+              </w:rPr>
+              <w:t xml:space="preserve">Although during our current work we’ve found that we’re reducing scope due to time restrictions, rather then scope creeping, we’re aware that next session is all about adding features. During our first session we became aware during implementing features that we had to add additional supportive features as well, showing that features can quickly get away from you, hence our change to “Medium”.</w:t>
+            </w:r>
+          </w:p>
+        </w:tc>
+      </w:tr>
+      <w:tr>
+        <w:trPr>
+          <w:trHeight w:val="420" w:hRule="atLeast"/>
+        </w:trPr>
+        <w:tc>
+          <w:tcPr>
+            <w:shd w:fill="auto" w:val="clear"/>
+            <w:tcMar>
+              <w:top w:w="100.0" w:type="dxa"/>
+              <w:left w:w="100.0" w:type="dxa"/>
+              <w:bottom w:w="100.0" w:type="dxa"/>
+              <w:right w:w="100.0" w:type="dxa"/>
+            </w:tcMar>
+            <w:vAlign w:val="top"/>
+          </w:tcPr>
+          <w:p>
+            <w:pPr>
+              <w:widowControl w:val="0"/>
+              <w:spacing w:line="240" w:lineRule="auto"/>
+              <w:contextualSpacing w:val="0"/>
+              <w:rPr/>
+            </w:pPr>
+            <w:r>
+              <w:rPr>
+                <w:rtl w:val="0"/>
+              </w:rPr>
+            </w:r>
+          </w:p>
+        </w:tc>
+        <w:tc>
+          <w:tcPr>
+            <w:shd w:fill="auto" w:val="clear"/>
+            <w:tcMar>
+              <w:top w:w="100.0" w:type="dxa"/>
+              <w:left w:w="100.0" w:type="dxa"/>
+              <w:bottom w:w="100.0" w:type="dxa"/>
+              <w:right w:w="100.0" w:type="dxa"/>
+            </w:tcMar>
+            <w:vAlign w:val="top"/>
+          </w:tcPr>
+          <w:p>
+            <w:pPr>
+              <w:widowControl w:val="0"/>
+              <w:spacing w:line="240" w:lineRule="auto"/>
+              <w:contextualSpacing w:val="0"/>
+              <w:rPr/>
+            </w:pPr>
+            <w:r>
+              <w:rPr>
+                <w:rtl w:val="0"/>
+              </w:rPr>
+              <w:t xml:space="preserve">Risk List</w:t>
+            </w:r>
+          </w:p>
+          <w:p>
+            <w:pPr>
+              <w:widowControl w:val="0"/>
+              <w:spacing w:line="240" w:lineRule="auto"/>
+              <w:contextualSpacing w:val="0"/>
+              <w:rPr/>
+            </w:pPr>
+            <w:r>
+              <w:rPr>
+                <w:rtl w:val="0"/>
+              </w:rPr>
+              <w:t xml:space="preserve">Generic Project Risk</w:t>
+            </w:r>
+          </w:p>
+        </w:tc>
+        <w:tc>
+          <w:tcPr>
+            <w:shd w:fill="auto" w:val="clear"/>
+            <w:tcMar>
+              <w:top w:w="100.0" w:type="dxa"/>
+              <w:left w:w="100.0" w:type="dxa"/>
+              <w:bottom w:w="100.0" w:type="dxa"/>
+              <w:right w:w="100.0" w:type="dxa"/>
+            </w:tcMar>
+            <w:vAlign w:val="top"/>
+          </w:tcPr>
+          <w:p>
+            <w:pPr>
+              <w:widowControl w:val="0"/>
+              <w:spacing w:line="240" w:lineRule="auto"/>
+              <w:contextualSpacing w:val="0"/>
+              <w:rPr/>
+            </w:pPr>
+            <w:r>
+              <w:rPr>
+                <w:rtl w:val="0"/>
+              </w:rPr>
+              <w:t xml:space="preserve">Update</w:t>
+            </w:r>
+          </w:p>
+        </w:tc>
+        <w:tc>
+          <w:tcPr>
+            <w:shd w:fill="auto" w:val="clear"/>
+            <w:tcMar>
+              <w:top w:w="100.0" w:type="dxa"/>
+              <w:left w:w="100.0" w:type="dxa"/>
+              <w:bottom w:w="100.0" w:type="dxa"/>
+              <w:right w:w="100.0" w:type="dxa"/>
+            </w:tcMar>
+            <w:vAlign w:val="top"/>
+          </w:tcPr>
+          <w:p>
+            <w:pPr>
+              <w:widowControl w:val="0"/>
+              <w:spacing w:line="240" w:lineRule="auto"/>
+              <w:contextualSpacing w:val="0"/>
+              <w:rPr/>
+            </w:pPr>
+            <w:r>
+              <w:rPr>
+                <w:rtl w:val="0"/>
+              </w:rPr>
+              <w:t xml:space="preserve">Estimates for milestones are inaccurate, marking probability to “High” from “Medium”</w:t>
+            </w:r>
+          </w:p>
+        </w:tc>
+        <w:tc>
+          <w:tcPr>
+            <w:shd w:fill="auto" w:val="clear"/>
+            <w:tcMar>
+              <w:top w:w="100.0" w:type="dxa"/>
+              <w:left w:w="100.0" w:type="dxa"/>
+              <w:bottom w:w="100.0" w:type="dxa"/>
+              <w:right w:w="100.0" w:type="dxa"/>
+            </w:tcMar>
+            <w:vAlign w:val="top"/>
+          </w:tcPr>
+          <w:p>
+            <w:pPr>
+              <w:widowControl w:val="0"/>
+              <w:spacing w:line="240" w:lineRule="auto"/>
+              <w:contextualSpacing w:val="0"/>
+              <w:rPr/>
+            </w:pPr>
+            <w:r>
+              <w:rPr>
+                <w:rtl w:val="0"/>
+              </w:rPr>
+              <w:t xml:space="preserve">As we can see from our iteration plans the only consistent thing we could predict is that we’d predict incorrectly. We did however innact the Contingency Plan of spending time trying to iteratively identify root causes, and better calculations for estimating. We improved our estimations from 400% out to 110% out, and we can more reliably predict times using the “double it, plus a bit” method. This root issue is we don’t have the real world experience to accurately estimate how longs things will take yet.</w:t>
+            </w:r>
+          </w:p>
+        </w:tc>
+      </w:tr>
+      <w:tr>
+        <w:trPr>
+          <w:trHeight w:val="420" w:hRule="atLeast"/>
+        </w:trPr>
+        <w:tc>
+          <w:tcPr>
+            <w:shd w:fill="auto" w:val="clear"/>
+            <w:tcMar>
+              <w:top w:w="100.0" w:type="dxa"/>
+              <w:left w:w="100.0" w:type="dxa"/>
+              <w:bottom w:w="100.0" w:type="dxa"/>
+              <w:right w:w="100.0" w:type="dxa"/>
+            </w:tcMar>
+            <w:vAlign w:val="top"/>
+          </w:tcPr>
+          <w:p>
+            <w:pPr>
+              <w:widowControl w:val="0"/>
+              <w:spacing w:line="240" w:lineRule="auto"/>
+              <w:contextualSpacing w:val="0"/>
+              <w:rPr/>
+            </w:pPr>
+            <w:r>
+              <w:rPr>
+                <w:rtl w:val="0"/>
+              </w:rPr>
+            </w:r>
+          </w:p>
+        </w:tc>
+        <w:tc>
+          <w:tcPr>
+            <w:shd w:fill="auto" w:val="clear"/>
+            <w:tcMar>
+              <w:top w:w="100.0" w:type="dxa"/>
+              <w:left w:w="100.0" w:type="dxa"/>
+              <w:bottom w:w="100.0" w:type="dxa"/>
+              <w:right w:w="100.0" w:type="dxa"/>
+            </w:tcMar>
+            <w:vAlign w:val="top"/>
+          </w:tcPr>
+          <w:p>
+            <w:pPr>
+              <w:widowControl w:val="0"/>
+              <w:spacing w:line="240" w:lineRule="auto"/>
+              <w:contextualSpacing w:val="0"/>
+              <w:rPr/>
+            </w:pPr>
+            <w:r>
+              <w:rPr>
+                <w:rtl w:val="0"/>
+              </w:rPr>
+              <w:t xml:space="preserve">Risk List</w:t>
+            </w:r>
+          </w:p>
+          <w:p>
+            <w:pPr>
+              <w:widowControl w:val="0"/>
+              <w:spacing w:line="240" w:lineRule="auto"/>
+              <w:contextualSpacing w:val="0"/>
+              <w:rPr/>
+            </w:pPr>
+            <w:r>
+              <w:rPr>
+                <w:rtl w:val="0"/>
+              </w:rPr>
+              <w:t xml:space="preserve">Generic Project Risk</w:t>
+            </w:r>
+          </w:p>
+        </w:tc>
+        <w:tc>
+          <w:tcPr>
+            <w:shd w:fill="auto" w:val="clear"/>
+            <w:tcMar>
+              <w:top w:w="100.0" w:type="dxa"/>
+              <w:left w:w="100.0" w:type="dxa"/>
+              <w:bottom w:w="100.0" w:type="dxa"/>
+              <w:right w:w="100.0" w:type="dxa"/>
+            </w:tcMar>
+            <w:vAlign w:val="top"/>
+          </w:tcPr>
+          <w:p>
+            <w:pPr>
+              <w:widowControl w:val="0"/>
+              <w:spacing w:line="240" w:lineRule="auto"/>
+              <w:contextualSpacing w:val="0"/>
+              <w:rPr/>
+            </w:pPr>
+            <w:r>
+              <w:rPr>
+                <w:rtl w:val="0"/>
+              </w:rPr>
+              <w:t xml:space="preserve">Update</w:t>
+            </w:r>
+          </w:p>
+        </w:tc>
+        <w:tc>
+          <w:tcPr>
+            <w:shd w:fill="auto" w:val="clear"/>
+            <w:tcMar>
+              <w:top w:w="100.0" w:type="dxa"/>
+              <w:left w:w="100.0" w:type="dxa"/>
+              <w:bottom w:w="100.0" w:type="dxa"/>
+              <w:right w:w="100.0" w:type="dxa"/>
+            </w:tcMar>
+            <w:vAlign w:val="top"/>
+          </w:tcPr>
+          <w:p>
+            <w:pPr>
+              <w:widowControl w:val="0"/>
+              <w:spacing w:line="240" w:lineRule="auto"/>
+              <w:contextualSpacing w:val="0"/>
+              <w:rPr/>
+            </w:pPr>
+            <w:r>
+              <w:rPr>
+                <w:rtl w:val="0"/>
+              </w:rPr>
+              <w:t xml:space="preserve">Changing “Finish project too early” risk to “Low” probability from “Medium”</w:t>
+            </w:r>
+          </w:p>
+        </w:tc>
+        <w:tc>
+          <w:tcPr>
+            <w:shd w:fill="auto" w:val="clear"/>
+            <w:tcMar>
+              <w:top w:w="100.0" w:type="dxa"/>
+              <w:left w:w="100.0" w:type="dxa"/>
+              <w:bottom w:w="100.0" w:type="dxa"/>
+              <w:right w:w="100.0" w:type="dxa"/>
+            </w:tcMar>
+            <w:vAlign w:val="top"/>
+          </w:tcPr>
+          <w:p>
+            <w:pPr>
+              <w:widowControl w:val="0"/>
+              <w:spacing w:line="240" w:lineRule="auto"/>
+              <w:contextualSpacing w:val="0"/>
+              <w:rPr/>
+            </w:pPr>
+            <w:r>
+              <w:rPr>
+                <w:rtl w:val="0"/>
+              </w:rPr>
+              <w:t xml:space="preserve">We’ve simply got too many nice to have features we’d like to add and not enough time to add them all, so it’s now about picking the desired features. We won’t finish early.</w:t>
+            </w:r>
+          </w:p>
+        </w:tc>
+      </w:tr>
+      <w:tr>
+        <w:trPr>
+          <w:trHeight w:val="420" w:hRule="atLeast"/>
+        </w:trPr>
+        <w:tc>
+          <w:tcPr>
+            <w:shd w:fill="auto" w:val="clear"/>
+            <w:tcMar>
+              <w:top w:w="100.0" w:type="dxa"/>
+              <w:left w:w="100.0" w:type="dxa"/>
+              <w:bottom w:w="100.0" w:type="dxa"/>
+              <w:right w:w="100.0" w:type="dxa"/>
+            </w:tcMar>
+            <w:vAlign w:val="top"/>
+          </w:tcPr>
+          <w:p>
+            <w:pPr>
+              <w:widowControl w:val="0"/>
+              <w:spacing w:line="240" w:lineRule="auto"/>
+              <w:contextualSpacing w:val="0"/>
+              <w:rPr/>
+            </w:pPr>
+            <w:r>
+              <w:rPr>
+                <w:rtl w:val="0"/>
+              </w:rPr>
+            </w:r>
+          </w:p>
+        </w:tc>
+        <w:tc>
+          <w:tcPr>
+            <w:shd w:fill="auto" w:val="clear"/>
+            <w:tcMar>
+              <w:top w:w="100.0" w:type="dxa"/>
+              <w:left w:w="100.0" w:type="dxa"/>
+              <w:bottom w:w="100.0" w:type="dxa"/>
+              <w:right w:w="100.0" w:type="dxa"/>
+            </w:tcMar>
+            <w:vAlign w:val="top"/>
+          </w:tcPr>
+          <w:p>
+            <w:pPr>
+              <w:widowControl w:val="0"/>
+              <w:spacing w:line="240" w:lineRule="auto"/>
+              <w:contextualSpacing w:val="0"/>
+              <w:rPr/>
+            </w:pPr>
+            <w:r>
+              <w:rPr>
+                <w:rtl w:val="0"/>
+              </w:rPr>
+              <w:t xml:space="preserve">Generic Project Risk</w:t>
+            </w:r>
+          </w:p>
+        </w:tc>
+        <w:tc>
+          <w:tcPr>
+            <w:shd w:fill="auto" w:val="clear"/>
+            <w:tcMar>
+              <w:top w:w="100.0" w:type="dxa"/>
+              <w:left w:w="100.0" w:type="dxa"/>
+              <w:bottom w:w="100.0" w:type="dxa"/>
+              <w:right w:w="100.0" w:type="dxa"/>
+            </w:tcMar>
+            <w:vAlign w:val="top"/>
+          </w:tcPr>
+          <w:p>
+            <w:pPr>
+              <w:widowControl w:val="0"/>
+              <w:spacing w:line="240" w:lineRule="auto"/>
+              <w:contextualSpacing w:val="0"/>
+              <w:rPr/>
+            </w:pPr>
+            <w:r>
+              <w:rPr>
+                <w:rtl w:val="0"/>
+              </w:rPr>
+              <w:t xml:space="preserve">Update</w:t>
+            </w:r>
+          </w:p>
+        </w:tc>
+        <w:tc>
+          <w:tcPr>
+            <w:shd w:fill="auto" w:val="clear"/>
+            <w:tcMar>
+              <w:top w:w="100.0" w:type="dxa"/>
+              <w:left w:w="100.0" w:type="dxa"/>
+              <w:bottom w:w="100.0" w:type="dxa"/>
+              <w:right w:w="100.0" w:type="dxa"/>
+            </w:tcMar>
+            <w:vAlign w:val="top"/>
+          </w:tcPr>
+          <w:p>
+            <w:pPr>
+              <w:widowControl w:val="0"/>
+              <w:spacing w:line="240" w:lineRule="auto"/>
+              <w:contextualSpacing w:val="0"/>
+              <w:rPr/>
+            </w:pPr>
+            <w:r>
+              <w:rPr>
+                <w:rtl w:val="0"/>
+              </w:rPr>
+              <w:t xml:space="preserve">Closed the risk of “Technology components have security vulnerabilities”</w:t>
+            </w:r>
+          </w:p>
+        </w:tc>
+        <w:tc>
+          <w:tcPr>
+            <w:shd w:fill="auto" w:val="clear"/>
+            <w:tcMar>
+              <w:top w:w="100.0" w:type="dxa"/>
+              <w:left w:w="100.0" w:type="dxa"/>
+              <w:bottom w:w="100.0" w:type="dxa"/>
+              <w:right w:w="100.0" w:type="dxa"/>
+            </w:tcMar>
+            <w:vAlign w:val="top"/>
+          </w:tcPr>
+          <w:p>
+            <w:pPr>
+              <w:widowControl w:val="0"/>
+              <w:spacing w:line="240" w:lineRule="auto"/>
+              <w:contextualSpacing w:val="0"/>
+              <w:rPr/>
+            </w:pPr>
+            <w:r>
+              <w:rPr>
+                <w:rtl w:val="0"/>
+              </w:rPr>
+              <w:t xml:space="preserve">This is because we’re now using Microsoft’s own implementation of security algorithms, these are patched automatically through Windows Update.</w:t>
+            </w:r>
+          </w:p>
+        </w:tc>
+      </w:tr>
+      <w:tr>
+        <w:trPr>
+          <w:trHeight w:val="420" w:hRule="atLeast"/>
+        </w:trPr>
+        <w:tc>
+          <w:tcPr>
+            <w:shd w:fill="auto" w:val="clear"/>
+            <w:tcMar>
+              <w:top w:w="100.0" w:type="dxa"/>
+              <w:left w:w="100.0" w:type="dxa"/>
+              <w:bottom w:w="100.0" w:type="dxa"/>
+              <w:right w:w="100.0" w:type="dxa"/>
+            </w:tcMar>
+            <w:vAlign w:val="top"/>
+          </w:tcPr>
+          <w:p>
+            <w:pPr>
+              <w:widowControl w:val="0"/>
+              <w:spacing w:line="240" w:lineRule="auto"/>
+              <w:contextualSpacing w:val="0"/>
+              <w:rPr/>
+            </w:pPr>
+            <w:r>
+              <w:rPr>
+                <w:rtl w:val="0"/>
+              </w:rPr>
+            </w:r>
+          </w:p>
+        </w:tc>
+        <w:tc>
+          <w:tcPr>
+            <w:shd w:fill="auto" w:val="clear"/>
+            <w:tcMar>
+              <w:top w:w="100.0" w:type="dxa"/>
+              <w:left w:w="100.0" w:type="dxa"/>
+              <w:bottom w:w="100.0" w:type="dxa"/>
+              <w:right w:w="100.0" w:type="dxa"/>
+            </w:tcMar>
+            <w:vAlign w:val="top"/>
+          </w:tcPr>
+          <w:p>
+            <w:pPr>
+              <w:widowControl w:val="0"/>
+              <w:spacing w:line="240" w:lineRule="auto"/>
+              <w:contextualSpacing w:val="0"/>
+              <w:rPr/>
+            </w:pPr>
+            <w:r>
+              <w:rPr>
+                <w:rtl w:val="0"/>
+              </w:rPr>
+              <w:t xml:space="preserve">Generic Project Risk</w:t>
+            </w:r>
+          </w:p>
+        </w:tc>
+        <w:tc>
+          <w:tcPr>
+            <w:shd w:fill="auto" w:val="clear"/>
+            <w:tcMar>
+              <w:top w:w="100.0" w:type="dxa"/>
+              <w:left w:w="100.0" w:type="dxa"/>
+              <w:bottom w:w="100.0" w:type="dxa"/>
+              <w:right w:w="100.0" w:type="dxa"/>
+            </w:tcMar>
+            <w:vAlign w:val="top"/>
+          </w:tcPr>
+          <w:p>
+            <w:pPr>
+              <w:widowControl w:val="0"/>
+              <w:spacing w:line="240" w:lineRule="auto"/>
+              <w:contextualSpacing w:val="0"/>
+              <w:rPr/>
+            </w:pPr>
+            <w:r>
+              <w:rPr>
+                <w:rtl w:val="0"/>
+              </w:rPr>
+              <w:t xml:space="preserve">Update</w:t>
+            </w:r>
+          </w:p>
+        </w:tc>
+        <w:tc>
+          <w:tcPr>
+            <w:shd w:fill="auto" w:val="clear"/>
+            <w:tcMar>
+              <w:top w:w="100.0" w:type="dxa"/>
+              <w:left w:w="100.0" w:type="dxa"/>
+              <w:bottom w:w="100.0" w:type="dxa"/>
+              <w:right w:w="100.0" w:type="dxa"/>
+            </w:tcMar>
+            <w:vAlign w:val="top"/>
+          </w:tcPr>
+          <w:p>
+            <w:pPr>
+              <w:widowControl w:val="0"/>
+              <w:spacing w:line="240" w:lineRule="auto"/>
+              <w:contextualSpacing w:val="0"/>
+              <w:rPr/>
+            </w:pPr>
+            <w:r>
+              <w:rPr>
+                <w:rtl w:val="0"/>
+              </w:rPr>
+              <w:t xml:space="preserve">Reduced risk of “Code quality issues” from “High” to “Medium”</w:t>
+            </w:r>
+          </w:p>
+        </w:tc>
+        <w:tc>
+          <w:tcPr>
+            <w:shd w:fill="auto" w:val="clear"/>
+            <w:tcMar>
+              <w:top w:w="100.0" w:type="dxa"/>
+              <w:left w:w="100.0" w:type="dxa"/>
+              <w:bottom w:w="100.0" w:type="dxa"/>
+              <w:right w:w="100.0" w:type="dxa"/>
+            </w:tcMar>
+            <w:vAlign w:val="top"/>
+          </w:tcPr>
+          <w:p>
+            <w:pPr>
+              <w:widowControl w:val="0"/>
+              <w:spacing w:line="240" w:lineRule="auto"/>
+              <w:contextualSpacing w:val="0"/>
+              <w:rPr/>
+            </w:pPr>
+            <w:r>
+              <w:rPr>
+                <w:rtl w:val="0"/>
+              </w:rPr>
+              <w:t xml:space="preserve">Using Style Guides, Peer Programming, completed a bunch of exhaustive tests through development find bugs, and also have unit testing/integration testing on major points</w:t>
+            </w:r>
+          </w:p>
+        </w:tc>
+      </w:tr>
+      <w:tr>
+        <w:trPr>
+          <w:trHeight w:val="420" w:hRule="atLeast"/>
+        </w:trPr>
+        <w:tc>
+          <w:tcPr>
+            <w:shd w:fill="auto" w:val="clear"/>
+            <w:tcMar>
+              <w:top w:w="100.0" w:type="dxa"/>
+              <w:left w:w="100.0" w:type="dxa"/>
+              <w:bottom w:w="100.0" w:type="dxa"/>
+              <w:right w:w="100.0" w:type="dxa"/>
+            </w:tcMar>
+            <w:vAlign w:val="top"/>
+          </w:tcPr>
+          <w:p>
+            <w:pPr>
+              <w:widowControl w:val="0"/>
+              <w:spacing w:line="240" w:lineRule="auto"/>
+              <w:contextualSpacing w:val="0"/>
+              <w:rPr/>
+            </w:pPr>
+            <w:r>
+              <w:rPr>
+                <w:rtl w:val="0"/>
+              </w:rPr>
+            </w:r>
+          </w:p>
+        </w:tc>
+        <w:tc>
+          <w:tcPr>
+            <w:shd w:fill="auto" w:val="clear"/>
+            <w:tcMar>
+              <w:top w:w="100.0" w:type="dxa"/>
+              <w:left w:w="100.0" w:type="dxa"/>
+              <w:bottom w:w="100.0" w:type="dxa"/>
+              <w:right w:w="100.0" w:type="dxa"/>
+            </w:tcMar>
+            <w:vAlign w:val="top"/>
+          </w:tcPr>
+          <w:p>
+            <w:pPr>
+              <w:widowControl w:val="0"/>
+              <w:spacing w:line="240" w:lineRule="auto"/>
+              <w:contextualSpacing w:val="0"/>
+              <w:rPr/>
+            </w:pPr>
+            <w:r>
+              <w:rPr>
+                <w:rtl w:val="0"/>
+              </w:rPr>
+              <w:t xml:space="preserve">Generic Project Risk</w:t>
+            </w:r>
+          </w:p>
+        </w:tc>
+        <w:tc>
+          <w:tcPr>
+            <w:shd w:fill="auto" w:val="clear"/>
+            <w:tcMar>
+              <w:top w:w="100.0" w:type="dxa"/>
+              <w:left w:w="100.0" w:type="dxa"/>
+              <w:bottom w:w="100.0" w:type="dxa"/>
+              <w:right w:w="100.0" w:type="dxa"/>
+            </w:tcMar>
+            <w:vAlign w:val="top"/>
+          </w:tcPr>
+          <w:p>
+            <w:pPr>
+              <w:widowControl w:val="0"/>
+              <w:spacing w:line="240" w:lineRule="auto"/>
+              <w:contextualSpacing w:val="0"/>
+              <w:rPr/>
+            </w:pPr>
+            <w:r>
+              <w:rPr>
+                <w:rtl w:val="0"/>
+              </w:rPr>
+              <w:t xml:space="preserve">Update</w:t>
+            </w:r>
+          </w:p>
+        </w:tc>
+        <w:tc>
+          <w:tcPr>
+            <w:shd w:fill="auto" w:val="clear"/>
+            <w:tcMar>
+              <w:top w:w="100.0" w:type="dxa"/>
+              <w:left w:w="100.0" w:type="dxa"/>
+              <w:bottom w:w="100.0" w:type="dxa"/>
+              <w:right w:w="100.0" w:type="dxa"/>
+            </w:tcMar>
+            <w:vAlign w:val="top"/>
+          </w:tcPr>
+          <w:p>
+            <w:pPr>
+              <w:widowControl w:val="0"/>
+              <w:spacing w:line="240" w:lineRule="auto"/>
+              <w:contextualSpacing w:val="0"/>
+              <w:rPr/>
+            </w:pPr>
+            <w:r>
+              <w:rPr>
+                <w:rtl w:val="0"/>
+              </w:rPr>
+              <w:t xml:space="preserve">Closed risk of “User acceptance failure”</w:t>
+            </w:r>
+          </w:p>
+        </w:tc>
+        <w:tc>
+          <w:tcPr>
+            <w:shd w:fill="auto" w:val="clear"/>
+            <w:tcMar>
+              <w:top w:w="100.0" w:type="dxa"/>
+              <w:left w:w="100.0" w:type="dxa"/>
+              <w:bottom w:w="100.0" w:type="dxa"/>
+              <w:right w:w="100.0" w:type="dxa"/>
+            </w:tcMar>
+            <w:vAlign w:val="top"/>
+          </w:tcPr>
+          <w:p>
+            <w:pPr>
+              <w:widowControl w:val="0"/>
+              <w:spacing w:line="240" w:lineRule="auto"/>
+              <w:contextualSpacing w:val="0"/>
+              <w:rPr/>
+            </w:pPr>
+            <w:r>
+              <w:rPr>
+                <w:rtl w:val="0"/>
+              </w:rPr>
+              <w:t xml:space="preserve">We’ve successfully implemented this library into a standalone Prototype which was built with only the Nuget package, we also made and showed it working properly with an installer.</w:t>
+            </w:r>
+          </w:p>
+        </w:tc>
+      </w:tr>
+      <w:tr>
+        <w:trPr>
+          <w:trHeight w:val="420" w:hRule="atLeast"/>
+        </w:trPr>
+        <w:tc>
+          <w:tcPr>
+            <w:shd w:fill="auto" w:val="clear"/>
+            <w:tcMar>
+              <w:top w:w="100.0" w:type="dxa"/>
+              <w:left w:w="100.0" w:type="dxa"/>
+              <w:bottom w:w="100.0" w:type="dxa"/>
+              <w:right w:w="100.0" w:type="dxa"/>
+            </w:tcMar>
+            <w:vAlign w:val="top"/>
+          </w:tcPr>
+          <w:p>
+            <w:pPr>
+              <w:widowControl w:val="0"/>
+              <w:spacing w:line="240" w:lineRule="auto"/>
+              <w:contextualSpacing w:val="0"/>
+              <w:rPr/>
+            </w:pPr>
+            <w:r>
+              <w:rPr>
+                <w:rtl w:val="0"/>
+              </w:rPr>
+            </w:r>
+          </w:p>
+        </w:tc>
+        <w:tc>
+          <w:tcPr>
+            <w:shd w:fill="auto" w:val="clear"/>
+            <w:tcMar>
+              <w:top w:w="100.0" w:type="dxa"/>
+              <w:left w:w="100.0" w:type="dxa"/>
+              <w:bottom w:w="100.0" w:type="dxa"/>
+              <w:right w:w="100.0" w:type="dxa"/>
+            </w:tcMar>
+            <w:vAlign w:val="top"/>
+          </w:tcPr>
+          <w:p>
+            <w:pPr>
+              <w:widowControl w:val="0"/>
+              <w:spacing w:line="240" w:lineRule="auto"/>
+              <w:contextualSpacing w:val="0"/>
+              <w:rPr/>
+            </w:pPr>
+            <w:r>
+              <w:rPr>
+                <w:rtl w:val="0"/>
+              </w:rPr>
+              <w:t xml:space="preserve">Project Specific Risk</w:t>
+            </w:r>
+          </w:p>
+        </w:tc>
+        <w:tc>
+          <w:tcPr>
+            <w:shd w:fill="auto" w:val="clear"/>
+            <w:tcMar>
+              <w:top w:w="100.0" w:type="dxa"/>
+              <w:left w:w="100.0" w:type="dxa"/>
+              <w:bottom w:w="100.0" w:type="dxa"/>
+              <w:right w:w="100.0" w:type="dxa"/>
+            </w:tcMar>
+            <w:vAlign w:val="top"/>
+          </w:tcPr>
+          <w:p>
+            <w:pPr>
+              <w:widowControl w:val="0"/>
+              <w:spacing w:line="240" w:lineRule="auto"/>
+              <w:contextualSpacing w:val="0"/>
+              <w:rPr/>
+            </w:pPr>
+            <w:r>
+              <w:rPr>
+                <w:rtl w:val="0"/>
+              </w:rPr>
+              <w:t xml:space="preserve">Update</w:t>
+            </w:r>
+          </w:p>
+        </w:tc>
+        <w:tc>
+          <w:tcPr>
+            <w:shd w:fill="auto" w:val="clear"/>
+            <w:tcMar>
+              <w:top w:w="100.0" w:type="dxa"/>
+              <w:left w:w="100.0" w:type="dxa"/>
+              <w:bottom w:w="100.0" w:type="dxa"/>
+              <w:right w:w="100.0" w:type="dxa"/>
+            </w:tcMar>
+            <w:vAlign w:val="top"/>
+          </w:tcPr>
+          <w:p>
+            <w:pPr>
+              <w:widowControl w:val="0"/>
+              <w:spacing w:line="240" w:lineRule="auto"/>
+              <w:contextualSpacing w:val="0"/>
+              <w:rPr/>
+            </w:pPr>
+            <w:r>
+              <w:rPr>
+                <w:rtl w:val="0"/>
+              </w:rPr>
+              <w:t xml:space="preserve">Changing “Poor software quality” probability from “High” to “Medium”</w:t>
+            </w:r>
+          </w:p>
+        </w:tc>
+        <w:tc>
+          <w:tcPr>
+            <w:shd w:fill="auto" w:val="clear"/>
+            <w:tcMar>
+              <w:top w:w="100.0" w:type="dxa"/>
+              <w:left w:w="100.0" w:type="dxa"/>
+              <w:bottom w:w="100.0" w:type="dxa"/>
+              <w:right w:w="100.0" w:type="dxa"/>
+            </w:tcMar>
+            <w:vAlign w:val="top"/>
+          </w:tcPr>
+          <w:p>
+            <w:pPr>
+              <w:widowControl w:val="0"/>
+              <w:spacing w:line="240" w:lineRule="auto"/>
+              <w:contextualSpacing w:val="0"/>
+              <w:rPr/>
+            </w:pPr>
+            <w:r>
+              <w:rPr>
+                <w:rtl w:val="0"/>
+              </w:rPr>
+              <w:t xml:space="preserve">Using Style Guides, Peer Programming, completed a bunch of exhaustive tests through development find bugs, and also have unit testing/integration testing on major points</w:t>
+            </w:r>
+          </w:p>
+        </w:tc>
+      </w:tr>
+      <w:tr>
+        <w:trPr>
+          <w:trHeight w:val="420" w:hRule="atLeast"/>
+        </w:trPr>
+        <w:tc>
+          <w:tcPr>
+            <w:shd w:fill="auto" w:val="clear"/>
+            <w:tcMar>
+              <w:top w:w="100.0" w:type="dxa"/>
+              <w:left w:w="100.0" w:type="dxa"/>
+              <w:bottom w:w="100.0" w:type="dxa"/>
+              <w:right w:w="100.0" w:type="dxa"/>
+            </w:tcMar>
+            <w:vAlign w:val="top"/>
+          </w:tcPr>
+          <w:p>
+            <w:pPr>
+              <w:widowControl w:val="0"/>
+              <w:spacing w:line="240" w:lineRule="auto"/>
+              <w:contextualSpacing w:val="0"/>
+              <w:rPr/>
+            </w:pPr>
+            <w:r>
+              <w:rPr>
+                <w:rtl w:val="0"/>
+              </w:rPr>
+            </w:r>
+          </w:p>
+        </w:tc>
+        <w:tc>
+          <w:tcPr>
+            <w:shd w:fill="auto" w:val="clear"/>
+            <w:tcMar>
+              <w:top w:w="100.0" w:type="dxa"/>
+              <w:left w:w="100.0" w:type="dxa"/>
+              <w:bottom w:w="100.0" w:type="dxa"/>
+              <w:right w:w="100.0" w:type="dxa"/>
+            </w:tcMar>
+            <w:vAlign w:val="top"/>
+          </w:tcPr>
+          <w:p>
+            <w:pPr>
+              <w:widowControl w:val="0"/>
+              <w:spacing w:line="240" w:lineRule="auto"/>
+              <w:contextualSpacing w:val="0"/>
+              <w:rPr/>
+            </w:pPr>
+            <w:r>
+              <w:rPr>
+                <w:rtl w:val="0"/>
+              </w:rPr>
+              <w:t xml:space="preserve">Project Specific Risk</w:t>
+            </w:r>
+          </w:p>
+        </w:tc>
+        <w:tc>
+          <w:tcPr>
+            <w:shd w:fill="auto" w:val="clear"/>
+            <w:tcMar>
+              <w:top w:w="100.0" w:type="dxa"/>
+              <w:left w:w="100.0" w:type="dxa"/>
+              <w:bottom w:w="100.0" w:type="dxa"/>
+              <w:right w:w="100.0" w:type="dxa"/>
+            </w:tcMar>
+            <w:vAlign w:val="top"/>
+          </w:tcPr>
+          <w:p>
+            <w:pPr>
+              <w:widowControl w:val="0"/>
+              <w:spacing w:line="240" w:lineRule="auto"/>
+              <w:contextualSpacing w:val="0"/>
+              <w:rPr/>
+            </w:pPr>
+            <w:r>
+              <w:rPr>
+                <w:rtl w:val="0"/>
+              </w:rPr>
+              <w:t xml:space="preserve">Update</w:t>
+            </w:r>
+          </w:p>
+        </w:tc>
+        <w:tc>
+          <w:tcPr>
+            <w:shd w:fill="auto" w:val="clear"/>
+            <w:tcMar>
+              <w:top w:w="100.0" w:type="dxa"/>
+              <w:left w:w="100.0" w:type="dxa"/>
+              <w:bottom w:w="100.0" w:type="dxa"/>
+              <w:right w:w="100.0" w:type="dxa"/>
+            </w:tcMar>
+            <w:vAlign w:val="top"/>
+          </w:tcPr>
+          <w:p>
+            <w:pPr>
+              <w:widowControl w:val="0"/>
+              <w:spacing w:line="240" w:lineRule="auto"/>
+              <w:contextualSpacing w:val="0"/>
+              <w:rPr/>
+            </w:pPr>
+            <w:r>
+              <w:rPr>
+                <w:rtl w:val="0"/>
+              </w:rPr>
+              <w:t xml:space="preserve">Closed risk of “Security too complex”</w:t>
+            </w:r>
+          </w:p>
+        </w:tc>
+        <w:tc>
+          <w:tcPr>
+            <w:shd w:fill="auto" w:val="clear"/>
+            <w:tcMar>
+              <w:top w:w="100.0" w:type="dxa"/>
+              <w:left w:w="100.0" w:type="dxa"/>
+              <w:bottom w:w="100.0" w:type="dxa"/>
+              <w:right w:w="100.0" w:type="dxa"/>
+            </w:tcMar>
+            <w:vAlign w:val="top"/>
+          </w:tcPr>
+          <w:p>
+            <w:pPr>
+              <w:widowControl w:val="0"/>
+              <w:spacing w:line="240" w:lineRule="auto"/>
+              <w:contextualSpacing w:val="0"/>
+              <w:rPr/>
+            </w:pPr>
+            <w:r>
+              <w:rPr>
+                <w:rtl w:val="0"/>
+              </w:rPr>
+              <w:t xml:space="preserve">We’ve successfully implemented security into the library. It was initially too hard, as we predicted, so we changed to using a zero knowledge proof authentication method, and Microsoft’s own security algorithm implementations rather than a library</w:t>
+            </w:r>
+          </w:p>
+        </w:tc>
+      </w:tr>
+      <w:tr>
+        <w:trPr>
+          <w:trHeight w:val="420" w:hRule="atLeast"/>
+        </w:trPr>
+        <w:tc>
+          <w:tcPr>
+            <w:shd w:fill="auto" w:val="clear"/>
+            <w:tcMar>
+              <w:top w:w="100.0" w:type="dxa"/>
+              <w:left w:w="100.0" w:type="dxa"/>
+              <w:bottom w:w="100.0" w:type="dxa"/>
+              <w:right w:w="100.0" w:type="dxa"/>
+            </w:tcMar>
+            <w:vAlign w:val="top"/>
+          </w:tcPr>
+          <w:p>
+            <w:pPr>
+              <w:widowControl w:val="0"/>
+              <w:spacing w:line="240" w:lineRule="auto"/>
+              <w:contextualSpacing w:val="0"/>
+              <w:rPr/>
+            </w:pPr>
+            <w:r>
+              <w:rPr>
+                <w:rtl w:val="0"/>
+              </w:rPr>
+            </w:r>
+          </w:p>
+        </w:tc>
+        <w:tc>
+          <w:tcPr>
+            <w:shd w:fill="auto" w:val="clear"/>
+            <w:tcMar>
+              <w:top w:w="100.0" w:type="dxa"/>
+              <w:left w:w="100.0" w:type="dxa"/>
+              <w:bottom w:w="100.0" w:type="dxa"/>
+              <w:right w:w="100.0" w:type="dxa"/>
+            </w:tcMar>
+            <w:vAlign w:val="top"/>
+          </w:tcPr>
+          <w:p>
+            <w:pPr>
+              <w:widowControl w:val="0"/>
+              <w:spacing w:line="240" w:lineRule="auto"/>
+              <w:contextualSpacing w:val="0"/>
+              <w:rPr/>
+            </w:pPr>
+            <w:r>
+              <w:rPr>
+                <w:rtl w:val="0"/>
+              </w:rPr>
+              <w:t xml:space="preserve">Project Specific Risk</w:t>
+            </w:r>
+          </w:p>
+        </w:tc>
+        <w:tc>
+          <w:tcPr>
+            <w:shd w:fill="auto" w:val="clear"/>
+            <w:tcMar>
+              <w:top w:w="100.0" w:type="dxa"/>
+              <w:left w:w="100.0" w:type="dxa"/>
+              <w:bottom w:w="100.0" w:type="dxa"/>
+              <w:right w:w="100.0" w:type="dxa"/>
+            </w:tcMar>
+            <w:vAlign w:val="top"/>
+          </w:tcPr>
+          <w:p>
+            <w:pPr>
+              <w:widowControl w:val="0"/>
+              <w:spacing w:line="240" w:lineRule="auto"/>
+              <w:contextualSpacing w:val="0"/>
+              <w:rPr/>
+            </w:pPr>
+            <w:r>
+              <w:rPr>
+                <w:rtl w:val="0"/>
+              </w:rPr>
+              <w:t xml:space="preserve">Update</w:t>
+            </w:r>
+          </w:p>
+        </w:tc>
+        <w:tc>
+          <w:tcPr>
+            <w:shd w:fill="auto" w:val="clear"/>
+            <w:tcMar>
+              <w:top w:w="100.0" w:type="dxa"/>
+              <w:left w:w="100.0" w:type="dxa"/>
+              <w:bottom w:w="100.0" w:type="dxa"/>
+              <w:right w:w="100.0" w:type="dxa"/>
+            </w:tcMar>
+            <w:vAlign w:val="top"/>
+          </w:tcPr>
+          <w:p>
+            <w:pPr>
+              <w:widowControl w:val="0"/>
+              <w:spacing w:line="240" w:lineRule="auto"/>
+              <w:contextualSpacing w:val="0"/>
+              <w:rPr/>
+            </w:pPr>
+            <w:r>
+              <w:rPr>
+                <w:rtl w:val="0"/>
+              </w:rPr>
+              <w:t xml:space="preserve">Closed risk of “Prototype failure”</w:t>
+            </w:r>
+          </w:p>
+        </w:tc>
+        <w:tc>
+          <w:tcPr>
+            <w:shd w:fill="auto" w:val="clear"/>
+            <w:tcMar>
+              <w:top w:w="100.0" w:type="dxa"/>
+              <w:left w:w="100.0" w:type="dxa"/>
+              <w:bottom w:w="100.0" w:type="dxa"/>
+              <w:right w:w="100.0" w:type="dxa"/>
+            </w:tcMar>
+            <w:vAlign w:val="top"/>
+          </w:tcPr>
+          <w:p>
+            <w:pPr>
+              <w:widowControl w:val="0"/>
+              <w:spacing w:line="240" w:lineRule="auto"/>
+              <w:contextualSpacing w:val="0"/>
+              <w:rPr/>
+            </w:pPr>
+            <w:r>
+              <w:rPr>
+                <w:rtl w:val="0"/>
+              </w:rPr>
+              <w:t xml:space="preserve">We’ve successfully implemented this library into a standalone Prototype. We recognised that it’s probability of occurrence was medium, with a high impact, so we mitigated this through starting this as early as possible.</w:t>
+            </w:r>
+          </w:p>
+        </w:tc>
+      </w:tr>
+      <w:tr>
+        <w:trPr>
+          <w:trHeight w:val="420" w:hRule="atLeast"/>
+        </w:trPr>
+        <w:tc>
+          <w:tcPr>
+            <w:shd w:fill="auto" w:val="clear"/>
+            <w:tcMar>
+              <w:top w:w="100.0" w:type="dxa"/>
+              <w:left w:w="100.0" w:type="dxa"/>
+              <w:bottom w:w="100.0" w:type="dxa"/>
+              <w:right w:w="100.0" w:type="dxa"/>
+            </w:tcMar>
+            <w:vAlign w:val="top"/>
+          </w:tcPr>
+          <w:p>
+            <w:pPr>
+              <w:widowControl w:val="0"/>
+              <w:spacing w:line="240" w:lineRule="auto"/>
+              <w:contextualSpacing w:val="0"/>
+              <w:rPr/>
+            </w:pPr>
+            <w:r>
+              <w:rPr>
+                <w:rtl w:val="0"/>
+              </w:rPr>
+            </w:r>
+          </w:p>
+        </w:tc>
+        <w:tc>
+          <w:tcPr>
+            <w:shd w:fill="auto" w:val="clear"/>
+            <w:tcMar>
+              <w:top w:w="100.0" w:type="dxa"/>
+              <w:left w:w="100.0" w:type="dxa"/>
+              <w:bottom w:w="100.0" w:type="dxa"/>
+              <w:right w:w="100.0" w:type="dxa"/>
+            </w:tcMar>
+            <w:vAlign w:val="top"/>
+          </w:tcPr>
+          <w:p>
+            <w:pPr>
+              <w:widowControl w:val="0"/>
+              <w:spacing w:line="240" w:lineRule="auto"/>
+              <w:contextualSpacing w:val="0"/>
+              <w:rPr/>
+            </w:pPr>
+            <w:r>
+              <w:rPr>
+                <w:rtl w:val="0"/>
+              </w:rPr>
+              <w:t xml:space="preserve">Project Specific Risk</w:t>
+            </w:r>
+          </w:p>
+        </w:tc>
+        <w:tc>
+          <w:tcPr>
+            <w:shd w:fill="auto" w:val="clear"/>
+            <w:tcMar>
+              <w:top w:w="100.0" w:type="dxa"/>
+              <w:left w:w="100.0" w:type="dxa"/>
+              <w:bottom w:w="100.0" w:type="dxa"/>
+              <w:right w:w="100.0" w:type="dxa"/>
+            </w:tcMar>
+            <w:vAlign w:val="top"/>
+          </w:tcPr>
+          <w:p>
+            <w:pPr>
+              <w:widowControl w:val="0"/>
+              <w:spacing w:line="240" w:lineRule="auto"/>
+              <w:contextualSpacing w:val="0"/>
+              <w:rPr/>
+            </w:pPr>
+            <w:r>
+              <w:rPr>
+                <w:rtl w:val="0"/>
+              </w:rPr>
+              <w:t xml:space="preserve">Update</w:t>
+            </w:r>
+          </w:p>
+        </w:tc>
+        <w:tc>
+          <w:tcPr>
+            <w:shd w:fill="auto" w:val="clear"/>
+            <w:tcMar>
+              <w:top w:w="100.0" w:type="dxa"/>
+              <w:left w:w="100.0" w:type="dxa"/>
+              <w:bottom w:w="100.0" w:type="dxa"/>
+              <w:right w:w="100.0" w:type="dxa"/>
+            </w:tcMar>
+            <w:vAlign w:val="top"/>
+          </w:tcPr>
+          <w:p>
+            <w:pPr>
+              <w:widowControl w:val="0"/>
+              <w:spacing w:line="240" w:lineRule="auto"/>
+              <w:contextualSpacing w:val="0"/>
+              <w:rPr/>
+            </w:pPr>
+            <w:r>
+              <w:rPr>
+                <w:rtl w:val="0"/>
+              </w:rPr>
+              <w:t xml:space="preserve">Changing “Multithreading introduces high level of difficult in troubleshooting” from “High” to “Extra High”</w:t>
+            </w:r>
+          </w:p>
+        </w:tc>
+        <w:tc>
+          <w:tcPr>
+            <w:shd w:fill="auto" w:val="clear"/>
+            <w:tcMar>
+              <w:top w:w="100.0" w:type="dxa"/>
+              <w:left w:w="100.0" w:type="dxa"/>
+              <w:bottom w:w="100.0" w:type="dxa"/>
+              <w:right w:w="100.0" w:type="dxa"/>
+            </w:tcMar>
+            <w:vAlign w:val="top"/>
+          </w:tcPr>
+          <w:p>
+            <w:pPr>
+              <w:widowControl w:val="0"/>
+              <w:spacing w:line="240" w:lineRule="auto"/>
+              <w:contextualSpacing w:val="0"/>
+              <w:rPr/>
+            </w:pPr>
+            <w:r>
+              <w:rPr>
+                <w:rtl w:val="0"/>
+              </w:rPr>
+              <w:t xml:space="preserve">The level of difficulty involved in troubleshooting multithreaded errors/bugs etc, is far beyond any reasonable expectation placed upon a student project. The effort and difficult of this has forced us to research and design mechanisms and tools to aid in the process (i.e. intrinsic logging, and learning visual studio multithreaded step through processing). There is no way we could have predicted simply how difficult this issue was for us, and the time sink it was during the debugging process. When we initially set up with 3 threads per node for networking, 2 threads per node for consensus and the main thread, we had times troubleshooting errors where there was up to 50 running threads. We had to heavikity refactor focusing on code quality, deadlock avoidance techniques and reduction of threads.</w:t>
             </w:r>
           </w:p>
         </w:tc>

</xml_diff>

<commit_message>
Completed revised project plan
</commit_message>
<xml_diff>
--- a/Documentation/LCAM/0 - Changelog.docx
+++ b/Documentation/LCAM/0 - Changelog.docx
@@ -6730,6 +6730,1022 @@
                 <w:rtl w:val="0"/>
               </w:rPr>
               <w:t xml:space="preserve">The level of difficulty involved in troubleshooting multithreaded errors/bugs etc, is far beyond any reasonable expectation placed upon a student project. The effort and difficult of this has forced us to research and design mechanisms and tools to aid in the process (i.e. intrinsic logging, and learning visual studio multithreaded step through processing). There is no way we could have predicted simply how difficult this issue was for us, and the time sink it was during the debugging process. When we initially set up with 3 threads per node for networking, 2 threads per node for consensus and the main thread, we had times troubleshooting errors where there was up to 50 running threads. We had to heavikity refactor focusing on code quality, deadlock avoidance techniques and reduction of threads.</w:t>
+            </w:r>
+          </w:p>
+        </w:tc>
+      </w:tr>
+      <w:tr>
+        <w:trPr>
+          <w:trHeight w:val="420" w:hRule="atLeast"/>
+        </w:trPr>
+        <w:tc>
+          <w:tcPr>
+            <w:shd w:fill="auto" w:val="clear"/>
+            <w:tcMar>
+              <w:top w:w="100.0" w:type="dxa"/>
+              <w:left w:w="100.0" w:type="dxa"/>
+              <w:bottom w:w="100.0" w:type="dxa"/>
+              <w:right w:w="100.0" w:type="dxa"/>
+            </w:tcMar>
+            <w:vAlign w:val="top"/>
+          </w:tcPr>
+          <w:p>
+            <w:pPr>
+              <w:widowControl w:val="0"/>
+              <w:spacing w:line="240" w:lineRule="auto"/>
+              <w:contextualSpacing w:val="0"/>
+              <w:rPr/>
+            </w:pPr>
+            <w:r>
+              <w:rPr>
+                <w:rtl w:val="0"/>
+              </w:rPr>
+            </w:r>
+          </w:p>
+        </w:tc>
+        <w:tc>
+          <w:tcPr>
+            <w:shd w:fill="auto" w:val="clear"/>
+            <w:tcMar>
+              <w:top w:w="100.0" w:type="dxa"/>
+              <w:left w:w="100.0" w:type="dxa"/>
+              <w:bottom w:w="100.0" w:type="dxa"/>
+              <w:right w:w="100.0" w:type="dxa"/>
+            </w:tcMar>
+            <w:vAlign w:val="top"/>
+          </w:tcPr>
+          <w:p>
+            <w:pPr>
+              <w:widowControl w:val="0"/>
+              <w:spacing w:line="240" w:lineRule="auto"/>
+              <w:contextualSpacing w:val="0"/>
+              <w:rPr/>
+            </w:pPr>
+            <w:r>
+              <w:rPr>
+                <w:rtl w:val="0"/>
+              </w:rPr>
+              <w:t xml:space="preserve">Project Plan</w:t>
+            </w:r>
+          </w:p>
+        </w:tc>
+        <w:tc>
+          <w:tcPr>
+            <w:shd w:fill="auto" w:val="clear"/>
+            <w:tcMar>
+              <w:top w:w="100.0" w:type="dxa"/>
+              <w:left w:w="100.0" w:type="dxa"/>
+              <w:bottom w:w="100.0" w:type="dxa"/>
+              <w:right w:w="100.0" w:type="dxa"/>
+            </w:tcMar>
+            <w:vAlign w:val="top"/>
+          </w:tcPr>
+          <w:p>
+            <w:pPr>
+              <w:widowControl w:val="0"/>
+              <w:spacing w:line="240" w:lineRule="auto"/>
+              <w:contextualSpacing w:val="0"/>
+              <w:rPr/>
+            </w:pPr>
+            <w:r>
+              <w:rPr>
+                <w:rtl w:val="0"/>
+              </w:rPr>
+              <w:t xml:space="preserve">Update</w:t>
+            </w:r>
+          </w:p>
+        </w:tc>
+        <w:tc>
+          <w:tcPr>
+            <w:shd w:fill="auto" w:val="clear"/>
+            <w:tcMar>
+              <w:top w:w="100.0" w:type="dxa"/>
+              <w:left w:w="100.0" w:type="dxa"/>
+              <w:bottom w:w="100.0" w:type="dxa"/>
+              <w:right w:w="100.0" w:type="dxa"/>
+            </w:tcMar>
+            <w:vAlign w:val="top"/>
+          </w:tcPr>
+          <w:p>
+            <w:pPr>
+              <w:widowControl w:val="0"/>
+              <w:spacing w:line="240" w:lineRule="auto"/>
+              <w:contextualSpacing w:val="0"/>
+              <w:rPr/>
+            </w:pPr>
+            <w:r>
+              <w:rPr>
+                <w:rtl w:val="0"/>
+              </w:rPr>
+              <w:t xml:space="preserve">Set E-4 iteration final date to 20/06</w:t>
+            </w:r>
+          </w:p>
+        </w:tc>
+        <w:tc>
+          <w:tcPr>
+            <w:shd w:fill="auto" w:val="clear"/>
+            <w:tcMar>
+              <w:top w:w="100.0" w:type="dxa"/>
+              <w:left w:w="100.0" w:type="dxa"/>
+              <w:bottom w:w="100.0" w:type="dxa"/>
+              <w:right w:w="100.0" w:type="dxa"/>
+            </w:tcMar>
+            <w:vAlign w:val="top"/>
+          </w:tcPr>
+          <w:p>
+            <w:pPr>
+              <w:widowControl w:val="0"/>
+              <w:spacing w:line="240" w:lineRule="auto"/>
+              <w:contextualSpacing w:val="0"/>
+              <w:rPr/>
+            </w:pPr>
+            <w:r>
+              <w:rPr>
+                <w:rtl w:val="0"/>
+              </w:rPr>
+              <w:t xml:space="preserve">Jim graciously gave us an extension of two weeks for us to complete our work within, this is reflective of that. As E-4 was targeted for contingency of the E-3 iteration, the accuracy of this subject’s Project Plan still stands.</w:t>
+            </w:r>
+          </w:p>
+        </w:tc>
+      </w:tr>
+      <w:tr>
+        <w:trPr>
+          <w:trHeight w:val="420" w:hRule="atLeast"/>
+        </w:trPr>
+        <w:tc>
+          <w:tcPr>
+            <w:shd w:fill="auto" w:val="clear"/>
+            <w:tcMar>
+              <w:top w:w="100.0" w:type="dxa"/>
+              <w:left w:w="100.0" w:type="dxa"/>
+              <w:bottom w:w="100.0" w:type="dxa"/>
+              <w:right w:w="100.0" w:type="dxa"/>
+            </w:tcMar>
+            <w:vAlign w:val="top"/>
+          </w:tcPr>
+          <w:p>
+            <w:pPr>
+              <w:widowControl w:val="0"/>
+              <w:spacing w:line="240" w:lineRule="auto"/>
+              <w:contextualSpacing w:val="0"/>
+              <w:rPr/>
+            </w:pPr>
+            <w:r>
+              <w:rPr>
+                <w:rtl w:val="0"/>
+              </w:rPr>
+            </w:r>
+          </w:p>
+        </w:tc>
+        <w:tc>
+          <w:tcPr>
+            <w:shd w:fill="auto" w:val="clear"/>
+            <w:tcMar>
+              <w:top w:w="100.0" w:type="dxa"/>
+              <w:left w:w="100.0" w:type="dxa"/>
+              <w:bottom w:w="100.0" w:type="dxa"/>
+              <w:right w:w="100.0" w:type="dxa"/>
+            </w:tcMar>
+            <w:vAlign w:val="top"/>
+          </w:tcPr>
+          <w:p>
+            <w:pPr>
+              <w:widowControl w:val="0"/>
+              <w:spacing w:line="240" w:lineRule="auto"/>
+              <w:contextualSpacing w:val="0"/>
+              <w:rPr/>
+            </w:pPr>
+            <w:r>
+              <w:rPr>
+                <w:rtl w:val="0"/>
+              </w:rPr>
+              <w:t xml:space="preserve">Project Plan</w:t>
+            </w:r>
+          </w:p>
+        </w:tc>
+        <w:tc>
+          <w:tcPr>
+            <w:shd w:fill="auto" w:val="clear"/>
+            <w:tcMar>
+              <w:top w:w="100.0" w:type="dxa"/>
+              <w:left w:w="100.0" w:type="dxa"/>
+              <w:bottom w:w="100.0" w:type="dxa"/>
+              <w:right w:w="100.0" w:type="dxa"/>
+            </w:tcMar>
+            <w:vAlign w:val="top"/>
+          </w:tcPr>
+          <w:p>
+            <w:pPr>
+              <w:widowControl w:val="0"/>
+              <w:spacing w:line="240" w:lineRule="auto"/>
+              <w:contextualSpacing w:val="0"/>
+              <w:rPr/>
+            </w:pPr>
+            <w:r>
+              <w:rPr>
+                <w:rtl w:val="0"/>
+              </w:rPr>
+              <w:t xml:space="preserve">Update</w:t>
+            </w:r>
+          </w:p>
+        </w:tc>
+        <w:tc>
+          <w:tcPr>
+            <w:shd w:fill="auto" w:val="clear"/>
+            <w:tcMar>
+              <w:top w:w="100.0" w:type="dxa"/>
+              <w:left w:w="100.0" w:type="dxa"/>
+              <w:bottom w:w="100.0" w:type="dxa"/>
+              <w:right w:w="100.0" w:type="dxa"/>
+            </w:tcMar>
+            <w:vAlign w:val="top"/>
+          </w:tcPr>
+          <w:p>
+            <w:pPr>
+              <w:widowControl w:val="0"/>
+              <w:spacing w:line="240" w:lineRule="auto"/>
+              <w:contextualSpacing w:val="0"/>
+              <w:rPr/>
+            </w:pPr>
+            <w:r>
+              <w:rPr>
+                <w:rtl w:val="0"/>
+              </w:rPr>
+              <w:t xml:space="preserve">Changing our </w:t>
+            </w:r>
+            <w:r>
+              <w:rPr>
+                <w:b w:val="1"/>
+                <w:rtl w:val="0"/>
+              </w:rPr>
+              <w:t xml:space="preserve">C-1</w:t>
+            </w:r>
+            <w:r>
+              <w:rPr>
+                <w:rtl w:val="0"/>
+              </w:rPr>
+              <w:t xml:space="preserve"> iteration next session to be focusing on code quality, rather than implementing the Dynamic Cluster Membership feature straight away</w:t>
+            </w:r>
+          </w:p>
+        </w:tc>
+        <w:tc>
+          <w:tcPr>
+            <w:shd w:fill="auto" w:val="clear"/>
+            <w:tcMar>
+              <w:top w:w="100.0" w:type="dxa"/>
+              <w:left w:w="100.0" w:type="dxa"/>
+              <w:bottom w:w="100.0" w:type="dxa"/>
+              <w:right w:w="100.0" w:type="dxa"/>
+            </w:tcMar>
+            <w:vAlign w:val="top"/>
+          </w:tcPr>
+          <w:p>
+            <w:pPr>
+              <w:widowControl w:val="0"/>
+              <w:spacing w:line="240" w:lineRule="auto"/>
+              <w:contextualSpacing w:val="0"/>
+              <w:rPr/>
+            </w:pPr>
+            <w:r>
+              <w:rPr>
+                <w:rtl w:val="0"/>
+              </w:rPr>
+              <w:t xml:space="preserve">Keeping our risk list in mind, we can see the biggest risks to our project currently primarily revolve around code quality and code complexity. As we’ve learnt far more in this session regarding unit testing, we’d like to implement a redesigned unit testing framework which allows us to easily test all different node member variations (2, 3, 5, 7, 9, etc. nodes). As our primary CCRD has already been completed, and we’re into the “feature adding” stage now, it’s reasonable for us to take an iteration for further testing as there is no more “must have” features of the software.</w:t>
+            </w:r>
+          </w:p>
+        </w:tc>
+      </w:tr>
+      <w:tr>
+        <w:trPr>
+          <w:trHeight w:val="420" w:hRule="atLeast"/>
+        </w:trPr>
+        <w:tc>
+          <w:tcPr>
+            <w:shd w:fill="auto" w:val="clear"/>
+            <w:tcMar>
+              <w:top w:w="100.0" w:type="dxa"/>
+              <w:left w:w="100.0" w:type="dxa"/>
+              <w:bottom w:w="100.0" w:type="dxa"/>
+              <w:right w:w="100.0" w:type="dxa"/>
+            </w:tcMar>
+            <w:vAlign w:val="top"/>
+          </w:tcPr>
+          <w:p>
+            <w:pPr>
+              <w:widowControl w:val="0"/>
+              <w:spacing w:line="240" w:lineRule="auto"/>
+              <w:contextualSpacing w:val="0"/>
+              <w:rPr/>
+            </w:pPr>
+            <w:r>
+              <w:rPr>
+                <w:rtl w:val="0"/>
+              </w:rPr>
+            </w:r>
+          </w:p>
+        </w:tc>
+        <w:tc>
+          <w:tcPr>
+            <w:shd w:fill="auto" w:val="clear"/>
+            <w:tcMar>
+              <w:top w:w="100.0" w:type="dxa"/>
+              <w:left w:w="100.0" w:type="dxa"/>
+              <w:bottom w:w="100.0" w:type="dxa"/>
+              <w:right w:w="100.0" w:type="dxa"/>
+            </w:tcMar>
+            <w:vAlign w:val="top"/>
+          </w:tcPr>
+          <w:p>
+            <w:pPr>
+              <w:widowControl w:val="0"/>
+              <w:spacing w:line="240" w:lineRule="auto"/>
+              <w:contextualSpacing w:val="0"/>
+              <w:rPr/>
+            </w:pPr>
+            <w:r>
+              <w:rPr>
+                <w:rtl w:val="0"/>
+              </w:rPr>
+              <w:t xml:space="preserve">Project Plan</w:t>
+            </w:r>
+          </w:p>
+        </w:tc>
+        <w:tc>
+          <w:tcPr>
+            <w:shd w:fill="auto" w:val="clear"/>
+            <w:tcMar>
+              <w:top w:w="100.0" w:type="dxa"/>
+              <w:left w:w="100.0" w:type="dxa"/>
+              <w:bottom w:w="100.0" w:type="dxa"/>
+              <w:right w:w="100.0" w:type="dxa"/>
+            </w:tcMar>
+            <w:vAlign w:val="top"/>
+          </w:tcPr>
+          <w:p>
+            <w:pPr>
+              <w:widowControl w:val="0"/>
+              <w:spacing w:line="240" w:lineRule="auto"/>
+              <w:contextualSpacing w:val="0"/>
+              <w:rPr/>
+            </w:pPr>
+            <w:r>
+              <w:rPr>
+                <w:rtl w:val="0"/>
+              </w:rPr>
+              <w:t xml:space="preserve">Update</w:t>
+            </w:r>
+          </w:p>
+        </w:tc>
+        <w:tc>
+          <w:tcPr>
+            <w:shd w:fill="auto" w:val="clear"/>
+            <w:tcMar>
+              <w:top w:w="100.0" w:type="dxa"/>
+              <w:left w:w="100.0" w:type="dxa"/>
+              <w:bottom w:w="100.0" w:type="dxa"/>
+              <w:right w:w="100.0" w:type="dxa"/>
+            </w:tcMar>
+            <w:vAlign w:val="top"/>
+          </w:tcPr>
+          <w:p>
+            <w:pPr>
+              <w:widowControl w:val="0"/>
+              <w:spacing w:line="240" w:lineRule="auto"/>
+              <w:contextualSpacing w:val="0"/>
+              <w:rPr/>
+            </w:pPr>
+            <w:r>
+              <w:rPr>
+                <w:rtl w:val="0"/>
+              </w:rPr>
+              <w:t xml:space="preserve">Changing our </w:t>
+            </w:r>
+            <w:r>
+              <w:rPr>
+                <w:b w:val="1"/>
+                <w:rtl w:val="0"/>
+              </w:rPr>
+              <w:t xml:space="preserve">C-2</w:t>
+            </w:r>
+            <w:r>
+              <w:rPr>
+                <w:rtl w:val="0"/>
+              </w:rPr>
+              <w:t xml:space="preserve"> iteration next session to be the original C-1, which was implementing Dynamic Cluster Membership</w:t>
+            </w:r>
+          </w:p>
+        </w:tc>
+        <w:tc>
+          <w:tcPr>
+            <w:shd w:fill="auto" w:val="clear"/>
+            <w:tcMar>
+              <w:top w:w="100.0" w:type="dxa"/>
+              <w:left w:w="100.0" w:type="dxa"/>
+              <w:bottom w:w="100.0" w:type="dxa"/>
+              <w:right w:w="100.0" w:type="dxa"/>
+            </w:tcMar>
+            <w:vAlign w:val="top"/>
+          </w:tcPr>
+          <w:p>
+            <w:pPr>
+              <w:widowControl w:val="0"/>
+              <w:spacing w:line="240" w:lineRule="auto"/>
+              <w:contextualSpacing w:val="0"/>
+              <w:rPr/>
+            </w:pPr>
+            <w:r>
+              <w:rPr>
+                <w:rtl w:val="0"/>
+              </w:rPr>
+              <w:t xml:space="preserve">This is a feature we’d really like to have, so we’d like to make sure it gets completed. We’ve currently got a code base at the moment which passes testing, so any changes to it should be verified to not break existing functionality, this is why we aren’t trying to introduce the new feature until after our new C-1 iteration of redesigned testing.</w:t>
+            </w:r>
+          </w:p>
+        </w:tc>
+      </w:tr>
+      <w:tr>
+        <w:trPr>
+          <w:trHeight w:val="420" w:hRule="atLeast"/>
+        </w:trPr>
+        <w:tc>
+          <w:tcPr>
+            <w:shd w:fill="auto" w:val="clear"/>
+            <w:tcMar>
+              <w:top w:w="100.0" w:type="dxa"/>
+              <w:left w:w="100.0" w:type="dxa"/>
+              <w:bottom w:w="100.0" w:type="dxa"/>
+              <w:right w:w="100.0" w:type="dxa"/>
+            </w:tcMar>
+            <w:vAlign w:val="top"/>
+          </w:tcPr>
+          <w:p>
+            <w:pPr>
+              <w:widowControl w:val="0"/>
+              <w:spacing w:line="240" w:lineRule="auto"/>
+              <w:contextualSpacing w:val="0"/>
+              <w:rPr/>
+            </w:pPr>
+            <w:r>
+              <w:rPr>
+                <w:rtl w:val="0"/>
+              </w:rPr>
+            </w:r>
+          </w:p>
+        </w:tc>
+        <w:tc>
+          <w:tcPr>
+            <w:shd w:fill="auto" w:val="clear"/>
+            <w:tcMar>
+              <w:top w:w="100.0" w:type="dxa"/>
+              <w:left w:w="100.0" w:type="dxa"/>
+              <w:bottom w:w="100.0" w:type="dxa"/>
+              <w:right w:w="100.0" w:type="dxa"/>
+            </w:tcMar>
+            <w:vAlign w:val="top"/>
+          </w:tcPr>
+          <w:p>
+            <w:pPr>
+              <w:widowControl w:val="0"/>
+              <w:spacing w:line="240" w:lineRule="auto"/>
+              <w:contextualSpacing w:val="0"/>
+              <w:rPr/>
+            </w:pPr>
+            <w:r>
+              <w:rPr>
+                <w:rtl w:val="0"/>
+              </w:rPr>
+              <w:t xml:space="preserve">Project Plan</w:t>
+            </w:r>
+          </w:p>
+        </w:tc>
+        <w:tc>
+          <w:tcPr>
+            <w:shd w:fill="auto" w:val="clear"/>
+            <w:tcMar>
+              <w:top w:w="100.0" w:type="dxa"/>
+              <w:left w:w="100.0" w:type="dxa"/>
+              <w:bottom w:w="100.0" w:type="dxa"/>
+              <w:right w:w="100.0" w:type="dxa"/>
+            </w:tcMar>
+            <w:vAlign w:val="top"/>
+          </w:tcPr>
+          <w:p>
+            <w:pPr>
+              <w:widowControl w:val="0"/>
+              <w:spacing w:line="240" w:lineRule="auto"/>
+              <w:contextualSpacing w:val="0"/>
+              <w:rPr/>
+            </w:pPr>
+            <w:r>
+              <w:rPr>
+                <w:rtl w:val="0"/>
+              </w:rPr>
+              <w:t xml:space="preserve">Update</w:t>
+            </w:r>
+          </w:p>
+        </w:tc>
+        <w:tc>
+          <w:tcPr>
+            <w:shd w:fill="auto" w:val="clear"/>
+            <w:tcMar>
+              <w:top w:w="100.0" w:type="dxa"/>
+              <w:left w:w="100.0" w:type="dxa"/>
+              <w:bottom w:w="100.0" w:type="dxa"/>
+              <w:right w:w="100.0" w:type="dxa"/>
+            </w:tcMar>
+            <w:vAlign w:val="top"/>
+          </w:tcPr>
+          <w:p>
+            <w:pPr>
+              <w:widowControl w:val="0"/>
+              <w:spacing w:line="240" w:lineRule="auto"/>
+              <w:contextualSpacing w:val="0"/>
+              <w:rPr/>
+            </w:pPr>
+            <w:r>
+              <w:rPr>
+                <w:rtl w:val="0"/>
+              </w:rPr>
+              <w:t xml:space="preserve">Changing our </w:t>
+            </w:r>
+            <w:r>
+              <w:rPr>
+                <w:b w:val="1"/>
+                <w:rtl w:val="0"/>
+              </w:rPr>
+              <w:t xml:space="preserve">C-3</w:t>
+            </w:r>
+            <w:r>
+              <w:rPr>
+                <w:rtl w:val="0"/>
+              </w:rPr>
+              <w:t xml:space="preserve"> iteration next session from “Upgrade Path and Performance Analysis” to “Log Compaction”</w:t>
+            </w:r>
+          </w:p>
+        </w:tc>
+        <w:tc>
+          <w:tcPr>
+            <w:shd w:fill="auto" w:val="clear"/>
+            <w:tcMar>
+              <w:top w:w="100.0" w:type="dxa"/>
+              <w:left w:w="100.0" w:type="dxa"/>
+              <w:bottom w:w="100.0" w:type="dxa"/>
+              <w:right w:w="100.0" w:type="dxa"/>
+            </w:tcMar>
+            <w:vAlign w:val="top"/>
+          </w:tcPr>
+          <w:p>
+            <w:pPr>
+              <w:widowControl w:val="0"/>
+              <w:spacing w:line="240" w:lineRule="auto"/>
+              <w:contextualSpacing w:val="0"/>
+              <w:rPr/>
+            </w:pPr>
+            <w:r>
+              <w:rPr>
+                <w:rtl w:val="0"/>
+              </w:rPr>
+              <w:t xml:space="preserve">This is a feature which we think a reasonable user of the software can expect. That after using the distributed log for a long time it does not run into file size limits. We’d like to implement this feature straight after Dynamic Cluster Membership.</w:t>
+            </w:r>
+          </w:p>
+        </w:tc>
+      </w:tr>
+      <w:tr>
+        <w:trPr>
+          <w:trHeight w:val="420" w:hRule="atLeast"/>
+        </w:trPr>
+        <w:tc>
+          <w:tcPr>
+            <w:shd w:fill="auto" w:val="clear"/>
+            <w:tcMar>
+              <w:top w:w="100.0" w:type="dxa"/>
+              <w:left w:w="100.0" w:type="dxa"/>
+              <w:bottom w:w="100.0" w:type="dxa"/>
+              <w:right w:w="100.0" w:type="dxa"/>
+            </w:tcMar>
+            <w:vAlign w:val="top"/>
+          </w:tcPr>
+          <w:p>
+            <w:pPr>
+              <w:widowControl w:val="0"/>
+              <w:spacing w:line="240" w:lineRule="auto"/>
+              <w:contextualSpacing w:val="0"/>
+              <w:rPr/>
+            </w:pPr>
+            <w:r>
+              <w:rPr>
+                <w:rtl w:val="0"/>
+              </w:rPr>
+            </w:r>
+          </w:p>
+        </w:tc>
+        <w:tc>
+          <w:tcPr>
+            <w:shd w:fill="auto" w:val="clear"/>
+            <w:tcMar>
+              <w:top w:w="100.0" w:type="dxa"/>
+              <w:left w:w="100.0" w:type="dxa"/>
+              <w:bottom w:w="100.0" w:type="dxa"/>
+              <w:right w:w="100.0" w:type="dxa"/>
+            </w:tcMar>
+            <w:vAlign w:val="top"/>
+          </w:tcPr>
+          <w:p>
+            <w:pPr>
+              <w:widowControl w:val="0"/>
+              <w:spacing w:line="240" w:lineRule="auto"/>
+              <w:contextualSpacing w:val="0"/>
+              <w:rPr/>
+            </w:pPr>
+            <w:r>
+              <w:rPr>
+                <w:rtl w:val="0"/>
+              </w:rPr>
+              <w:t xml:space="preserve">Project Plan</w:t>
+            </w:r>
+          </w:p>
+        </w:tc>
+        <w:tc>
+          <w:tcPr>
+            <w:shd w:fill="auto" w:val="clear"/>
+            <w:tcMar>
+              <w:top w:w="100.0" w:type="dxa"/>
+              <w:left w:w="100.0" w:type="dxa"/>
+              <w:bottom w:w="100.0" w:type="dxa"/>
+              <w:right w:w="100.0" w:type="dxa"/>
+            </w:tcMar>
+            <w:vAlign w:val="top"/>
+          </w:tcPr>
+          <w:p>
+            <w:pPr>
+              <w:widowControl w:val="0"/>
+              <w:spacing w:line="240" w:lineRule="auto"/>
+              <w:contextualSpacing w:val="0"/>
+              <w:rPr/>
+            </w:pPr>
+            <w:r>
+              <w:rPr>
+                <w:rtl w:val="0"/>
+              </w:rPr>
+              <w:t xml:space="preserve">Update</w:t>
+            </w:r>
+          </w:p>
+        </w:tc>
+        <w:tc>
+          <w:tcPr>
+            <w:shd w:fill="auto" w:val="clear"/>
+            <w:tcMar>
+              <w:top w:w="100.0" w:type="dxa"/>
+              <w:left w:w="100.0" w:type="dxa"/>
+              <w:bottom w:w="100.0" w:type="dxa"/>
+              <w:right w:w="100.0" w:type="dxa"/>
+            </w:tcMar>
+            <w:vAlign w:val="top"/>
+          </w:tcPr>
+          <w:p>
+            <w:pPr>
+              <w:widowControl w:val="0"/>
+              <w:spacing w:line="240" w:lineRule="auto"/>
+              <w:contextualSpacing w:val="0"/>
+              <w:rPr/>
+            </w:pPr>
+            <w:r>
+              <w:rPr>
+                <w:rtl w:val="0"/>
+              </w:rPr>
+              <w:t xml:space="preserve">Changing our </w:t>
+            </w:r>
+            <w:r>
+              <w:rPr>
+                <w:b w:val="1"/>
+                <w:rtl w:val="0"/>
+              </w:rPr>
+              <w:t xml:space="preserve">C-4</w:t>
+            </w:r>
+            <w:r>
+              <w:rPr>
+                <w:rtl w:val="0"/>
+              </w:rPr>
+              <w:t xml:space="preserve"> iteration next session. We’ve added optional extra nice-to-have use cases after contingency allowance and IOCM work</w:t>
+            </w:r>
+          </w:p>
+        </w:tc>
+        <w:tc>
+          <w:tcPr>
+            <w:shd w:fill="auto" w:val="clear"/>
+            <w:tcMar>
+              <w:top w:w="100.0" w:type="dxa"/>
+              <w:left w:w="100.0" w:type="dxa"/>
+              <w:bottom w:w="100.0" w:type="dxa"/>
+              <w:right w:w="100.0" w:type="dxa"/>
+            </w:tcMar>
+            <w:vAlign w:val="top"/>
+          </w:tcPr>
+          <w:p>
+            <w:pPr>
+              <w:widowControl w:val="0"/>
+              <w:spacing w:line="240" w:lineRule="auto"/>
+              <w:contextualSpacing w:val="0"/>
+              <w:rPr/>
+            </w:pPr>
+            <w:r>
+              <w:rPr>
+                <w:rtl w:val="0"/>
+              </w:rPr>
+              <w:t xml:space="preserve">We’ve identified that we’d also like to complete these extra nice to have features as part of our requirements, even though they’re low priorities. We’ve added them to the end of the iteration for in case we have time, we’re hopeful we will have the time. We’ve maintained the C-4 iteration as contingency for previous iterations as well.</w:t>
+            </w:r>
+          </w:p>
+        </w:tc>
+      </w:tr>
+      <w:tr>
+        <w:trPr>
+          <w:trHeight w:val="420" w:hRule="atLeast"/>
+        </w:trPr>
+        <w:tc>
+          <w:tcPr>
+            <w:shd w:fill="auto" w:val="clear"/>
+            <w:tcMar>
+              <w:top w:w="100.0" w:type="dxa"/>
+              <w:left w:w="100.0" w:type="dxa"/>
+              <w:bottom w:w="100.0" w:type="dxa"/>
+              <w:right w:w="100.0" w:type="dxa"/>
+            </w:tcMar>
+            <w:vAlign w:val="top"/>
+          </w:tcPr>
+          <w:p>
+            <w:pPr>
+              <w:widowControl w:val="0"/>
+              <w:spacing w:line="240" w:lineRule="auto"/>
+              <w:contextualSpacing w:val="0"/>
+              <w:rPr/>
+            </w:pPr>
+            <w:r>
+              <w:rPr>
+                <w:rtl w:val="0"/>
+              </w:rPr>
+            </w:r>
+          </w:p>
+        </w:tc>
+        <w:tc>
+          <w:tcPr>
+            <w:shd w:fill="auto" w:val="clear"/>
+            <w:tcMar>
+              <w:top w:w="100.0" w:type="dxa"/>
+              <w:left w:w="100.0" w:type="dxa"/>
+              <w:bottom w:w="100.0" w:type="dxa"/>
+              <w:right w:w="100.0" w:type="dxa"/>
+            </w:tcMar>
+            <w:vAlign w:val="top"/>
+          </w:tcPr>
+          <w:p>
+            <w:pPr>
+              <w:widowControl w:val="0"/>
+              <w:spacing w:line="240" w:lineRule="auto"/>
+              <w:contextualSpacing w:val="0"/>
+              <w:rPr/>
+            </w:pPr>
+            <w:r>
+              <w:rPr>
+                <w:rtl w:val="0"/>
+              </w:rPr>
+              <w:t xml:space="preserve">Project Plan</w:t>
+            </w:r>
+          </w:p>
+        </w:tc>
+        <w:tc>
+          <w:tcPr>
+            <w:shd w:fill="auto" w:val="clear"/>
+            <w:tcMar>
+              <w:top w:w="100.0" w:type="dxa"/>
+              <w:left w:w="100.0" w:type="dxa"/>
+              <w:bottom w:w="100.0" w:type="dxa"/>
+              <w:right w:w="100.0" w:type="dxa"/>
+            </w:tcMar>
+            <w:vAlign w:val="top"/>
+          </w:tcPr>
+          <w:p>
+            <w:pPr>
+              <w:widowControl w:val="0"/>
+              <w:spacing w:line="240" w:lineRule="auto"/>
+              <w:contextualSpacing w:val="0"/>
+              <w:rPr/>
+            </w:pPr>
+            <w:r>
+              <w:rPr>
+                <w:rtl w:val="0"/>
+              </w:rPr>
+              <w:t xml:space="preserve">Update</w:t>
+            </w:r>
+          </w:p>
+        </w:tc>
+        <w:tc>
+          <w:tcPr>
+            <w:shd w:fill="auto" w:val="clear"/>
+            <w:tcMar>
+              <w:top w:w="100.0" w:type="dxa"/>
+              <w:left w:w="100.0" w:type="dxa"/>
+              <w:bottom w:w="100.0" w:type="dxa"/>
+              <w:right w:w="100.0" w:type="dxa"/>
+            </w:tcMar>
+            <w:vAlign w:val="top"/>
+          </w:tcPr>
+          <w:p>
+            <w:pPr>
+              <w:widowControl w:val="0"/>
+              <w:spacing w:line="240" w:lineRule="auto"/>
+              <w:contextualSpacing w:val="0"/>
+              <w:rPr/>
+            </w:pPr>
+            <w:r>
+              <w:rPr>
+                <w:rtl w:val="0"/>
+              </w:rPr>
+              <w:t xml:space="preserve">Changing our </w:t>
+            </w:r>
+            <w:r>
+              <w:rPr>
+                <w:b w:val="1"/>
+                <w:rtl w:val="0"/>
+              </w:rPr>
+              <w:t xml:space="preserve">T-1</w:t>
+            </w:r>
+            <w:r>
+              <w:rPr>
+                <w:rtl w:val="0"/>
+              </w:rPr>
+              <w:t xml:space="preserve"> iteration, removing the implementation of our project into an open source project, and instead we’ll more simply integrate our new features into our existing prototype application</w:t>
+            </w:r>
+          </w:p>
+        </w:tc>
+        <w:tc>
+          <w:tcPr>
+            <w:shd w:fill="auto" w:val="clear"/>
+            <w:tcMar>
+              <w:top w:w="100.0" w:type="dxa"/>
+              <w:left w:w="100.0" w:type="dxa"/>
+              <w:bottom w:w="100.0" w:type="dxa"/>
+              <w:right w:w="100.0" w:type="dxa"/>
+            </w:tcMar>
+            <w:vAlign w:val="top"/>
+          </w:tcPr>
+          <w:p>
+            <w:pPr>
+              <w:widowControl w:val="0"/>
+              <w:spacing w:line="240" w:lineRule="auto"/>
+              <w:contextualSpacing w:val="0"/>
+              <w:rPr/>
+            </w:pPr>
+            <w:r>
+              <w:rPr>
+                <w:rtl w:val="0"/>
+              </w:rPr>
+              <w:t xml:space="preserve">Developing the prototype took a huge amount of effort and time, and that was for code that we had full control over and understanding of. We believe that successful reliable integration into an open source project would be exhaustive time consuming and far beyond any reasonable expectation for this student project. However we’d still like to show off our new features added this session, so we’ll simply integrate them into our existing Prototype and repurpose that program as a Demo Application of the library. We’ll publish the Demo Application open source as well.</w:t>
+            </w:r>
+          </w:p>
+        </w:tc>
+      </w:tr>
+      <w:tr>
+        <w:trPr>
+          <w:trHeight w:val="420" w:hRule="atLeast"/>
+        </w:trPr>
+        <w:tc>
+          <w:tcPr>
+            <w:shd w:fill="auto" w:val="clear"/>
+            <w:tcMar>
+              <w:top w:w="100.0" w:type="dxa"/>
+              <w:left w:w="100.0" w:type="dxa"/>
+              <w:bottom w:w="100.0" w:type="dxa"/>
+              <w:right w:w="100.0" w:type="dxa"/>
+            </w:tcMar>
+            <w:vAlign w:val="top"/>
+          </w:tcPr>
+          <w:p>
+            <w:pPr>
+              <w:widowControl w:val="0"/>
+              <w:spacing w:line="240" w:lineRule="auto"/>
+              <w:contextualSpacing w:val="0"/>
+              <w:rPr/>
+            </w:pPr>
+            <w:r>
+              <w:rPr>
+                <w:rtl w:val="0"/>
+              </w:rPr>
+            </w:r>
+          </w:p>
+        </w:tc>
+        <w:tc>
+          <w:tcPr>
+            <w:shd w:fill="auto" w:val="clear"/>
+            <w:tcMar>
+              <w:top w:w="100.0" w:type="dxa"/>
+              <w:left w:w="100.0" w:type="dxa"/>
+              <w:bottom w:w="100.0" w:type="dxa"/>
+              <w:right w:w="100.0" w:type="dxa"/>
+            </w:tcMar>
+            <w:vAlign w:val="top"/>
+          </w:tcPr>
+          <w:p>
+            <w:pPr>
+              <w:widowControl w:val="0"/>
+              <w:spacing w:line="240" w:lineRule="auto"/>
+              <w:contextualSpacing w:val="0"/>
+              <w:rPr/>
+            </w:pPr>
+            <w:r>
+              <w:rPr>
+                <w:rtl w:val="0"/>
+              </w:rPr>
+              <w:t xml:space="preserve">Project Plan</w:t>
+            </w:r>
+          </w:p>
+        </w:tc>
+        <w:tc>
+          <w:tcPr>
+            <w:shd w:fill="auto" w:val="clear"/>
+            <w:tcMar>
+              <w:top w:w="100.0" w:type="dxa"/>
+              <w:left w:w="100.0" w:type="dxa"/>
+              <w:bottom w:w="100.0" w:type="dxa"/>
+              <w:right w:w="100.0" w:type="dxa"/>
+            </w:tcMar>
+            <w:vAlign w:val="top"/>
+          </w:tcPr>
+          <w:p>
+            <w:pPr>
+              <w:widowControl w:val="0"/>
+              <w:spacing w:line="240" w:lineRule="auto"/>
+              <w:contextualSpacing w:val="0"/>
+              <w:rPr/>
+            </w:pPr>
+            <w:r>
+              <w:rPr>
+                <w:rtl w:val="0"/>
+              </w:rPr>
+              <w:t xml:space="preserve">Update</w:t>
+            </w:r>
+          </w:p>
+        </w:tc>
+        <w:tc>
+          <w:tcPr>
+            <w:shd w:fill="auto" w:val="clear"/>
+            <w:tcMar>
+              <w:top w:w="100.0" w:type="dxa"/>
+              <w:left w:w="100.0" w:type="dxa"/>
+              <w:bottom w:w="100.0" w:type="dxa"/>
+              <w:right w:w="100.0" w:type="dxa"/>
+            </w:tcMar>
+            <w:vAlign w:val="top"/>
+          </w:tcPr>
+          <w:p>
+            <w:pPr>
+              <w:widowControl w:val="0"/>
+              <w:spacing w:line="240" w:lineRule="auto"/>
+              <w:contextualSpacing w:val="0"/>
+              <w:rPr/>
+            </w:pPr>
+            <w:r>
+              <w:rPr>
+                <w:rtl w:val="0"/>
+              </w:rPr>
+              <w:t xml:space="preserve">Changing our </w:t>
+            </w:r>
+            <w:r>
+              <w:rPr>
+                <w:b w:val="1"/>
+                <w:rtl w:val="0"/>
+              </w:rPr>
+              <w:t xml:space="preserve">T-2</w:t>
+            </w:r>
+            <w:r>
+              <w:rPr>
+                <w:rtl w:val="0"/>
+              </w:rPr>
+              <w:t xml:space="preserve"> iteration. Adding in finishing off the prototype integration, adding producing user documentation for library</w:t>
+            </w:r>
+          </w:p>
+        </w:tc>
+        <w:tc>
+          <w:tcPr>
+            <w:shd w:fill="auto" w:val="clear"/>
+            <w:tcMar>
+              <w:top w:w="100.0" w:type="dxa"/>
+              <w:left w:w="100.0" w:type="dxa"/>
+              <w:bottom w:w="100.0" w:type="dxa"/>
+              <w:right w:w="100.0" w:type="dxa"/>
+            </w:tcMar>
+            <w:vAlign w:val="top"/>
+          </w:tcPr>
+          <w:p>
+            <w:pPr>
+              <w:widowControl w:val="0"/>
+              <w:spacing w:line="240" w:lineRule="auto"/>
+              <w:contextualSpacing w:val="0"/>
+              <w:rPr/>
+            </w:pPr>
+            <w:r>
+              <w:rPr>
+                <w:rtl w:val="0"/>
+              </w:rPr>
+              <w:t xml:space="preserve">We’re adding some contingency for completion of integrating our new features into the prototype. We’re also adding in that we should produce our public user documentation for our library (including XML documentation for publicly accessible methods) and example code in the readme.md version control file</w:t>
             </w:r>
           </w:p>
         </w:tc>

</xml_diff>

<commit_message>
Completed revision of master test plan
</commit_message>
<xml_diff>
--- a/Documentation/LCAM/0 - Changelog.docx
+++ b/Documentation/LCAM/0 - Changelog.docx
@@ -7746,6 +7746,1507 @@
                 <w:rtl w:val="0"/>
               </w:rPr>
               <w:t xml:space="preserve">We’re adding some contingency for completion of integrating our new features into the prototype. We’re also adding in that we should produce our public user documentation for our library (including XML documentation for publicly accessible methods) and example code in the readme.md version control file</w:t>
+            </w:r>
+          </w:p>
+        </w:tc>
+      </w:tr>
+      <w:tr>
+        <w:trPr>
+          <w:trHeight w:val="420" w:hRule="atLeast"/>
+        </w:trPr>
+        <w:tc>
+          <w:tcPr>
+            <w:shd w:fill="auto" w:val="clear"/>
+            <w:tcMar>
+              <w:top w:w="100.0" w:type="dxa"/>
+              <w:left w:w="100.0" w:type="dxa"/>
+              <w:bottom w:w="100.0" w:type="dxa"/>
+              <w:right w:w="100.0" w:type="dxa"/>
+            </w:tcMar>
+            <w:vAlign w:val="top"/>
+          </w:tcPr>
+          <w:p>
+            <w:pPr>
+              <w:widowControl w:val="0"/>
+              <w:spacing w:line="240" w:lineRule="auto"/>
+              <w:contextualSpacing w:val="0"/>
+              <w:rPr/>
+            </w:pPr>
+            <w:r>
+              <w:rPr>
+                <w:rtl w:val="0"/>
+              </w:rPr>
+            </w:r>
+          </w:p>
+        </w:tc>
+        <w:tc>
+          <w:tcPr>
+            <w:shd w:fill="auto" w:val="clear"/>
+            <w:tcMar>
+              <w:top w:w="100.0" w:type="dxa"/>
+              <w:left w:w="100.0" w:type="dxa"/>
+              <w:bottom w:w="100.0" w:type="dxa"/>
+              <w:right w:w="100.0" w:type="dxa"/>
+            </w:tcMar>
+            <w:vAlign w:val="top"/>
+          </w:tcPr>
+          <w:p>
+            <w:pPr>
+              <w:widowControl w:val="0"/>
+              <w:spacing w:line="240" w:lineRule="auto"/>
+              <w:contextualSpacing w:val="0"/>
+              <w:rPr/>
+            </w:pPr>
+            <w:r>
+              <w:rPr>
+                <w:rtl w:val="0"/>
+              </w:rPr>
+              <w:t xml:space="preserve">Master Test Plan</w:t>
+            </w:r>
+          </w:p>
+          <w:p>
+            <w:pPr>
+              <w:widowControl w:val="0"/>
+              <w:spacing w:line="240" w:lineRule="auto"/>
+              <w:contextualSpacing w:val="0"/>
+              <w:rPr/>
+            </w:pPr>
+            <w:r>
+              <w:rPr>
+                <w:rtl w:val="0"/>
+              </w:rPr>
+            </w:r>
+          </w:p>
+        </w:tc>
+        <w:tc>
+          <w:tcPr>
+            <w:shd w:fill="auto" w:val="clear"/>
+            <w:tcMar>
+              <w:top w:w="100.0" w:type="dxa"/>
+              <w:left w:w="100.0" w:type="dxa"/>
+              <w:bottom w:w="100.0" w:type="dxa"/>
+              <w:right w:w="100.0" w:type="dxa"/>
+            </w:tcMar>
+            <w:vAlign w:val="top"/>
+          </w:tcPr>
+          <w:p>
+            <w:pPr>
+              <w:widowControl w:val="0"/>
+              <w:spacing w:line="240" w:lineRule="auto"/>
+              <w:contextualSpacing w:val="0"/>
+              <w:rPr/>
+            </w:pPr>
+            <w:r>
+              <w:rPr>
+                <w:rtl w:val="0"/>
+              </w:rPr>
+              <w:t xml:space="preserve">Update</w:t>
+            </w:r>
+          </w:p>
+        </w:tc>
+        <w:tc>
+          <w:tcPr>
+            <w:shd w:fill="auto" w:val="clear"/>
+            <w:tcMar>
+              <w:top w:w="100.0" w:type="dxa"/>
+              <w:left w:w="100.0" w:type="dxa"/>
+              <w:bottom w:w="100.0" w:type="dxa"/>
+              <w:right w:w="100.0" w:type="dxa"/>
+            </w:tcMar>
+            <w:vAlign w:val="top"/>
+          </w:tcPr>
+          <w:p>
+            <w:pPr>
+              <w:widowControl w:val="0"/>
+              <w:spacing w:line="240" w:lineRule="auto"/>
+              <w:contextualSpacing w:val="0"/>
+              <w:rPr/>
+            </w:pPr>
+            <w:r>
+              <w:rPr>
+                <w:rtl w:val="0"/>
+              </w:rPr>
+              <w:t xml:space="preserve">Added Planned Stage and ID information to table</w:t>
+            </w:r>
+          </w:p>
+        </w:tc>
+        <w:tc>
+          <w:tcPr>
+            <w:shd w:fill="auto" w:val="clear"/>
+            <w:tcMar>
+              <w:top w:w="100.0" w:type="dxa"/>
+              <w:left w:w="100.0" w:type="dxa"/>
+              <w:bottom w:w="100.0" w:type="dxa"/>
+              <w:right w:w="100.0" w:type="dxa"/>
+            </w:tcMar>
+            <w:vAlign w:val="top"/>
+          </w:tcPr>
+          <w:p>
+            <w:pPr>
+              <w:widowControl w:val="0"/>
+              <w:spacing w:line="240" w:lineRule="auto"/>
+              <w:contextualSpacing w:val="0"/>
+              <w:rPr/>
+            </w:pPr>
+            <w:r>
+              <w:rPr>
+                <w:rtl w:val="0"/>
+              </w:rPr>
+              <w:t xml:space="preserve">This will make it clearer in our testing document to reference specific tests</w:t>
+            </w:r>
+          </w:p>
+        </w:tc>
+      </w:tr>
+      <w:tr>
+        <w:trPr>
+          <w:trHeight w:val="420" w:hRule="atLeast"/>
+        </w:trPr>
+        <w:tc>
+          <w:tcPr>
+            <w:shd w:fill="auto" w:val="clear"/>
+            <w:tcMar>
+              <w:top w:w="100.0" w:type="dxa"/>
+              <w:left w:w="100.0" w:type="dxa"/>
+              <w:bottom w:w="100.0" w:type="dxa"/>
+              <w:right w:w="100.0" w:type="dxa"/>
+            </w:tcMar>
+            <w:vAlign w:val="top"/>
+          </w:tcPr>
+          <w:p>
+            <w:pPr>
+              <w:widowControl w:val="0"/>
+              <w:spacing w:line="240" w:lineRule="auto"/>
+              <w:contextualSpacing w:val="0"/>
+              <w:rPr/>
+            </w:pPr>
+            <w:r>
+              <w:rPr>
+                <w:rtl w:val="0"/>
+              </w:rPr>
+            </w:r>
+          </w:p>
+        </w:tc>
+        <w:tc>
+          <w:tcPr>
+            <w:shd w:fill="auto" w:val="clear"/>
+            <w:tcMar>
+              <w:top w:w="100.0" w:type="dxa"/>
+              <w:left w:w="100.0" w:type="dxa"/>
+              <w:bottom w:w="100.0" w:type="dxa"/>
+              <w:right w:w="100.0" w:type="dxa"/>
+            </w:tcMar>
+            <w:vAlign w:val="top"/>
+          </w:tcPr>
+          <w:p>
+            <w:pPr>
+              <w:widowControl w:val="0"/>
+              <w:spacing w:line="240" w:lineRule="auto"/>
+              <w:contextualSpacing w:val="0"/>
+              <w:rPr/>
+            </w:pPr>
+            <w:r>
+              <w:rPr>
+                <w:rtl w:val="0"/>
+              </w:rPr>
+              <w:t xml:space="preserve">Master Test Plan</w:t>
+            </w:r>
+          </w:p>
+        </w:tc>
+        <w:tc>
+          <w:tcPr>
+            <w:shd w:fill="auto" w:val="clear"/>
+            <w:tcMar>
+              <w:top w:w="100.0" w:type="dxa"/>
+              <w:left w:w="100.0" w:type="dxa"/>
+              <w:bottom w:w="100.0" w:type="dxa"/>
+              <w:right w:w="100.0" w:type="dxa"/>
+            </w:tcMar>
+            <w:vAlign w:val="top"/>
+          </w:tcPr>
+          <w:p>
+            <w:pPr>
+              <w:widowControl w:val="0"/>
+              <w:spacing w:line="240" w:lineRule="auto"/>
+              <w:contextualSpacing w:val="0"/>
+              <w:rPr/>
+            </w:pPr>
+            <w:r>
+              <w:rPr>
+                <w:rtl w:val="0"/>
+              </w:rPr>
+              <w:t xml:space="preserve">Removal</w:t>
+            </w:r>
+          </w:p>
+        </w:tc>
+        <w:tc>
+          <w:tcPr>
+            <w:shd w:fill="auto" w:val="clear"/>
+            <w:tcMar>
+              <w:top w:w="100.0" w:type="dxa"/>
+              <w:left w:w="100.0" w:type="dxa"/>
+              <w:bottom w:w="100.0" w:type="dxa"/>
+              <w:right w:w="100.0" w:type="dxa"/>
+            </w:tcMar>
+            <w:vAlign w:val="top"/>
+          </w:tcPr>
+          <w:p>
+            <w:pPr>
+              <w:widowControl w:val="0"/>
+              <w:spacing w:line="240" w:lineRule="auto"/>
+              <w:contextualSpacing w:val="0"/>
+              <w:rPr/>
+            </w:pPr>
+            <w:r>
+              <w:rPr>
+                <w:rtl w:val="0"/>
+              </w:rPr>
+              <w:t xml:space="preserve">“Ability to pick ideal leader” removed no longer</w:t>
+            </w:r>
+          </w:p>
+        </w:tc>
+        <w:tc>
+          <w:tcPr>
+            <w:shd w:fill="auto" w:val="clear"/>
+            <w:tcMar>
+              <w:top w:w="100.0" w:type="dxa"/>
+              <w:left w:w="100.0" w:type="dxa"/>
+              <w:bottom w:w="100.0" w:type="dxa"/>
+              <w:right w:w="100.0" w:type="dxa"/>
+            </w:tcMar>
+            <w:vAlign w:val="top"/>
+          </w:tcPr>
+          <w:p>
+            <w:pPr>
+              <w:widowControl w:val="0"/>
+              <w:spacing w:line="240" w:lineRule="auto"/>
+              <w:contextualSpacing w:val="0"/>
+              <w:rPr/>
+            </w:pPr>
+            <w:r>
+              <w:rPr>
+                <w:rtl w:val="0"/>
+              </w:rPr>
+              <w:t xml:space="preserve">As discussed above, this was removed as we’re no longer persuing the feature</w:t>
+            </w:r>
+          </w:p>
+        </w:tc>
+      </w:tr>
+      <w:tr>
+        <w:trPr>
+          <w:trHeight w:val="420" w:hRule="atLeast"/>
+        </w:trPr>
+        <w:tc>
+          <w:tcPr>
+            <w:shd w:fill="auto" w:val="clear"/>
+            <w:tcMar>
+              <w:top w:w="100.0" w:type="dxa"/>
+              <w:left w:w="100.0" w:type="dxa"/>
+              <w:bottom w:w="100.0" w:type="dxa"/>
+              <w:right w:w="100.0" w:type="dxa"/>
+            </w:tcMar>
+            <w:vAlign w:val="top"/>
+          </w:tcPr>
+          <w:p>
+            <w:pPr>
+              <w:widowControl w:val="0"/>
+              <w:spacing w:line="240" w:lineRule="auto"/>
+              <w:contextualSpacing w:val="0"/>
+              <w:rPr/>
+            </w:pPr>
+            <w:r>
+              <w:rPr>
+                <w:rtl w:val="0"/>
+              </w:rPr>
+            </w:r>
+          </w:p>
+        </w:tc>
+        <w:tc>
+          <w:tcPr>
+            <w:shd w:fill="auto" w:val="clear"/>
+            <w:tcMar>
+              <w:top w:w="100.0" w:type="dxa"/>
+              <w:left w:w="100.0" w:type="dxa"/>
+              <w:bottom w:w="100.0" w:type="dxa"/>
+              <w:right w:w="100.0" w:type="dxa"/>
+            </w:tcMar>
+            <w:vAlign w:val="top"/>
+          </w:tcPr>
+          <w:p>
+            <w:pPr>
+              <w:widowControl w:val="0"/>
+              <w:spacing w:line="240" w:lineRule="auto"/>
+              <w:contextualSpacing w:val="0"/>
+              <w:rPr/>
+            </w:pPr>
+            <w:r>
+              <w:rPr>
+                <w:rtl w:val="0"/>
+              </w:rPr>
+              <w:t xml:space="preserve">Master Test Plan</w:t>
+            </w:r>
+          </w:p>
+        </w:tc>
+        <w:tc>
+          <w:tcPr>
+            <w:shd w:fill="auto" w:val="clear"/>
+            <w:tcMar>
+              <w:top w:w="100.0" w:type="dxa"/>
+              <w:left w:w="100.0" w:type="dxa"/>
+              <w:bottom w:w="100.0" w:type="dxa"/>
+              <w:right w:w="100.0" w:type="dxa"/>
+            </w:tcMar>
+            <w:vAlign w:val="top"/>
+          </w:tcPr>
+          <w:p>
+            <w:pPr>
+              <w:widowControl w:val="0"/>
+              <w:spacing w:line="240" w:lineRule="auto"/>
+              <w:contextualSpacing w:val="0"/>
+              <w:rPr/>
+            </w:pPr>
+            <w:r>
+              <w:rPr>
+                <w:rtl w:val="0"/>
+              </w:rPr>
+              <w:t xml:space="preserve">Added</w:t>
+            </w:r>
+          </w:p>
+        </w:tc>
+        <w:tc>
+          <w:tcPr>
+            <w:shd w:fill="auto" w:val="clear"/>
+            <w:tcMar>
+              <w:top w:w="100.0" w:type="dxa"/>
+              <w:left w:w="100.0" w:type="dxa"/>
+              <w:bottom w:w="100.0" w:type="dxa"/>
+              <w:right w:w="100.0" w:type="dxa"/>
+            </w:tcMar>
+            <w:vAlign w:val="top"/>
+          </w:tcPr>
+          <w:p>
+            <w:pPr>
+              <w:widowControl w:val="0"/>
+              <w:spacing w:line="240" w:lineRule="auto"/>
+              <w:contextualSpacing w:val="0"/>
+              <w:rPr/>
+            </w:pPr>
+            <w:r>
+              <w:rPr>
+                <w:rtl w:val="0"/>
+              </w:rPr>
+              <w:t xml:space="preserve">Ability to attempt to designate a node to run the UAS</w:t>
+            </w:r>
+          </w:p>
+        </w:tc>
+        <w:tc>
+          <w:tcPr>
+            <w:shd w:fill="auto" w:val="clear"/>
+            <w:tcMar>
+              <w:top w:w="100.0" w:type="dxa"/>
+              <w:left w:w="100.0" w:type="dxa"/>
+              <w:bottom w:w="100.0" w:type="dxa"/>
+              <w:right w:w="100.0" w:type="dxa"/>
+            </w:tcMar>
+            <w:vAlign w:val="top"/>
+          </w:tcPr>
+          <w:p>
+            <w:pPr>
+              <w:widowControl w:val="0"/>
+              <w:spacing w:line="240" w:lineRule="auto"/>
+              <w:contextualSpacing w:val="0"/>
+              <w:rPr/>
+            </w:pPr>
+            <w:r>
+              <w:rPr>
+                <w:rtl w:val="0"/>
+              </w:rPr>
+              <w:t xml:space="preserve">As discussed above, this is the feature we’ve decided to repalce “picking ideal leader from fitness” new</w:t>
+            </w:r>
+          </w:p>
+        </w:tc>
+      </w:tr>
+      <w:tr>
+        <w:trPr>
+          <w:trHeight w:val="420" w:hRule="atLeast"/>
+        </w:trPr>
+        <w:tc>
+          <w:tcPr>
+            <w:shd w:fill="auto" w:val="clear"/>
+            <w:tcMar>
+              <w:top w:w="100.0" w:type="dxa"/>
+              <w:left w:w="100.0" w:type="dxa"/>
+              <w:bottom w:w="100.0" w:type="dxa"/>
+              <w:right w:w="100.0" w:type="dxa"/>
+            </w:tcMar>
+            <w:vAlign w:val="top"/>
+          </w:tcPr>
+          <w:p>
+            <w:pPr>
+              <w:widowControl w:val="0"/>
+              <w:spacing w:line="240" w:lineRule="auto"/>
+              <w:contextualSpacing w:val="0"/>
+              <w:rPr/>
+            </w:pPr>
+            <w:r>
+              <w:rPr>
+                <w:rtl w:val="0"/>
+              </w:rPr>
+            </w:r>
+          </w:p>
+        </w:tc>
+        <w:tc>
+          <w:tcPr>
+            <w:shd w:fill="auto" w:val="clear"/>
+            <w:tcMar>
+              <w:top w:w="100.0" w:type="dxa"/>
+              <w:left w:w="100.0" w:type="dxa"/>
+              <w:bottom w:w="100.0" w:type="dxa"/>
+              <w:right w:w="100.0" w:type="dxa"/>
+            </w:tcMar>
+            <w:vAlign w:val="top"/>
+          </w:tcPr>
+          <w:p>
+            <w:pPr>
+              <w:widowControl w:val="0"/>
+              <w:spacing w:line="240" w:lineRule="auto"/>
+              <w:contextualSpacing w:val="0"/>
+              <w:rPr/>
+            </w:pPr>
+            <w:r>
+              <w:rPr>
+                <w:rtl w:val="0"/>
+              </w:rPr>
+              <w:t xml:space="preserve">Master Test Plan</w:t>
+            </w:r>
+          </w:p>
+        </w:tc>
+        <w:tc>
+          <w:tcPr>
+            <w:shd w:fill="auto" w:val="clear"/>
+            <w:tcMar>
+              <w:top w:w="100.0" w:type="dxa"/>
+              <w:left w:w="100.0" w:type="dxa"/>
+              <w:bottom w:w="100.0" w:type="dxa"/>
+              <w:right w:w="100.0" w:type="dxa"/>
+            </w:tcMar>
+            <w:vAlign w:val="top"/>
+          </w:tcPr>
+          <w:p>
+            <w:pPr>
+              <w:widowControl w:val="0"/>
+              <w:spacing w:line="240" w:lineRule="auto"/>
+              <w:contextualSpacing w:val="0"/>
+              <w:rPr/>
+            </w:pPr>
+            <w:r>
+              <w:rPr>
+                <w:rtl w:val="0"/>
+              </w:rPr>
+              <w:t xml:space="preserve">Removal</w:t>
+            </w:r>
+          </w:p>
+        </w:tc>
+        <w:tc>
+          <w:tcPr>
+            <w:shd w:fill="auto" w:val="clear"/>
+            <w:tcMar>
+              <w:top w:w="100.0" w:type="dxa"/>
+              <w:left w:w="100.0" w:type="dxa"/>
+              <w:bottom w:w="100.0" w:type="dxa"/>
+              <w:right w:w="100.0" w:type="dxa"/>
+            </w:tcMar>
+            <w:vAlign w:val="top"/>
+          </w:tcPr>
+          <w:p>
+            <w:pPr>
+              <w:widowControl w:val="0"/>
+              <w:spacing w:line="240" w:lineRule="auto"/>
+              <w:contextualSpacing w:val="0"/>
+              <w:rPr/>
+            </w:pPr>
+            <w:r>
+              <w:rPr>
+                <w:rtl w:val="0"/>
+              </w:rPr>
+              <w:t xml:space="preserve">“Warm nodes” removed</w:t>
+            </w:r>
+          </w:p>
+        </w:tc>
+        <w:tc>
+          <w:tcPr>
+            <w:shd w:fill="auto" w:val="clear"/>
+            <w:tcMar>
+              <w:top w:w="100.0" w:type="dxa"/>
+              <w:left w:w="100.0" w:type="dxa"/>
+              <w:bottom w:w="100.0" w:type="dxa"/>
+              <w:right w:w="100.0" w:type="dxa"/>
+            </w:tcMar>
+            <w:vAlign w:val="top"/>
+          </w:tcPr>
+          <w:p>
+            <w:pPr>
+              <w:widowControl w:val="0"/>
+              <w:spacing w:line="240" w:lineRule="auto"/>
+              <w:contextualSpacing w:val="0"/>
+              <w:rPr/>
+            </w:pPr>
+            <w:r>
+              <w:rPr>
+                <w:rtl w:val="0"/>
+              </w:rPr>
+              <w:t xml:space="preserve">As discussed, this was not an imporant enough feature</w:t>
+            </w:r>
+          </w:p>
+        </w:tc>
+      </w:tr>
+      <w:tr>
+        <w:trPr>
+          <w:trHeight w:val="420" w:hRule="atLeast"/>
+        </w:trPr>
+        <w:tc>
+          <w:tcPr>
+            <w:shd w:fill="auto" w:val="clear"/>
+            <w:tcMar>
+              <w:top w:w="100.0" w:type="dxa"/>
+              <w:left w:w="100.0" w:type="dxa"/>
+              <w:bottom w:w="100.0" w:type="dxa"/>
+              <w:right w:w="100.0" w:type="dxa"/>
+            </w:tcMar>
+            <w:vAlign w:val="top"/>
+          </w:tcPr>
+          <w:p>
+            <w:pPr>
+              <w:widowControl w:val="0"/>
+              <w:spacing w:line="240" w:lineRule="auto"/>
+              <w:contextualSpacing w:val="0"/>
+              <w:rPr/>
+            </w:pPr>
+            <w:r>
+              <w:rPr>
+                <w:rtl w:val="0"/>
+              </w:rPr>
+            </w:r>
+          </w:p>
+        </w:tc>
+        <w:tc>
+          <w:tcPr>
+            <w:shd w:fill="auto" w:val="clear"/>
+            <w:tcMar>
+              <w:top w:w="100.0" w:type="dxa"/>
+              <w:left w:w="100.0" w:type="dxa"/>
+              <w:bottom w:w="100.0" w:type="dxa"/>
+              <w:right w:w="100.0" w:type="dxa"/>
+            </w:tcMar>
+            <w:vAlign w:val="top"/>
+          </w:tcPr>
+          <w:p>
+            <w:pPr>
+              <w:widowControl w:val="0"/>
+              <w:spacing w:line="240" w:lineRule="auto"/>
+              <w:contextualSpacing w:val="0"/>
+              <w:rPr/>
+            </w:pPr>
+            <w:r>
+              <w:rPr>
+                <w:rtl w:val="0"/>
+              </w:rPr>
+              <w:t xml:space="preserve">Master Test Plan</w:t>
+            </w:r>
+          </w:p>
+        </w:tc>
+        <w:tc>
+          <w:tcPr>
+            <w:shd w:fill="auto" w:val="clear"/>
+            <w:tcMar>
+              <w:top w:w="100.0" w:type="dxa"/>
+              <w:left w:w="100.0" w:type="dxa"/>
+              <w:bottom w:w="100.0" w:type="dxa"/>
+              <w:right w:w="100.0" w:type="dxa"/>
+            </w:tcMar>
+            <w:vAlign w:val="top"/>
+          </w:tcPr>
+          <w:p>
+            <w:pPr>
+              <w:widowControl w:val="0"/>
+              <w:spacing w:line="240" w:lineRule="auto"/>
+              <w:contextualSpacing w:val="0"/>
+              <w:rPr/>
+            </w:pPr>
+            <w:r>
+              <w:rPr>
+                <w:rtl w:val="0"/>
+              </w:rPr>
+              <w:t xml:space="preserve">Removal</w:t>
+            </w:r>
+          </w:p>
+        </w:tc>
+        <w:tc>
+          <w:tcPr>
+            <w:shd w:fill="auto" w:val="clear"/>
+            <w:tcMar>
+              <w:top w:w="100.0" w:type="dxa"/>
+              <w:left w:w="100.0" w:type="dxa"/>
+              <w:bottom w:w="100.0" w:type="dxa"/>
+              <w:right w:w="100.0" w:type="dxa"/>
+            </w:tcMar>
+            <w:vAlign w:val="top"/>
+          </w:tcPr>
+          <w:p>
+            <w:pPr>
+              <w:widowControl w:val="0"/>
+              <w:spacing w:line="240" w:lineRule="auto"/>
+              <w:contextualSpacing w:val="0"/>
+              <w:rPr/>
+            </w:pPr>
+            <w:r>
+              <w:rPr>
+                <w:rtl w:val="0"/>
+              </w:rPr>
+              <w:t xml:space="preserve">Duplicated “Consensus between distributed systems”</w:t>
+            </w:r>
+          </w:p>
+        </w:tc>
+        <w:tc>
+          <w:tcPr>
+            <w:shd w:fill="auto" w:val="clear"/>
+            <w:tcMar>
+              <w:top w:w="100.0" w:type="dxa"/>
+              <w:left w:w="100.0" w:type="dxa"/>
+              <w:bottom w:w="100.0" w:type="dxa"/>
+              <w:right w:w="100.0" w:type="dxa"/>
+            </w:tcMar>
+            <w:vAlign w:val="top"/>
+          </w:tcPr>
+          <w:p>
+            <w:pPr>
+              <w:widowControl w:val="0"/>
+              <w:spacing w:line="240" w:lineRule="auto"/>
+              <w:contextualSpacing w:val="0"/>
+              <w:rPr/>
+            </w:pPr>
+            <w:r>
+              <w:rPr>
+                <w:rtl w:val="0"/>
+              </w:rPr>
+              <w:t xml:space="preserve">Duplicate</w:t>
+            </w:r>
+          </w:p>
+        </w:tc>
+      </w:tr>
+      <w:tr>
+        <w:trPr>
+          <w:trHeight w:val="420" w:hRule="atLeast"/>
+        </w:trPr>
+        <w:tc>
+          <w:tcPr>
+            <w:shd w:fill="auto" w:val="clear"/>
+            <w:tcMar>
+              <w:top w:w="100.0" w:type="dxa"/>
+              <w:left w:w="100.0" w:type="dxa"/>
+              <w:bottom w:w="100.0" w:type="dxa"/>
+              <w:right w:w="100.0" w:type="dxa"/>
+            </w:tcMar>
+            <w:vAlign w:val="top"/>
+          </w:tcPr>
+          <w:p>
+            <w:pPr>
+              <w:widowControl w:val="0"/>
+              <w:spacing w:line="240" w:lineRule="auto"/>
+              <w:contextualSpacing w:val="0"/>
+              <w:rPr/>
+            </w:pPr>
+            <w:r>
+              <w:rPr>
+                <w:rtl w:val="0"/>
+              </w:rPr>
+            </w:r>
+          </w:p>
+        </w:tc>
+        <w:tc>
+          <w:tcPr>
+            <w:shd w:fill="auto" w:val="clear"/>
+            <w:tcMar>
+              <w:top w:w="100.0" w:type="dxa"/>
+              <w:left w:w="100.0" w:type="dxa"/>
+              <w:bottom w:w="100.0" w:type="dxa"/>
+              <w:right w:w="100.0" w:type="dxa"/>
+            </w:tcMar>
+            <w:vAlign w:val="top"/>
+          </w:tcPr>
+          <w:p>
+            <w:pPr>
+              <w:widowControl w:val="0"/>
+              <w:spacing w:line="240" w:lineRule="auto"/>
+              <w:contextualSpacing w:val="0"/>
+              <w:rPr/>
+            </w:pPr>
+            <w:r>
+              <w:rPr>
+                <w:rtl w:val="0"/>
+              </w:rPr>
+              <w:t xml:space="preserve">Master Test Plan</w:t>
+            </w:r>
+          </w:p>
+        </w:tc>
+        <w:tc>
+          <w:tcPr>
+            <w:shd w:fill="auto" w:val="clear"/>
+            <w:tcMar>
+              <w:top w:w="100.0" w:type="dxa"/>
+              <w:left w:w="100.0" w:type="dxa"/>
+              <w:bottom w:w="100.0" w:type="dxa"/>
+              <w:right w:w="100.0" w:type="dxa"/>
+            </w:tcMar>
+            <w:vAlign w:val="top"/>
+          </w:tcPr>
+          <w:p>
+            <w:pPr>
+              <w:widowControl w:val="0"/>
+              <w:spacing w:line="240" w:lineRule="auto"/>
+              <w:contextualSpacing w:val="0"/>
+              <w:rPr/>
+            </w:pPr>
+            <w:r>
+              <w:rPr>
+                <w:rtl w:val="0"/>
+              </w:rPr>
+              <w:t xml:space="preserve">Updated</w:t>
+            </w:r>
+          </w:p>
+        </w:tc>
+        <w:tc>
+          <w:tcPr>
+            <w:shd w:fill="auto" w:val="clear"/>
+            <w:tcMar>
+              <w:top w:w="100.0" w:type="dxa"/>
+              <w:left w:w="100.0" w:type="dxa"/>
+              <w:bottom w:w="100.0" w:type="dxa"/>
+              <w:right w:w="100.0" w:type="dxa"/>
+            </w:tcMar>
+            <w:vAlign w:val="top"/>
+          </w:tcPr>
+          <w:p>
+            <w:pPr>
+              <w:widowControl w:val="0"/>
+              <w:spacing w:line="240" w:lineRule="auto"/>
+              <w:contextualSpacing w:val="0"/>
+              <w:rPr/>
+            </w:pPr>
+            <w:r>
+              <w:rPr>
+                <w:rtl w:val="0"/>
+              </w:rPr>
+              <w:t xml:space="preserve">Quality Testing environment to include Pair programming and Resharper</w:t>
+            </w:r>
+          </w:p>
+        </w:tc>
+        <w:tc>
+          <w:tcPr>
+            <w:shd w:fill="auto" w:val="clear"/>
+            <w:tcMar>
+              <w:top w:w="100.0" w:type="dxa"/>
+              <w:left w:w="100.0" w:type="dxa"/>
+              <w:bottom w:w="100.0" w:type="dxa"/>
+              <w:right w:w="100.0" w:type="dxa"/>
+            </w:tcMar>
+            <w:vAlign w:val="top"/>
+          </w:tcPr>
+          <w:p>
+            <w:pPr>
+              <w:widowControl w:val="0"/>
+              <w:spacing w:line="240" w:lineRule="auto"/>
+              <w:contextualSpacing w:val="0"/>
+              <w:rPr/>
+            </w:pPr>
+            <w:r>
+              <w:rPr>
+                <w:rtl w:val="0"/>
+              </w:rPr>
+              <w:t xml:space="preserve">This is a better display of the efforts of the team into enforcing quality control</w:t>
+            </w:r>
+          </w:p>
+        </w:tc>
+      </w:tr>
+      <w:tr>
+        <w:trPr>
+          <w:trHeight w:val="420" w:hRule="atLeast"/>
+        </w:trPr>
+        <w:tc>
+          <w:tcPr>
+            <w:shd w:fill="auto" w:val="clear"/>
+            <w:tcMar>
+              <w:top w:w="100.0" w:type="dxa"/>
+              <w:left w:w="100.0" w:type="dxa"/>
+              <w:bottom w:w="100.0" w:type="dxa"/>
+              <w:right w:w="100.0" w:type="dxa"/>
+            </w:tcMar>
+            <w:vAlign w:val="top"/>
+          </w:tcPr>
+          <w:p>
+            <w:pPr>
+              <w:widowControl w:val="0"/>
+              <w:spacing w:line="240" w:lineRule="auto"/>
+              <w:contextualSpacing w:val="0"/>
+              <w:rPr/>
+            </w:pPr>
+            <w:r>
+              <w:rPr>
+                <w:rtl w:val="0"/>
+              </w:rPr>
+            </w:r>
+          </w:p>
+        </w:tc>
+        <w:tc>
+          <w:tcPr>
+            <w:shd w:fill="auto" w:val="clear"/>
+            <w:tcMar>
+              <w:top w:w="100.0" w:type="dxa"/>
+              <w:left w:w="100.0" w:type="dxa"/>
+              <w:bottom w:w="100.0" w:type="dxa"/>
+              <w:right w:w="100.0" w:type="dxa"/>
+            </w:tcMar>
+            <w:vAlign w:val="top"/>
+          </w:tcPr>
+          <w:p>
+            <w:pPr>
+              <w:widowControl w:val="0"/>
+              <w:spacing w:line="240" w:lineRule="auto"/>
+              <w:contextualSpacing w:val="0"/>
+              <w:rPr/>
+            </w:pPr>
+            <w:r>
+              <w:rPr>
+                <w:rtl w:val="0"/>
+              </w:rPr>
+              <w:t xml:space="preserve">Master Test Plan</w:t>
+            </w:r>
+          </w:p>
+        </w:tc>
+        <w:tc>
+          <w:tcPr>
+            <w:shd w:fill="auto" w:val="clear"/>
+            <w:tcMar>
+              <w:top w:w="100.0" w:type="dxa"/>
+              <w:left w:w="100.0" w:type="dxa"/>
+              <w:bottom w:w="100.0" w:type="dxa"/>
+              <w:right w:w="100.0" w:type="dxa"/>
+            </w:tcMar>
+            <w:vAlign w:val="top"/>
+          </w:tcPr>
+          <w:p>
+            <w:pPr>
+              <w:widowControl w:val="0"/>
+              <w:spacing w:line="240" w:lineRule="auto"/>
+              <w:contextualSpacing w:val="0"/>
+              <w:rPr/>
+            </w:pPr>
+            <w:r>
+              <w:rPr>
+                <w:rtl w:val="0"/>
+              </w:rPr>
+              <w:t xml:space="preserve">Removal</w:t>
+            </w:r>
+          </w:p>
+        </w:tc>
+        <w:tc>
+          <w:tcPr>
+            <w:shd w:fill="auto" w:val="clear"/>
+            <w:tcMar>
+              <w:top w:w="100.0" w:type="dxa"/>
+              <w:left w:w="100.0" w:type="dxa"/>
+              <w:bottom w:w="100.0" w:type="dxa"/>
+              <w:right w:w="100.0" w:type="dxa"/>
+            </w:tcMar>
+            <w:vAlign w:val="top"/>
+          </w:tcPr>
+          <w:p>
+            <w:pPr>
+              <w:widowControl w:val="0"/>
+              <w:spacing w:line="240" w:lineRule="auto"/>
+              <w:contextualSpacing w:val="0"/>
+              <w:rPr/>
+            </w:pPr>
+            <w:r>
+              <w:rPr>
+                <w:rtl w:val="0"/>
+              </w:rPr>
+              <w:t xml:space="preserve">“Can respond with fitness” &amp; “Can request fitness from nodes” feature removed from scope</w:t>
+            </w:r>
+          </w:p>
+        </w:tc>
+        <w:tc>
+          <w:tcPr>
+            <w:shd w:fill="auto" w:val="clear"/>
+            <w:tcMar>
+              <w:top w:w="100.0" w:type="dxa"/>
+              <w:left w:w="100.0" w:type="dxa"/>
+              <w:bottom w:w="100.0" w:type="dxa"/>
+              <w:right w:w="100.0" w:type="dxa"/>
+            </w:tcMar>
+            <w:vAlign w:val="top"/>
+          </w:tcPr>
+          <w:p>
+            <w:pPr>
+              <w:widowControl w:val="0"/>
+              <w:spacing w:line="240" w:lineRule="auto"/>
+              <w:contextualSpacing w:val="0"/>
+              <w:rPr/>
+            </w:pPr>
+            <w:r>
+              <w:rPr>
+                <w:rtl w:val="0"/>
+              </w:rPr>
+              <w:t xml:space="preserve">This has been removed as discussed above, it’s been replaced with the “ability to attempt to designate a node to run the UAS” feature</w:t>
+            </w:r>
+          </w:p>
+        </w:tc>
+      </w:tr>
+      <w:tr>
+        <w:trPr>
+          <w:trHeight w:val="420" w:hRule="atLeast"/>
+        </w:trPr>
+        <w:tc>
+          <w:tcPr>
+            <w:shd w:fill="auto" w:val="clear"/>
+            <w:tcMar>
+              <w:top w:w="100.0" w:type="dxa"/>
+              <w:left w:w="100.0" w:type="dxa"/>
+              <w:bottom w:w="100.0" w:type="dxa"/>
+              <w:right w:w="100.0" w:type="dxa"/>
+            </w:tcMar>
+            <w:vAlign w:val="top"/>
+          </w:tcPr>
+          <w:p>
+            <w:pPr>
+              <w:widowControl w:val="0"/>
+              <w:spacing w:line="240" w:lineRule="auto"/>
+              <w:contextualSpacing w:val="0"/>
+              <w:rPr/>
+            </w:pPr>
+            <w:r>
+              <w:rPr>
+                <w:rtl w:val="0"/>
+              </w:rPr>
+            </w:r>
+          </w:p>
+        </w:tc>
+        <w:tc>
+          <w:tcPr>
+            <w:shd w:fill="auto" w:val="clear"/>
+            <w:tcMar>
+              <w:top w:w="100.0" w:type="dxa"/>
+              <w:left w:w="100.0" w:type="dxa"/>
+              <w:bottom w:w="100.0" w:type="dxa"/>
+              <w:right w:w="100.0" w:type="dxa"/>
+            </w:tcMar>
+            <w:vAlign w:val="top"/>
+          </w:tcPr>
+          <w:p>
+            <w:pPr>
+              <w:widowControl w:val="0"/>
+              <w:spacing w:line="240" w:lineRule="auto"/>
+              <w:contextualSpacing w:val="0"/>
+              <w:rPr/>
+            </w:pPr>
+            <w:r>
+              <w:rPr>
+                <w:rtl w:val="0"/>
+              </w:rPr>
+              <w:t xml:space="preserve">Master Test Plan</w:t>
+            </w:r>
+          </w:p>
+        </w:tc>
+        <w:tc>
+          <w:tcPr>
+            <w:shd w:fill="auto" w:val="clear"/>
+            <w:tcMar>
+              <w:top w:w="100.0" w:type="dxa"/>
+              <w:left w:w="100.0" w:type="dxa"/>
+              <w:bottom w:w="100.0" w:type="dxa"/>
+              <w:right w:w="100.0" w:type="dxa"/>
+            </w:tcMar>
+            <w:vAlign w:val="top"/>
+          </w:tcPr>
+          <w:p>
+            <w:pPr>
+              <w:widowControl w:val="0"/>
+              <w:spacing w:line="240" w:lineRule="auto"/>
+              <w:contextualSpacing w:val="0"/>
+              <w:rPr/>
+            </w:pPr>
+            <w:r>
+              <w:rPr>
+                <w:rtl w:val="0"/>
+              </w:rPr>
+              <w:t xml:space="preserve">Removal</w:t>
+            </w:r>
+          </w:p>
+        </w:tc>
+        <w:tc>
+          <w:tcPr>
+            <w:shd w:fill="auto" w:val="clear"/>
+            <w:tcMar>
+              <w:top w:w="100.0" w:type="dxa"/>
+              <w:left w:w="100.0" w:type="dxa"/>
+              <w:bottom w:w="100.0" w:type="dxa"/>
+              <w:right w:w="100.0" w:type="dxa"/>
+            </w:tcMar>
+            <w:vAlign w:val="top"/>
+          </w:tcPr>
+          <w:p>
+            <w:pPr>
+              <w:widowControl w:val="0"/>
+              <w:spacing w:line="240" w:lineRule="auto"/>
+              <w:contextualSpacing w:val="0"/>
+              <w:rPr/>
+            </w:pPr>
+            <w:r>
+              <w:rPr>
+                <w:rtl w:val="0"/>
+              </w:rPr>
+              <w:t xml:space="preserve">Can confirm identity of a new node joining cluster</w:t>
+            </w:r>
+          </w:p>
+        </w:tc>
+        <w:tc>
+          <w:tcPr>
+            <w:shd w:fill="auto" w:val="clear"/>
+            <w:tcMar>
+              <w:top w:w="100.0" w:type="dxa"/>
+              <w:left w:w="100.0" w:type="dxa"/>
+              <w:bottom w:w="100.0" w:type="dxa"/>
+              <w:right w:w="100.0" w:type="dxa"/>
+            </w:tcMar>
+            <w:vAlign w:val="top"/>
+          </w:tcPr>
+          <w:p>
+            <w:pPr>
+              <w:widowControl w:val="0"/>
+              <w:spacing w:line="240" w:lineRule="auto"/>
+              <w:contextualSpacing w:val="0"/>
+              <w:rPr/>
+            </w:pPr>
+            <w:r>
+              <w:rPr>
+                <w:rtl w:val="0"/>
+              </w:rPr>
+              <w:t xml:space="preserve">We’ve changed our security authentication methods from a manual certificate confirmation to a zero knowledge password proof, using a two way challenge response mechanism</w:t>
+            </w:r>
+          </w:p>
+        </w:tc>
+      </w:tr>
+      <w:tr>
+        <w:trPr>
+          <w:trHeight w:val="420" w:hRule="atLeast"/>
+        </w:trPr>
+        <w:tc>
+          <w:tcPr>
+            <w:shd w:fill="auto" w:val="clear"/>
+            <w:tcMar>
+              <w:top w:w="100.0" w:type="dxa"/>
+              <w:left w:w="100.0" w:type="dxa"/>
+              <w:bottom w:w="100.0" w:type="dxa"/>
+              <w:right w:w="100.0" w:type="dxa"/>
+            </w:tcMar>
+            <w:vAlign w:val="top"/>
+          </w:tcPr>
+          <w:p>
+            <w:pPr>
+              <w:widowControl w:val="0"/>
+              <w:spacing w:line="240" w:lineRule="auto"/>
+              <w:contextualSpacing w:val="0"/>
+              <w:rPr/>
+            </w:pPr>
+            <w:r>
+              <w:rPr>
+                <w:rtl w:val="0"/>
+              </w:rPr>
+            </w:r>
+          </w:p>
+        </w:tc>
+        <w:tc>
+          <w:tcPr>
+            <w:shd w:fill="auto" w:val="clear"/>
+            <w:tcMar>
+              <w:top w:w="100.0" w:type="dxa"/>
+              <w:left w:w="100.0" w:type="dxa"/>
+              <w:bottom w:w="100.0" w:type="dxa"/>
+              <w:right w:w="100.0" w:type="dxa"/>
+            </w:tcMar>
+            <w:vAlign w:val="top"/>
+          </w:tcPr>
+          <w:p>
+            <w:pPr>
+              <w:widowControl w:val="0"/>
+              <w:spacing w:line="240" w:lineRule="auto"/>
+              <w:contextualSpacing w:val="0"/>
+              <w:rPr/>
+            </w:pPr>
+            <w:r>
+              <w:rPr>
+                <w:rtl w:val="0"/>
+              </w:rPr>
+              <w:t xml:space="preserve">Master Test Plan</w:t>
+            </w:r>
+          </w:p>
+        </w:tc>
+        <w:tc>
+          <w:tcPr>
+            <w:shd w:fill="auto" w:val="clear"/>
+            <w:tcMar>
+              <w:top w:w="100.0" w:type="dxa"/>
+              <w:left w:w="100.0" w:type="dxa"/>
+              <w:bottom w:w="100.0" w:type="dxa"/>
+              <w:right w:w="100.0" w:type="dxa"/>
+            </w:tcMar>
+            <w:vAlign w:val="top"/>
+          </w:tcPr>
+          <w:p>
+            <w:pPr>
+              <w:widowControl w:val="0"/>
+              <w:spacing w:line="240" w:lineRule="auto"/>
+              <w:contextualSpacing w:val="0"/>
+              <w:rPr/>
+            </w:pPr>
+            <w:r>
+              <w:rPr>
+                <w:rtl w:val="0"/>
+              </w:rPr>
+              <w:t xml:space="preserve">Clarity</w:t>
+            </w:r>
+          </w:p>
+        </w:tc>
+        <w:tc>
+          <w:tcPr>
+            <w:shd w:fill="auto" w:val="clear"/>
+            <w:tcMar>
+              <w:top w:w="100.0" w:type="dxa"/>
+              <w:left w:w="100.0" w:type="dxa"/>
+              <w:bottom w:w="100.0" w:type="dxa"/>
+              <w:right w:w="100.0" w:type="dxa"/>
+            </w:tcMar>
+            <w:vAlign w:val="top"/>
+          </w:tcPr>
+          <w:p>
+            <w:pPr>
+              <w:widowControl w:val="0"/>
+              <w:spacing w:line="240" w:lineRule="auto"/>
+              <w:contextualSpacing w:val="0"/>
+              <w:rPr/>
+            </w:pPr>
+            <w:r>
+              <w:rPr>
+                <w:rtl w:val="0"/>
+              </w:rPr>
+              <w:t xml:space="preserve">Removed “All functionality in prototype specification working”</w:t>
+            </w:r>
+          </w:p>
+        </w:tc>
+        <w:tc>
+          <w:tcPr>
+            <w:shd w:fill="auto" w:val="clear"/>
+            <w:tcMar>
+              <w:top w:w="100.0" w:type="dxa"/>
+              <w:left w:w="100.0" w:type="dxa"/>
+              <w:bottom w:w="100.0" w:type="dxa"/>
+              <w:right w:w="100.0" w:type="dxa"/>
+            </w:tcMar>
+            <w:vAlign w:val="top"/>
+          </w:tcPr>
+          <w:p>
+            <w:pPr>
+              <w:widowControl w:val="0"/>
+              <w:spacing w:line="240" w:lineRule="auto"/>
+              <w:contextualSpacing w:val="0"/>
+              <w:rPr/>
+            </w:pPr>
+            <w:r>
+              <w:rPr>
+                <w:rtl w:val="0"/>
+              </w:rPr>
+              <w:t xml:space="preserve">This is redundant, as it would be a check on checks, this is not required.</w:t>
+            </w:r>
+          </w:p>
+        </w:tc>
+      </w:tr>
+      <w:tr>
+        <w:trPr>
+          <w:trHeight w:val="420" w:hRule="atLeast"/>
+        </w:trPr>
+        <w:tc>
+          <w:tcPr>
+            <w:shd w:fill="auto" w:val="clear"/>
+            <w:tcMar>
+              <w:top w:w="100.0" w:type="dxa"/>
+              <w:left w:w="100.0" w:type="dxa"/>
+              <w:bottom w:w="100.0" w:type="dxa"/>
+              <w:right w:w="100.0" w:type="dxa"/>
+            </w:tcMar>
+            <w:vAlign w:val="top"/>
+          </w:tcPr>
+          <w:p>
+            <w:pPr>
+              <w:widowControl w:val="0"/>
+              <w:spacing w:line="240" w:lineRule="auto"/>
+              <w:contextualSpacing w:val="0"/>
+              <w:rPr/>
+            </w:pPr>
+            <w:r>
+              <w:rPr>
+                <w:rtl w:val="0"/>
+              </w:rPr>
+            </w:r>
+          </w:p>
+        </w:tc>
+        <w:tc>
+          <w:tcPr>
+            <w:shd w:fill="auto" w:val="clear"/>
+            <w:tcMar>
+              <w:top w:w="100.0" w:type="dxa"/>
+              <w:left w:w="100.0" w:type="dxa"/>
+              <w:bottom w:w="100.0" w:type="dxa"/>
+              <w:right w:w="100.0" w:type="dxa"/>
+            </w:tcMar>
+            <w:vAlign w:val="top"/>
+          </w:tcPr>
+          <w:p>
+            <w:pPr>
+              <w:widowControl w:val="0"/>
+              <w:spacing w:line="240" w:lineRule="auto"/>
+              <w:contextualSpacing w:val="0"/>
+              <w:rPr/>
+            </w:pPr>
+            <w:r>
+              <w:rPr>
+                <w:rtl w:val="0"/>
+              </w:rPr>
+              <w:t xml:space="preserve">Master Test Plan</w:t>
+            </w:r>
+          </w:p>
+        </w:tc>
+        <w:tc>
+          <w:tcPr>
+            <w:shd w:fill="auto" w:val="clear"/>
+            <w:tcMar>
+              <w:top w:w="100.0" w:type="dxa"/>
+              <w:left w:w="100.0" w:type="dxa"/>
+              <w:bottom w:w="100.0" w:type="dxa"/>
+              <w:right w:w="100.0" w:type="dxa"/>
+            </w:tcMar>
+            <w:vAlign w:val="top"/>
+          </w:tcPr>
+          <w:p>
+            <w:pPr>
+              <w:widowControl w:val="0"/>
+              <w:spacing w:line="240" w:lineRule="auto"/>
+              <w:contextualSpacing w:val="0"/>
+              <w:rPr/>
+            </w:pPr>
+            <w:r>
+              <w:rPr>
+                <w:rtl w:val="0"/>
+              </w:rPr>
+              <w:t xml:space="preserve">Clarity</w:t>
+            </w:r>
+          </w:p>
+        </w:tc>
+        <w:tc>
+          <w:tcPr>
+            <w:shd w:fill="auto" w:val="clear"/>
+            <w:tcMar>
+              <w:top w:w="100.0" w:type="dxa"/>
+              <w:left w:w="100.0" w:type="dxa"/>
+              <w:bottom w:w="100.0" w:type="dxa"/>
+              <w:right w:w="100.0" w:type="dxa"/>
+            </w:tcMar>
+            <w:vAlign w:val="top"/>
+          </w:tcPr>
+          <w:p>
+            <w:pPr>
+              <w:widowControl w:val="0"/>
+              <w:spacing w:line="240" w:lineRule="auto"/>
+              <w:contextualSpacing w:val="0"/>
+              <w:rPr/>
+            </w:pPr>
+            <w:r>
+              <w:rPr>
+                <w:rtl w:val="0"/>
+              </w:rPr>
+              <w:t xml:space="preserve">Reordered table for clarity</w:t>
+            </w:r>
+          </w:p>
+        </w:tc>
+        <w:tc>
+          <w:tcPr>
+            <w:shd w:fill="auto" w:val="clear"/>
+            <w:tcMar>
+              <w:top w:w="100.0" w:type="dxa"/>
+              <w:left w:w="100.0" w:type="dxa"/>
+              <w:bottom w:w="100.0" w:type="dxa"/>
+              <w:right w:w="100.0" w:type="dxa"/>
+            </w:tcMar>
+            <w:vAlign w:val="top"/>
+          </w:tcPr>
+          <w:p>
+            <w:pPr>
+              <w:widowControl w:val="0"/>
+              <w:spacing w:line="240" w:lineRule="auto"/>
+              <w:contextualSpacing w:val="0"/>
+              <w:rPr/>
+            </w:pPr>
+            <w:r>
+              <w:rPr>
+                <w:rtl w:val="0"/>
+              </w:rPr>
+              <w:t xml:space="preserve">We’ve ordered it by planned release, and then by type of test</w:t>
+            </w:r>
+          </w:p>
+        </w:tc>
+      </w:tr>
+      <w:tr>
+        <w:trPr>
+          <w:trHeight w:val="420" w:hRule="atLeast"/>
+        </w:trPr>
+        <w:tc>
+          <w:tcPr>
+            <w:shd w:fill="auto" w:val="clear"/>
+            <w:tcMar>
+              <w:top w:w="100.0" w:type="dxa"/>
+              <w:left w:w="100.0" w:type="dxa"/>
+              <w:bottom w:w="100.0" w:type="dxa"/>
+              <w:right w:w="100.0" w:type="dxa"/>
+            </w:tcMar>
+            <w:vAlign w:val="top"/>
+          </w:tcPr>
+          <w:p>
+            <w:pPr>
+              <w:widowControl w:val="0"/>
+              <w:spacing w:line="240" w:lineRule="auto"/>
+              <w:contextualSpacing w:val="0"/>
+              <w:rPr/>
+            </w:pPr>
+            <w:r>
+              <w:rPr>
+                <w:rtl w:val="0"/>
+              </w:rPr>
+            </w:r>
+          </w:p>
+        </w:tc>
+        <w:tc>
+          <w:tcPr>
+            <w:shd w:fill="auto" w:val="clear"/>
+            <w:tcMar>
+              <w:top w:w="100.0" w:type="dxa"/>
+              <w:left w:w="100.0" w:type="dxa"/>
+              <w:bottom w:w="100.0" w:type="dxa"/>
+              <w:right w:w="100.0" w:type="dxa"/>
+            </w:tcMar>
+            <w:vAlign w:val="top"/>
+          </w:tcPr>
+          <w:p>
+            <w:pPr>
+              <w:widowControl w:val="0"/>
+              <w:spacing w:line="240" w:lineRule="auto"/>
+              <w:contextualSpacing w:val="0"/>
+              <w:rPr/>
+            </w:pPr>
+            <w:r>
+              <w:rPr>
+                <w:rtl w:val="0"/>
+              </w:rPr>
+              <w:t xml:space="preserve">Master Test Plan</w:t>
+            </w:r>
+          </w:p>
+          <w:p>
+            <w:pPr>
+              <w:widowControl w:val="0"/>
+              <w:spacing w:line="240" w:lineRule="auto"/>
+              <w:contextualSpacing w:val="0"/>
+              <w:rPr/>
+            </w:pPr>
+            <w:r>
+              <w:rPr>
+                <w:rtl w:val="0"/>
+              </w:rPr>
+              <w:t xml:space="preserve">Testing Strategy</w:t>
+            </w:r>
+          </w:p>
+        </w:tc>
+        <w:tc>
+          <w:tcPr>
+            <w:shd w:fill="auto" w:val="clear"/>
+            <w:tcMar>
+              <w:top w:w="100.0" w:type="dxa"/>
+              <w:left w:w="100.0" w:type="dxa"/>
+              <w:bottom w:w="100.0" w:type="dxa"/>
+              <w:right w:w="100.0" w:type="dxa"/>
+            </w:tcMar>
+            <w:vAlign w:val="top"/>
+          </w:tcPr>
+          <w:p>
+            <w:pPr>
+              <w:widowControl w:val="0"/>
+              <w:spacing w:line="240" w:lineRule="auto"/>
+              <w:contextualSpacing w:val="0"/>
+              <w:rPr/>
+            </w:pPr>
+            <w:r>
+              <w:rPr>
+                <w:rtl w:val="0"/>
+              </w:rPr>
+              <w:t xml:space="preserve">Clarity</w:t>
+            </w:r>
+          </w:p>
+        </w:tc>
+        <w:tc>
+          <w:tcPr>
+            <w:shd w:fill="auto" w:val="clear"/>
+            <w:tcMar>
+              <w:top w:w="100.0" w:type="dxa"/>
+              <w:left w:w="100.0" w:type="dxa"/>
+              <w:bottom w:w="100.0" w:type="dxa"/>
+              <w:right w:w="100.0" w:type="dxa"/>
+            </w:tcMar>
+            <w:vAlign w:val="top"/>
+          </w:tcPr>
+          <w:p>
+            <w:pPr>
+              <w:widowControl w:val="0"/>
+              <w:spacing w:line="240" w:lineRule="auto"/>
+              <w:contextualSpacing w:val="0"/>
+              <w:rPr/>
+            </w:pPr>
+            <w:r>
+              <w:rPr>
+                <w:rtl w:val="0"/>
+              </w:rPr>
+              <w:t xml:space="preserve">Grammar and formatting fixes</w:t>
+            </w:r>
+          </w:p>
+        </w:tc>
+        <w:tc>
+          <w:tcPr>
+            <w:shd w:fill="auto" w:val="clear"/>
+            <w:tcMar>
+              <w:top w:w="100.0" w:type="dxa"/>
+              <w:left w:w="100.0" w:type="dxa"/>
+              <w:bottom w:w="100.0" w:type="dxa"/>
+              <w:right w:w="100.0" w:type="dxa"/>
+            </w:tcMar>
+            <w:vAlign w:val="top"/>
+          </w:tcPr>
+          <w:p>
+            <w:pPr>
+              <w:widowControl w:val="0"/>
+              <w:spacing w:line="240" w:lineRule="auto"/>
+              <w:contextualSpacing w:val="0"/>
+              <w:rPr/>
+            </w:pPr>
+            <w:r>
+              <w:rPr>
+                <w:rtl w:val="0"/>
+              </w:rPr>
+              <w:t xml:space="preserve">Just fixing up some capitalisations and spacings</w:t>
             </w:r>
           </w:p>
         </w:tc>

</xml_diff>

<commit_message>
Revised Master Test Plan, made changes and additions after having spoken which Jim. Completed our Test Results for all of the prototype tests. Updated changelog to reflect change's we've made, increased it's clarity and comprehensiveness.
</commit_message>
<xml_diff>
--- a/Documentation/LCAM/0 - Changelog.docx
+++ b/Documentation/LCAM/0 - Changelog.docx
@@ -7840,1413 +7840,159 @@
               <w:rPr>
                 <w:rtl w:val="0"/>
               </w:rPr>
-              <w:t xml:space="preserve">Update</w:t>
-            </w:r>
-          </w:p>
-        </w:tc>
-        <w:tc>
-          <w:tcPr>
-            <w:shd w:fill="auto" w:val="clear"/>
-            <w:tcMar>
-              <w:top w:w="100.0" w:type="dxa"/>
-              <w:left w:w="100.0" w:type="dxa"/>
-              <w:bottom w:w="100.0" w:type="dxa"/>
-              <w:right w:w="100.0" w:type="dxa"/>
-            </w:tcMar>
-            <w:vAlign w:val="top"/>
-          </w:tcPr>
-          <w:p>
-            <w:pPr>
-              <w:widowControl w:val="0"/>
-              <w:spacing w:line="240" w:lineRule="auto"/>
-              <w:contextualSpacing w:val="0"/>
-              <w:rPr/>
-            </w:pPr>
-            <w:r>
-              <w:rPr>
-                <w:rtl w:val="0"/>
-              </w:rPr>
-              <w:t xml:space="preserve">Added Planned Stage and ID information to table</w:t>
-            </w:r>
-          </w:p>
-        </w:tc>
-        <w:tc>
-          <w:tcPr>
-            <w:shd w:fill="auto" w:val="clear"/>
-            <w:tcMar>
-              <w:top w:w="100.0" w:type="dxa"/>
-              <w:left w:w="100.0" w:type="dxa"/>
-              <w:bottom w:w="100.0" w:type="dxa"/>
-              <w:right w:w="100.0" w:type="dxa"/>
-            </w:tcMar>
-            <w:vAlign w:val="top"/>
-          </w:tcPr>
-          <w:p>
-            <w:pPr>
-              <w:widowControl w:val="0"/>
-              <w:spacing w:line="240" w:lineRule="auto"/>
-              <w:contextualSpacing w:val="0"/>
-              <w:rPr/>
-            </w:pPr>
-            <w:r>
-              <w:rPr>
-                <w:rtl w:val="0"/>
-              </w:rPr>
-              <w:t xml:space="preserve">This will make it clearer in our testing document to reference specific tests</w:t>
-            </w:r>
-          </w:p>
-        </w:tc>
-      </w:tr>
-      <w:tr>
-        <w:trPr>
-          <w:trHeight w:val="420" w:hRule="atLeast"/>
-        </w:trPr>
-        <w:tc>
-          <w:tcPr>
-            <w:shd w:fill="auto" w:val="clear"/>
-            <w:tcMar>
-              <w:top w:w="100.0" w:type="dxa"/>
-              <w:left w:w="100.0" w:type="dxa"/>
-              <w:bottom w:w="100.0" w:type="dxa"/>
-              <w:right w:w="100.0" w:type="dxa"/>
-            </w:tcMar>
-            <w:vAlign w:val="top"/>
-          </w:tcPr>
-          <w:p>
-            <w:pPr>
-              <w:widowControl w:val="0"/>
-              <w:spacing w:line="240" w:lineRule="auto"/>
-              <w:contextualSpacing w:val="0"/>
-              <w:rPr/>
-            </w:pPr>
-            <w:r>
-              <w:rPr>
-                <w:rtl w:val="0"/>
-              </w:rPr>
-            </w:r>
-          </w:p>
-        </w:tc>
-        <w:tc>
-          <w:tcPr>
-            <w:shd w:fill="auto" w:val="clear"/>
-            <w:tcMar>
-              <w:top w:w="100.0" w:type="dxa"/>
-              <w:left w:w="100.0" w:type="dxa"/>
-              <w:bottom w:w="100.0" w:type="dxa"/>
-              <w:right w:w="100.0" w:type="dxa"/>
-            </w:tcMar>
-            <w:vAlign w:val="top"/>
-          </w:tcPr>
-          <w:p>
-            <w:pPr>
-              <w:widowControl w:val="0"/>
-              <w:spacing w:line="240" w:lineRule="auto"/>
-              <w:contextualSpacing w:val="0"/>
-              <w:rPr/>
-            </w:pPr>
-            <w:r>
-              <w:rPr>
-                <w:rtl w:val="0"/>
-              </w:rPr>
-              <w:t xml:space="preserve">Master Test Plan</w:t>
-            </w:r>
-          </w:p>
-        </w:tc>
-        <w:tc>
-          <w:tcPr>
-            <w:shd w:fill="auto" w:val="clear"/>
-            <w:tcMar>
-              <w:top w:w="100.0" w:type="dxa"/>
-              <w:left w:w="100.0" w:type="dxa"/>
-              <w:bottom w:w="100.0" w:type="dxa"/>
-              <w:right w:w="100.0" w:type="dxa"/>
-            </w:tcMar>
-            <w:vAlign w:val="top"/>
-          </w:tcPr>
-          <w:p>
-            <w:pPr>
-              <w:widowControl w:val="0"/>
-              <w:spacing w:line="240" w:lineRule="auto"/>
-              <w:contextualSpacing w:val="0"/>
-              <w:rPr/>
-            </w:pPr>
-            <w:r>
-              <w:rPr>
-                <w:rtl w:val="0"/>
-              </w:rPr>
-              <w:t xml:space="preserve">Removal</w:t>
-            </w:r>
-          </w:p>
-        </w:tc>
-        <w:tc>
-          <w:tcPr>
-            <w:shd w:fill="auto" w:val="clear"/>
-            <w:tcMar>
-              <w:top w:w="100.0" w:type="dxa"/>
-              <w:left w:w="100.0" w:type="dxa"/>
-              <w:bottom w:w="100.0" w:type="dxa"/>
-              <w:right w:w="100.0" w:type="dxa"/>
-            </w:tcMar>
-            <w:vAlign w:val="top"/>
-          </w:tcPr>
-          <w:p>
-            <w:pPr>
-              <w:widowControl w:val="0"/>
-              <w:spacing w:line="240" w:lineRule="auto"/>
-              <w:contextualSpacing w:val="0"/>
-              <w:rPr/>
-            </w:pPr>
-            <w:r>
-              <w:rPr>
-                <w:rtl w:val="0"/>
-              </w:rPr>
-              <w:t xml:space="preserve">“Ability to pick ideal leader” removed no longer</w:t>
-            </w:r>
-          </w:p>
-        </w:tc>
-        <w:tc>
-          <w:tcPr>
-            <w:shd w:fill="auto" w:val="clear"/>
-            <w:tcMar>
-              <w:top w:w="100.0" w:type="dxa"/>
-              <w:left w:w="100.0" w:type="dxa"/>
-              <w:bottom w:w="100.0" w:type="dxa"/>
-              <w:right w:w="100.0" w:type="dxa"/>
-            </w:tcMar>
-            <w:vAlign w:val="top"/>
-          </w:tcPr>
-          <w:p>
-            <w:pPr>
-              <w:widowControl w:val="0"/>
-              <w:spacing w:line="240" w:lineRule="auto"/>
-              <w:contextualSpacing w:val="0"/>
-              <w:rPr/>
-            </w:pPr>
-            <w:r>
-              <w:rPr>
-                <w:rtl w:val="0"/>
-              </w:rPr>
-              <w:t xml:space="preserve">As discussed above, this was removed as we’re no longer persuing the feature</w:t>
-            </w:r>
-          </w:p>
-        </w:tc>
-      </w:tr>
-      <w:tr>
-        <w:trPr>
-          <w:trHeight w:val="420" w:hRule="atLeast"/>
-        </w:trPr>
-        <w:tc>
-          <w:tcPr>
-            <w:shd w:fill="auto" w:val="clear"/>
-            <w:tcMar>
-              <w:top w:w="100.0" w:type="dxa"/>
-              <w:left w:w="100.0" w:type="dxa"/>
-              <w:bottom w:w="100.0" w:type="dxa"/>
-              <w:right w:w="100.0" w:type="dxa"/>
-            </w:tcMar>
-            <w:vAlign w:val="top"/>
-          </w:tcPr>
-          <w:p>
-            <w:pPr>
-              <w:widowControl w:val="0"/>
-              <w:spacing w:line="240" w:lineRule="auto"/>
-              <w:contextualSpacing w:val="0"/>
-              <w:rPr/>
-            </w:pPr>
-            <w:r>
-              <w:rPr>
-                <w:rtl w:val="0"/>
-              </w:rPr>
-            </w:r>
-          </w:p>
-        </w:tc>
-        <w:tc>
-          <w:tcPr>
-            <w:shd w:fill="auto" w:val="clear"/>
-            <w:tcMar>
-              <w:top w:w="100.0" w:type="dxa"/>
-              <w:left w:w="100.0" w:type="dxa"/>
-              <w:bottom w:w="100.0" w:type="dxa"/>
-              <w:right w:w="100.0" w:type="dxa"/>
-            </w:tcMar>
-            <w:vAlign w:val="top"/>
-          </w:tcPr>
-          <w:p>
-            <w:pPr>
-              <w:widowControl w:val="0"/>
-              <w:spacing w:line="240" w:lineRule="auto"/>
-              <w:contextualSpacing w:val="0"/>
-              <w:rPr/>
-            </w:pPr>
-            <w:r>
-              <w:rPr>
-                <w:rtl w:val="0"/>
-              </w:rPr>
-              <w:t xml:space="preserve">Master Test Plan</w:t>
-            </w:r>
-          </w:p>
-        </w:tc>
-        <w:tc>
-          <w:tcPr>
-            <w:shd w:fill="auto" w:val="clear"/>
-            <w:tcMar>
-              <w:top w:w="100.0" w:type="dxa"/>
-              <w:left w:w="100.0" w:type="dxa"/>
-              <w:bottom w:w="100.0" w:type="dxa"/>
-              <w:right w:w="100.0" w:type="dxa"/>
-            </w:tcMar>
-            <w:vAlign w:val="top"/>
-          </w:tcPr>
-          <w:p>
-            <w:pPr>
-              <w:widowControl w:val="0"/>
-              <w:spacing w:line="240" w:lineRule="auto"/>
-              <w:contextualSpacing w:val="0"/>
-              <w:rPr/>
-            </w:pPr>
-            <w:r>
-              <w:rPr>
-                <w:rtl w:val="0"/>
-              </w:rPr>
-              <w:t xml:space="preserve">Added</w:t>
-            </w:r>
-          </w:p>
-        </w:tc>
-        <w:tc>
-          <w:tcPr>
-            <w:shd w:fill="auto" w:val="clear"/>
-            <w:tcMar>
-              <w:top w:w="100.0" w:type="dxa"/>
-              <w:left w:w="100.0" w:type="dxa"/>
-              <w:bottom w:w="100.0" w:type="dxa"/>
-              <w:right w:w="100.0" w:type="dxa"/>
-            </w:tcMar>
-            <w:vAlign w:val="top"/>
-          </w:tcPr>
-          <w:p>
-            <w:pPr>
-              <w:widowControl w:val="0"/>
-              <w:spacing w:line="240" w:lineRule="auto"/>
-              <w:contextualSpacing w:val="0"/>
-              <w:rPr/>
-            </w:pPr>
-            <w:r>
-              <w:rPr>
-                <w:rtl w:val="0"/>
-              </w:rPr>
-              <w:t xml:space="preserve">Ability to attempt to designate a node to run the UAS</w:t>
-            </w:r>
-          </w:p>
-        </w:tc>
-        <w:tc>
-          <w:tcPr>
-            <w:shd w:fill="auto" w:val="clear"/>
-            <w:tcMar>
-              <w:top w:w="100.0" w:type="dxa"/>
-              <w:left w:w="100.0" w:type="dxa"/>
-              <w:bottom w:w="100.0" w:type="dxa"/>
-              <w:right w:w="100.0" w:type="dxa"/>
-            </w:tcMar>
-            <w:vAlign w:val="top"/>
-          </w:tcPr>
-          <w:p>
-            <w:pPr>
-              <w:widowControl w:val="0"/>
-              <w:spacing w:line="240" w:lineRule="auto"/>
-              <w:contextualSpacing w:val="0"/>
-              <w:rPr/>
-            </w:pPr>
-            <w:r>
-              <w:rPr>
-                <w:rtl w:val="0"/>
-              </w:rPr>
-              <w:t xml:space="preserve">As discussed above, this is the feature we’ve decided to repalce “picking ideal leader from fitness” new</w:t>
-            </w:r>
-          </w:p>
-        </w:tc>
-      </w:tr>
-      <w:tr>
-        <w:trPr>
-          <w:trHeight w:val="420" w:hRule="atLeast"/>
-        </w:trPr>
-        <w:tc>
-          <w:tcPr>
-            <w:shd w:fill="auto" w:val="clear"/>
-            <w:tcMar>
-              <w:top w:w="100.0" w:type="dxa"/>
-              <w:left w:w="100.0" w:type="dxa"/>
-              <w:bottom w:w="100.0" w:type="dxa"/>
-              <w:right w:w="100.0" w:type="dxa"/>
-            </w:tcMar>
-            <w:vAlign w:val="top"/>
-          </w:tcPr>
-          <w:p>
-            <w:pPr>
-              <w:widowControl w:val="0"/>
-              <w:spacing w:line="240" w:lineRule="auto"/>
-              <w:contextualSpacing w:val="0"/>
-              <w:rPr/>
-            </w:pPr>
-            <w:r>
-              <w:rPr>
-                <w:rtl w:val="0"/>
-              </w:rPr>
-            </w:r>
-          </w:p>
-        </w:tc>
-        <w:tc>
-          <w:tcPr>
-            <w:shd w:fill="auto" w:val="clear"/>
-            <w:tcMar>
-              <w:top w:w="100.0" w:type="dxa"/>
-              <w:left w:w="100.0" w:type="dxa"/>
-              <w:bottom w:w="100.0" w:type="dxa"/>
-              <w:right w:w="100.0" w:type="dxa"/>
-            </w:tcMar>
-            <w:vAlign w:val="top"/>
-          </w:tcPr>
-          <w:p>
-            <w:pPr>
-              <w:widowControl w:val="0"/>
-              <w:spacing w:line="240" w:lineRule="auto"/>
-              <w:contextualSpacing w:val="0"/>
-              <w:rPr/>
-            </w:pPr>
-            <w:r>
-              <w:rPr>
-                <w:rtl w:val="0"/>
-              </w:rPr>
-              <w:t xml:space="preserve">Master Test Plan</w:t>
-            </w:r>
-          </w:p>
-        </w:tc>
-        <w:tc>
-          <w:tcPr>
-            <w:shd w:fill="auto" w:val="clear"/>
-            <w:tcMar>
-              <w:top w:w="100.0" w:type="dxa"/>
-              <w:left w:w="100.0" w:type="dxa"/>
-              <w:bottom w:w="100.0" w:type="dxa"/>
-              <w:right w:w="100.0" w:type="dxa"/>
-            </w:tcMar>
-            <w:vAlign w:val="top"/>
-          </w:tcPr>
-          <w:p>
-            <w:pPr>
-              <w:widowControl w:val="0"/>
-              <w:spacing w:line="240" w:lineRule="auto"/>
-              <w:contextualSpacing w:val="0"/>
-              <w:rPr/>
-            </w:pPr>
-            <w:r>
-              <w:rPr>
-                <w:rtl w:val="0"/>
-              </w:rPr>
-              <w:t xml:space="preserve">Removal</w:t>
-            </w:r>
-          </w:p>
-        </w:tc>
-        <w:tc>
-          <w:tcPr>
-            <w:shd w:fill="auto" w:val="clear"/>
-            <w:tcMar>
-              <w:top w:w="100.0" w:type="dxa"/>
-              <w:left w:w="100.0" w:type="dxa"/>
-              <w:bottom w:w="100.0" w:type="dxa"/>
-              <w:right w:w="100.0" w:type="dxa"/>
-            </w:tcMar>
-            <w:vAlign w:val="top"/>
-          </w:tcPr>
-          <w:p>
-            <w:pPr>
-              <w:widowControl w:val="0"/>
-              <w:spacing w:line="240" w:lineRule="auto"/>
-              <w:contextualSpacing w:val="0"/>
-              <w:rPr/>
-            </w:pPr>
-            <w:r>
-              <w:rPr>
-                <w:rtl w:val="0"/>
-              </w:rPr>
-              <w:t xml:space="preserve">“Warm nodes” removed</w:t>
-            </w:r>
-          </w:p>
-        </w:tc>
-        <w:tc>
-          <w:tcPr>
-            <w:shd w:fill="auto" w:val="clear"/>
-            <w:tcMar>
-              <w:top w:w="100.0" w:type="dxa"/>
-              <w:left w:w="100.0" w:type="dxa"/>
-              <w:bottom w:w="100.0" w:type="dxa"/>
-              <w:right w:w="100.0" w:type="dxa"/>
-            </w:tcMar>
-            <w:vAlign w:val="top"/>
-          </w:tcPr>
-          <w:p>
-            <w:pPr>
-              <w:widowControl w:val="0"/>
-              <w:spacing w:line="240" w:lineRule="auto"/>
-              <w:contextualSpacing w:val="0"/>
-              <w:rPr/>
-            </w:pPr>
-            <w:r>
-              <w:rPr>
-                <w:rtl w:val="0"/>
-              </w:rPr>
-              <w:t xml:space="preserve">As discussed, this was not an imporant enough feature</w:t>
-            </w:r>
-          </w:p>
-        </w:tc>
-      </w:tr>
-      <w:tr>
-        <w:trPr>
-          <w:trHeight w:val="420" w:hRule="atLeast"/>
-        </w:trPr>
-        <w:tc>
-          <w:tcPr>
-            <w:shd w:fill="auto" w:val="clear"/>
-            <w:tcMar>
-              <w:top w:w="100.0" w:type="dxa"/>
-              <w:left w:w="100.0" w:type="dxa"/>
-              <w:bottom w:w="100.0" w:type="dxa"/>
-              <w:right w:w="100.0" w:type="dxa"/>
-            </w:tcMar>
-            <w:vAlign w:val="top"/>
-          </w:tcPr>
-          <w:p>
-            <w:pPr>
-              <w:widowControl w:val="0"/>
-              <w:spacing w:line="240" w:lineRule="auto"/>
-              <w:contextualSpacing w:val="0"/>
-              <w:rPr/>
-            </w:pPr>
-            <w:r>
-              <w:rPr>
-                <w:rtl w:val="0"/>
-              </w:rPr>
-            </w:r>
-          </w:p>
-        </w:tc>
-        <w:tc>
-          <w:tcPr>
-            <w:shd w:fill="auto" w:val="clear"/>
-            <w:tcMar>
-              <w:top w:w="100.0" w:type="dxa"/>
-              <w:left w:w="100.0" w:type="dxa"/>
-              <w:bottom w:w="100.0" w:type="dxa"/>
-              <w:right w:w="100.0" w:type="dxa"/>
-            </w:tcMar>
-            <w:vAlign w:val="top"/>
-          </w:tcPr>
-          <w:p>
-            <w:pPr>
-              <w:widowControl w:val="0"/>
-              <w:spacing w:line="240" w:lineRule="auto"/>
-              <w:contextualSpacing w:val="0"/>
-              <w:rPr/>
-            </w:pPr>
-            <w:r>
-              <w:rPr>
-                <w:rtl w:val="0"/>
-              </w:rPr>
-              <w:t xml:space="preserve">Master Test Plan</w:t>
-            </w:r>
-          </w:p>
-        </w:tc>
-        <w:tc>
-          <w:tcPr>
-            <w:shd w:fill="auto" w:val="clear"/>
-            <w:tcMar>
-              <w:top w:w="100.0" w:type="dxa"/>
-              <w:left w:w="100.0" w:type="dxa"/>
-              <w:bottom w:w="100.0" w:type="dxa"/>
-              <w:right w:w="100.0" w:type="dxa"/>
-            </w:tcMar>
-            <w:vAlign w:val="top"/>
-          </w:tcPr>
-          <w:p>
-            <w:pPr>
-              <w:widowControl w:val="0"/>
-              <w:spacing w:line="240" w:lineRule="auto"/>
-              <w:contextualSpacing w:val="0"/>
-              <w:rPr/>
-            </w:pPr>
-            <w:r>
-              <w:rPr>
-                <w:rtl w:val="0"/>
-              </w:rPr>
-              <w:t xml:space="preserve">Removal</w:t>
-            </w:r>
-          </w:p>
-        </w:tc>
-        <w:tc>
-          <w:tcPr>
-            <w:shd w:fill="auto" w:val="clear"/>
-            <w:tcMar>
-              <w:top w:w="100.0" w:type="dxa"/>
-              <w:left w:w="100.0" w:type="dxa"/>
-              <w:bottom w:w="100.0" w:type="dxa"/>
-              <w:right w:w="100.0" w:type="dxa"/>
-            </w:tcMar>
-            <w:vAlign w:val="top"/>
-          </w:tcPr>
-          <w:p>
-            <w:pPr>
-              <w:widowControl w:val="0"/>
-              <w:spacing w:line="240" w:lineRule="auto"/>
-              <w:contextualSpacing w:val="0"/>
-              <w:rPr/>
-            </w:pPr>
-            <w:r>
-              <w:rPr>
-                <w:rtl w:val="0"/>
-              </w:rPr>
-              <w:t xml:space="preserve">Duplicated “Consensus between distributed systems”</w:t>
-            </w:r>
-          </w:p>
-        </w:tc>
-        <w:tc>
-          <w:tcPr>
-            <w:shd w:fill="auto" w:val="clear"/>
-            <w:tcMar>
-              <w:top w:w="100.0" w:type="dxa"/>
-              <w:left w:w="100.0" w:type="dxa"/>
-              <w:bottom w:w="100.0" w:type="dxa"/>
-              <w:right w:w="100.0" w:type="dxa"/>
-            </w:tcMar>
-            <w:vAlign w:val="top"/>
-          </w:tcPr>
-          <w:p>
-            <w:pPr>
-              <w:widowControl w:val="0"/>
-              <w:spacing w:line="240" w:lineRule="auto"/>
-              <w:contextualSpacing w:val="0"/>
-              <w:rPr/>
-            </w:pPr>
-            <w:r>
-              <w:rPr>
-                <w:rtl w:val="0"/>
-              </w:rPr>
-              <w:t xml:space="preserve">Duplicate</w:t>
-            </w:r>
-          </w:p>
-        </w:tc>
-      </w:tr>
-      <w:tr>
-        <w:trPr>
-          <w:trHeight w:val="420" w:hRule="atLeast"/>
-        </w:trPr>
-        <w:tc>
-          <w:tcPr>
-            <w:shd w:fill="auto" w:val="clear"/>
-            <w:tcMar>
-              <w:top w:w="100.0" w:type="dxa"/>
-              <w:left w:w="100.0" w:type="dxa"/>
-              <w:bottom w:w="100.0" w:type="dxa"/>
-              <w:right w:w="100.0" w:type="dxa"/>
-            </w:tcMar>
-            <w:vAlign w:val="top"/>
-          </w:tcPr>
-          <w:p>
-            <w:pPr>
-              <w:widowControl w:val="0"/>
-              <w:spacing w:line="240" w:lineRule="auto"/>
-              <w:contextualSpacing w:val="0"/>
-              <w:rPr/>
-            </w:pPr>
-            <w:r>
-              <w:rPr>
-                <w:rtl w:val="0"/>
-              </w:rPr>
-            </w:r>
-          </w:p>
-        </w:tc>
-        <w:tc>
-          <w:tcPr>
-            <w:shd w:fill="auto" w:val="clear"/>
-            <w:tcMar>
-              <w:top w:w="100.0" w:type="dxa"/>
-              <w:left w:w="100.0" w:type="dxa"/>
-              <w:bottom w:w="100.0" w:type="dxa"/>
-              <w:right w:w="100.0" w:type="dxa"/>
-            </w:tcMar>
-            <w:vAlign w:val="top"/>
-          </w:tcPr>
-          <w:p>
-            <w:pPr>
-              <w:widowControl w:val="0"/>
-              <w:spacing w:line="240" w:lineRule="auto"/>
-              <w:contextualSpacing w:val="0"/>
-              <w:rPr/>
-            </w:pPr>
-            <w:r>
-              <w:rPr>
-                <w:rtl w:val="0"/>
-              </w:rPr>
-              <w:t xml:space="preserve">Master Test Plan</w:t>
-            </w:r>
-          </w:p>
-        </w:tc>
-        <w:tc>
-          <w:tcPr>
-            <w:shd w:fill="auto" w:val="clear"/>
-            <w:tcMar>
-              <w:top w:w="100.0" w:type="dxa"/>
-              <w:left w:w="100.0" w:type="dxa"/>
-              <w:bottom w:w="100.0" w:type="dxa"/>
-              <w:right w:w="100.0" w:type="dxa"/>
-            </w:tcMar>
-            <w:vAlign w:val="top"/>
-          </w:tcPr>
-          <w:p>
-            <w:pPr>
-              <w:widowControl w:val="0"/>
-              <w:spacing w:line="240" w:lineRule="auto"/>
-              <w:contextualSpacing w:val="0"/>
-              <w:rPr/>
-            </w:pPr>
-            <w:r>
-              <w:rPr>
-                <w:rtl w:val="0"/>
-              </w:rPr>
-              <w:t xml:space="preserve">Updated</w:t>
-            </w:r>
-          </w:p>
-        </w:tc>
-        <w:tc>
-          <w:tcPr>
-            <w:shd w:fill="auto" w:val="clear"/>
-            <w:tcMar>
-              <w:top w:w="100.0" w:type="dxa"/>
-              <w:left w:w="100.0" w:type="dxa"/>
-              <w:bottom w:w="100.0" w:type="dxa"/>
-              <w:right w:w="100.0" w:type="dxa"/>
-            </w:tcMar>
-            <w:vAlign w:val="top"/>
-          </w:tcPr>
-          <w:p>
-            <w:pPr>
-              <w:widowControl w:val="0"/>
-              <w:spacing w:line="240" w:lineRule="auto"/>
-              <w:contextualSpacing w:val="0"/>
-              <w:rPr/>
-            </w:pPr>
-            <w:r>
-              <w:rPr>
-                <w:rtl w:val="0"/>
-              </w:rPr>
-              <w:t xml:space="preserve">Quality Testing environment to include Pair programming and Resharper</w:t>
-            </w:r>
-          </w:p>
-        </w:tc>
-        <w:tc>
-          <w:tcPr>
-            <w:shd w:fill="auto" w:val="clear"/>
-            <w:tcMar>
-              <w:top w:w="100.0" w:type="dxa"/>
-              <w:left w:w="100.0" w:type="dxa"/>
-              <w:bottom w:w="100.0" w:type="dxa"/>
-              <w:right w:w="100.0" w:type="dxa"/>
-            </w:tcMar>
-            <w:vAlign w:val="top"/>
-          </w:tcPr>
-          <w:p>
-            <w:pPr>
-              <w:widowControl w:val="0"/>
-              <w:spacing w:line="240" w:lineRule="auto"/>
-              <w:contextualSpacing w:val="0"/>
-              <w:rPr/>
-            </w:pPr>
-            <w:r>
-              <w:rPr>
-                <w:rtl w:val="0"/>
-              </w:rPr>
-              <w:t xml:space="preserve">This is a better display of the efforts of the team into enforcing quality control</w:t>
-            </w:r>
-          </w:p>
-        </w:tc>
-      </w:tr>
-      <w:tr>
-        <w:trPr>
-          <w:trHeight w:val="420" w:hRule="atLeast"/>
-        </w:trPr>
-        <w:tc>
-          <w:tcPr>
-            <w:shd w:fill="auto" w:val="clear"/>
-            <w:tcMar>
-              <w:top w:w="100.0" w:type="dxa"/>
-              <w:left w:w="100.0" w:type="dxa"/>
-              <w:bottom w:w="100.0" w:type="dxa"/>
-              <w:right w:w="100.0" w:type="dxa"/>
-            </w:tcMar>
-            <w:vAlign w:val="top"/>
-          </w:tcPr>
-          <w:p>
-            <w:pPr>
-              <w:widowControl w:val="0"/>
-              <w:spacing w:line="240" w:lineRule="auto"/>
-              <w:contextualSpacing w:val="0"/>
-              <w:rPr/>
-            </w:pPr>
-            <w:r>
-              <w:rPr>
-                <w:rtl w:val="0"/>
-              </w:rPr>
-            </w:r>
-          </w:p>
-        </w:tc>
-        <w:tc>
-          <w:tcPr>
-            <w:shd w:fill="auto" w:val="clear"/>
-            <w:tcMar>
-              <w:top w:w="100.0" w:type="dxa"/>
-              <w:left w:w="100.0" w:type="dxa"/>
-              <w:bottom w:w="100.0" w:type="dxa"/>
-              <w:right w:w="100.0" w:type="dxa"/>
-            </w:tcMar>
-            <w:vAlign w:val="top"/>
-          </w:tcPr>
-          <w:p>
-            <w:pPr>
-              <w:widowControl w:val="0"/>
-              <w:spacing w:line="240" w:lineRule="auto"/>
-              <w:contextualSpacing w:val="0"/>
-              <w:rPr/>
-            </w:pPr>
-            <w:r>
-              <w:rPr>
-                <w:rtl w:val="0"/>
-              </w:rPr>
-              <w:t xml:space="preserve">Master Test Plan</w:t>
-            </w:r>
-          </w:p>
-        </w:tc>
-        <w:tc>
-          <w:tcPr>
-            <w:shd w:fill="auto" w:val="clear"/>
-            <w:tcMar>
-              <w:top w:w="100.0" w:type="dxa"/>
-              <w:left w:w="100.0" w:type="dxa"/>
-              <w:bottom w:w="100.0" w:type="dxa"/>
-              <w:right w:w="100.0" w:type="dxa"/>
-            </w:tcMar>
-            <w:vAlign w:val="top"/>
-          </w:tcPr>
-          <w:p>
-            <w:pPr>
-              <w:widowControl w:val="0"/>
-              <w:spacing w:line="240" w:lineRule="auto"/>
-              <w:contextualSpacing w:val="0"/>
-              <w:rPr/>
-            </w:pPr>
-            <w:r>
-              <w:rPr>
-                <w:rtl w:val="0"/>
-              </w:rPr>
-              <w:t xml:space="preserve">Removal</w:t>
-            </w:r>
-          </w:p>
-        </w:tc>
-        <w:tc>
-          <w:tcPr>
-            <w:shd w:fill="auto" w:val="clear"/>
-            <w:tcMar>
-              <w:top w:w="100.0" w:type="dxa"/>
-              <w:left w:w="100.0" w:type="dxa"/>
-              <w:bottom w:w="100.0" w:type="dxa"/>
-              <w:right w:w="100.0" w:type="dxa"/>
-            </w:tcMar>
-            <w:vAlign w:val="top"/>
-          </w:tcPr>
-          <w:p>
-            <w:pPr>
-              <w:widowControl w:val="0"/>
-              <w:spacing w:line="240" w:lineRule="auto"/>
-              <w:contextualSpacing w:val="0"/>
-              <w:rPr/>
-            </w:pPr>
-            <w:r>
-              <w:rPr>
-                <w:rtl w:val="0"/>
-              </w:rPr>
-              <w:t xml:space="preserve">“Can respond with fitness” &amp; “Can request fitness from nodes” feature removed from scope</w:t>
-            </w:r>
-          </w:p>
-        </w:tc>
-        <w:tc>
-          <w:tcPr>
-            <w:shd w:fill="auto" w:val="clear"/>
-            <w:tcMar>
-              <w:top w:w="100.0" w:type="dxa"/>
-              <w:left w:w="100.0" w:type="dxa"/>
-              <w:bottom w:w="100.0" w:type="dxa"/>
-              <w:right w:w="100.0" w:type="dxa"/>
-            </w:tcMar>
-            <w:vAlign w:val="top"/>
-          </w:tcPr>
-          <w:p>
-            <w:pPr>
-              <w:widowControl w:val="0"/>
-              <w:spacing w:line="240" w:lineRule="auto"/>
-              <w:contextualSpacing w:val="0"/>
-              <w:rPr/>
-            </w:pPr>
-            <w:r>
-              <w:rPr>
-                <w:rtl w:val="0"/>
-              </w:rPr>
-              <w:t xml:space="preserve">This has been removed as discussed above, it’s been replaced with the “ability to attempt to designate a node to run the UAS” feature</w:t>
-            </w:r>
-          </w:p>
-        </w:tc>
-      </w:tr>
-      <w:tr>
-        <w:trPr>
-          <w:trHeight w:val="420" w:hRule="atLeast"/>
-        </w:trPr>
-        <w:tc>
-          <w:tcPr>
-            <w:shd w:fill="auto" w:val="clear"/>
-            <w:tcMar>
-              <w:top w:w="100.0" w:type="dxa"/>
-              <w:left w:w="100.0" w:type="dxa"/>
-              <w:bottom w:w="100.0" w:type="dxa"/>
-              <w:right w:w="100.0" w:type="dxa"/>
-            </w:tcMar>
-            <w:vAlign w:val="top"/>
-          </w:tcPr>
-          <w:p>
-            <w:pPr>
-              <w:widowControl w:val="0"/>
-              <w:spacing w:line="240" w:lineRule="auto"/>
-              <w:contextualSpacing w:val="0"/>
-              <w:rPr/>
-            </w:pPr>
-            <w:r>
-              <w:rPr>
-                <w:rtl w:val="0"/>
-              </w:rPr>
-            </w:r>
-          </w:p>
-        </w:tc>
-        <w:tc>
-          <w:tcPr>
-            <w:shd w:fill="auto" w:val="clear"/>
-            <w:tcMar>
-              <w:top w:w="100.0" w:type="dxa"/>
-              <w:left w:w="100.0" w:type="dxa"/>
-              <w:bottom w:w="100.0" w:type="dxa"/>
-              <w:right w:w="100.0" w:type="dxa"/>
-            </w:tcMar>
-            <w:vAlign w:val="top"/>
-          </w:tcPr>
-          <w:p>
-            <w:pPr>
-              <w:widowControl w:val="0"/>
-              <w:spacing w:line="240" w:lineRule="auto"/>
-              <w:contextualSpacing w:val="0"/>
-              <w:rPr/>
-            </w:pPr>
-            <w:r>
-              <w:rPr>
-                <w:rtl w:val="0"/>
-              </w:rPr>
-              <w:t xml:space="preserve">Master Test Plan</w:t>
-            </w:r>
-          </w:p>
-        </w:tc>
-        <w:tc>
-          <w:tcPr>
-            <w:shd w:fill="auto" w:val="clear"/>
-            <w:tcMar>
-              <w:top w:w="100.0" w:type="dxa"/>
-              <w:left w:w="100.0" w:type="dxa"/>
-              <w:bottom w:w="100.0" w:type="dxa"/>
-              <w:right w:w="100.0" w:type="dxa"/>
-            </w:tcMar>
-            <w:vAlign w:val="top"/>
-          </w:tcPr>
-          <w:p>
-            <w:pPr>
-              <w:widowControl w:val="0"/>
-              <w:spacing w:line="240" w:lineRule="auto"/>
-              <w:contextualSpacing w:val="0"/>
-              <w:rPr/>
-            </w:pPr>
-            <w:r>
-              <w:rPr>
-                <w:rtl w:val="0"/>
-              </w:rPr>
-              <w:t xml:space="preserve">Removal</w:t>
-            </w:r>
-          </w:p>
-        </w:tc>
-        <w:tc>
-          <w:tcPr>
-            <w:shd w:fill="auto" w:val="clear"/>
-            <w:tcMar>
-              <w:top w:w="100.0" w:type="dxa"/>
-              <w:left w:w="100.0" w:type="dxa"/>
-              <w:bottom w:w="100.0" w:type="dxa"/>
-              <w:right w:w="100.0" w:type="dxa"/>
-            </w:tcMar>
-            <w:vAlign w:val="top"/>
-          </w:tcPr>
-          <w:p>
-            <w:pPr>
-              <w:widowControl w:val="0"/>
-              <w:spacing w:line="240" w:lineRule="auto"/>
-              <w:contextualSpacing w:val="0"/>
-              <w:rPr/>
-            </w:pPr>
-            <w:r>
-              <w:rPr>
-                <w:rtl w:val="0"/>
-              </w:rPr>
-              <w:t xml:space="preserve">Can confirm identity of a new node joining cluster</w:t>
-            </w:r>
-          </w:p>
-        </w:tc>
-        <w:tc>
-          <w:tcPr>
-            <w:shd w:fill="auto" w:val="clear"/>
-            <w:tcMar>
-              <w:top w:w="100.0" w:type="dxa"/>
-              <w:left w:w="100.0" w:type="dxa"/>
-              <w:bottom w:w="100.0" w:type="dxa"/>
-              <w:right w:w="100.0" w:type="dxa"/>
-            </w:tcMar>
-            <w:vAlign w:val="top"/>
-          </w:tcPr>
-          <w:p>
-            <w:pPr>
-              <w:widowControl w:val="0"/>
-              <w:spacing w:line="240" w:lineRule="auto"/>
-              <w:contextualSpacing w:val="0"/>
-              <w:rPr/>
-            </w:pPr>
-            <w:r>
-              <w:rPr>
-                <w:rtl w:val="0"/>
-              </w:rPr>
-              <w:t xml:space="preserve">We’ve changed our security authentication methods from a manual certificate confirmation to a zero knowledge password proof, using a two way challenge response mechanism</w:t>
-            </w:r>
-          </w:p>
-        </w:tc>
-      </w:tr>
-      <w:tr>
-        <w:trPr>
-          <w:trHeight w:val="420" w:hRule="atLeast"/>
-        </w:trPr>
-        <w:tc>
-          <w:tcPr>
-            <w:shd w:fill="auto" w:val="clear"/>
-            <w:tcMar>
-              <w:top w:w="100.0" w:type="dxa"/>
-              <w:left w:w="100.0" w:type="dxa"/>
-              <w:bottom w:w="100.0" w:type="dxa"/>
-              <w:right w:w="100.0" w:type="dxa"/>
-            </w:tcMar>
-            <w:vAlign w:val="top"/>
-          </w:tcPr>
-          <w:p>
-            <w:pPr>
-              <w:widowControl w:val="0"/>
-              <w:spacing w:line="240" w:lineRule="auto"/>
-              <w:contextualSpacing w:val="0"/>
-              <w:rPr/>
-            </w:pPr>
-            <w:r>
-              <w:rPr>
-                <w:rtl w:val="0"/>
-              </w:rPr>
-            </w:r>
-          </w:p>
-        </w:tc>
-        <w:tc>
-          <w:tcPr>
-            <w:shd w:fill="auto" w:val="clear"/>
-            <w:tcMar>
-              <w:top w:w="100.0" w:type="dxa"/>
-              <w:left w:w="100.0" w:type="dxa"/>
-              <w:bottom w:w="100.0" w:type="dxa"/>
-              <w:right w:w="100.0" w:type="dxa"/>
-            </w:tcMar>
-            <w:vAlign w:val="top"/>
-          </w:tcPr>
-          <w:p>
-            <w:pPr>
-              <w:widowControl w:val="0"/>
-              <w:spacing w:line="240" w:lineRule="auto"/>
-              <w:contextualSpacing w:val="0"/>
-              <w:rPr/>
-            </w:pPr>
-            <w:r>
-              <w:rPr>
-                <w:rtl w:val="0"/>
-              </w:rPr>
-              <w:t xml:space="preserve">Master Test Plan</w:t>
-            </w:r>
-          </w:p>
-        </w:tc>
-        <w:tc>
-          <w:tcPr>
-            <w:shd w:fill="auto" w:val="clear"/>
-            <w:tcMar>
-              <w:top w:w="100.0" w:type="dxa"/>
-              <w:left w:w="100.0" w:type="dxa"/>
-              <w:bottom w:w="100.0" w:type="dxa"/>
-              <w:right w:w="100.0" w:type="dxa"/>
-            </w:tcMar>
-            <w:vAlign w:val="top"/>
-          </w:tcPr>
-          <w:p>
-            <w:pPr>
-              <w:widowControl w:val="0"/>
-              <w:spacing w:line="240" w:lineRule="auto"/>
-              <w:contextualSpacing w:val="0"/>
-              <w:rPr/>
-            </w:pPr>
-            <w:r>
-              <w:rPr>
-                <w:rtl w:val="0"/>
-              </w:rPr>
-              <w:t xml:space="preserve">Clarity</w:t>
-            </w:r>
-          </w:p>
-        </w:tc>
-        <w:tc>
-          <w:tcPr>
-            <w:shd w:fill="auto" w:val="clear"/>
-            <w:tcMar>
-              <w:top w:w="100.0" w:type="dxa"/>
-              <w:left w:w="100.0" w:type="dxa"/>
-              <w:bottom w:w="100.0" w:type="dxa"/>
-              <w:right w:w="100.0" w:type="dxa"/>
-            </w:tcMar>
-            <w:vAlign w:val="top"/>
-          </w:tcPr>
-          <w:p>
-            <w:pPr>
-              <w:widowControl w:val="0"/>
-              <w:spacing w:line="240" w:lineRule="auto"/>
-              <w:contextualSpacing w:val="0"/>
-              <w:rPr/>
-            </w:pPr>
-            <w:r>
-              <w:rPr>
-                <w:rtl w:val="0"/>
-              </w:rPr>
-              <w:t xml:space="preserve">Removed “All functionality in prototype specification working”</w:t>
-            </w:r>
-          </w:p>
-        </w:tc>
-        <w:tc>
-          <w:tcPr>
-            <w:shd w:fill="auto" w:val="clear"/>
-            <w:tcMar>
-              <w:top w:w="100.0" w:type="dxa"/>
-              <w:left w:w="100.0" w:type="dxa"/>
-              <w:bottom w:w="100.0" w:type="dxa"/>
-              <w:right w:w="100.0" w:type="dxa"/>
-            </w:tcMar>
-            <w:vAlign w:val="top"/>
-          </w:tcPr>
-          <w:p>
-            <w:pPr>
-              <w:widowControl w:val="0"/>
-              <w:spacing w:line="240" w:lineRule="auto"/>
-              <w:contextualSpacing w:val="0"/>
-              <w:rPr/>
-            </w:pPr>
-            <w:r>
-              <w:rPr>
-                <w:rtl w:val="0"/>
-              </w:rPr>
-              <w:t xml:space="preserve">This is redundant, as it would be a check on checks, this is not required.</w:t>
-            </w:r>
-          </w:p>
-        </w:tc>
-      </w:tr>
-      <w:tr>
-        <w:trPr>
-          <w:trHeight w:val="420" w:hRule="atLeast"/>
-        </w:trPr>
-        <w:tc>
-          <w:tcPr>
-            <w:shd w:fill="auto" w:val="clear"/>
-            <w:tcMar>
-              <w:top w:w="100.0" w:type="dxa"/>
-              <w:left w:w="100.0" w:type="dxa"/>
-              <w:bottom w:w="100.0" w:type="dxa"/>
-              <w:right w:w="100.0" w:type="dxa"/>
-            </w:tcMar>
-            <w:vAlign w:val="top"/>
-          </w:tcPr>
-          <w:p>
-            <w:pPr>
-              <w:widowControl w:val="0"/>
-              <w:spacing w:line="240" w:lineRule="auto"/>
-              <w:contextualSpacing w:val="0"/>
-              <w:rPr/>
-            </w:pPr>
-            <w:r>
-              <w:rPr>
-                <w:rtl w:val="0"/>
-              </w:rPr>
-            </w:r>
-          </w:p>
-        </w:tc>
-        <w:tc>
-          <w:tcPr>
-            <w:shd w:fill="auto" w:val="clear"/>
-            <w:tcMar>
-              <w:top w:w="100.0" w:type="dxa"/>
-              <w:left w:w="100.0" w:type="dxa"/>
-              <w:bottom w:w="100.0" w:type="dxa"/>
-              <w:right w:w="100.0" w:type="dxa"/>
-            </w:tcMar>
-            <w:vAlign w:val="top"/>
-          </w:tcPr>
-          <w:p>
-            <w:pPr>
-              <w:widowControl w:val="0"/>
-              <w:spacing w:line="240" w:lineRule="auto"/>
-              <w:contextualSpacing w:val="0"/>
-              <w:rPr/>
-            </w:pPr>
-            <w:r>
-              <w:rPr>
-                <w:rtl w:val="0"/>
-              </w:rPr>
-              <w:t xml:space="preserve">Master Test Plan</w:t>
-            </w:r>
-          </w:p>
-        </w:tc>
-        <w:tc>
-          <w:tcPr>
-            <w:shd w:fill="auto" w:val="clear"/>
-            <w:tcMar>
-              <w:top w:w="100.0" w:type="dxa"/>
-              <w:left w:w="100.0" w:type="dxa"/>
-              <w:bottom w:w="100.0" w:type="dxa"/>
-              <w:right w:w="100.0" w:type="dxa"/>
-            </w:tcMar>
-            <w:vAlign w:val="top"/>
-          </w:tcPr>
-          <w:p>
-            <w:pPr>
-              <w:widowControl w:val="0"/>
-              <w:spacing w:line="240" w:lineRule="auto"/>
-              <w:contextualSpacing w:val="0"/>
-              <w:rPr/>
-            </w:pPr>
-            <w:r>
-              <w:rPr>
-                <w:rtl w:val="0"/>
-              </w:rPr>
-              <w:t xml:space="preserve">Clarity</w:t>
-            </w:r>
-          </w:p>
-        </w:tc>
-        <w:tc>
-          <w:tcPr>
-            <w:shd w:fill="auto" w:val="clear"/>
-            <w:tcMar>
-              <w:top w:w="100.0" w:type="dxa"/>
-              <w:left w:w="100.0" w:type="dxa"/>
-              <w:bottom w:w="100.0" w:type="dxa"/>
-              <w:right w:w="100.0" w:type="dxa"/>
-            </w:tcMar>
-            <w:vAlign w:val="top"/>
-          </w:tcPr>
-          <w:p>
-            <w:pPr>
-              <w:widowControl w:val="0"/>
-              <w:spacing w:line="240" w:lineRule="auto"/>
-              <w:contextualSpacing w:val="0"/>
-              <w:rPr/>
-            </w:pPr>
-            <w:r>
-              <w:rPr>
-                <w:rtl w:val="0"/>
-              </w:rPr>
-              <w:t xml:space="preserve">Reordered table for clarity</w:t>
-            </w:r>
-          </w:p>
-        </w:tc>
-        <w:tc>
-          <w:tcPr>
-            <w:shd w:fill="auto" w:val="clear"/>
-            <w:tcMar>
-              <w:top w:w="100.0" w:type="dxa"/>
-              <w:left w:w="100.0" w:type="dxa"/>
-              <w:bottom w:w="100.0" w:type="dxa"/>
-              <w:right w:w="100.0" w:type="dxa"/>
-            </w:tcMar>
-            <w:vAlign w:val="top"/>
-          </w:tcPr>
-          <w:p>
-            <w:pPr>
-              <w:widowControl w:val="0"/>
-              <w:spacing w:line="240" w:lineRule="auto"/>
-              <w:contextualSpacing w:val="0"/>
-              <w:rPr/>
-            </w:pPr>
-            <w:r>
-              <w:rPr>
-                <w:rtl w:val="0"/>
-              </w:rPr>
-              <w:t xml:space="preserve">We’ve ordered it by planned release, and then by type of test</w:t>
-            </w:r>
-          </w:p>
-        </w:tc>
-      </w:tr>
-      <w:tr>
-        <w:trPr>
-          <w:trHeight w:val="420" w:hRule="atLeast"/>
-        </w:trPr>
-        <w:tc>
-          <w:tcPr>
-            <w:shd w:fill="auto" w:val="clear"/>
-            <w:tcMar>
-              <w:top w:w="100.0" w:type="dxa"/>
-              <w:left w:w="100.0" w:type="dxa"/>
-              <w:bottom w:w="100.0" w:type="dxa"/>
-              <w:right w:w="100.0" w:type="dxa"/>
-            </w:tcMar>
-            <w:vAlign w:val="top"/>
-          </w:tcPr>
-          <w:p>
-            <w:pPr>
-              <w:widowControl w:val="0"/>
-              <w:spacing w:line="240" w:lineRule="auto"/>
-              <w:contextualSpacing w:val="0"/>
-              <w:rPr/>
-            </w:pPr>
-            <w:r>
-              <w:rPr>
-                <w:rtl w:val="0"/>
-              </w:rPr>
-            </w:r>
-          </w:p>
-        </w:tc>
-        <w:tc>
-          <w:tcPr>
-            <w:shd w:fill="auto" w:val="clear"/>
-            <w:tcMar>
-              <w:top w:w="100.0" w:type="dxa"/>
-              <w:left w:w="100.0" w:type="dxa"/>
-              <w:bottom w:w="100.0" w:type="dxa"/>
-              <w:right w:w="100.0" w:type="dxa"/>
-            </w:tcMar>
-            <w:vAlign w:val="top"/>
-          </w:tcPr>
-          <w:p>
-            <w:pPr>
-              <w:widowControl w:val="0"/>
-              <w:spacing w:line="240" w:lineRule="auto"/>
-              <w:contextualSpacing w:val="0"/>
-              <w:rPr/>
-            </w:pPr>
-            <w:r>
-              <w:rPr>
-                <w:rtl w:val="0"/>
-              </w:rPr>
-              <w:t xml:space="preserve">Master Test Plan</w:t>
-            </w:r>
-          </w:p>
-          <w:p>
-            <w:pPr>
-              <w:widowControl w:val="0"/>
-              <w:spacing w:line="240" w:lineRule="auto"/>
-              <w:contextualSpacing w:val="0"/>
-              <w:rPr/>
-            </w:pPr>
-            <w:r>
-              <w:rPr>
-                <w:rtl w:val="0"/>
-              </w:rPr>
-              <w:t xml:space="preserve">Testing Strategy</w:t>
-            </w:r>
-          </w:p>
-        </w:tc>
-        <w:tc>
-          <w:tcPr>
-            <w:shd w:fill="auto" w:val="clear"/>
-            <w:tcMar>
-              <w:top w:w="100.0" w:type="dxa"/>
-              <w:left w:w="100.0" w:type="dxa"/>
-              <w:bottom w:w="100.0" w:type="dxa"/>
-              <w:right w:w="100.0" w:type="dxa"/>
-            </w:tcMar>
-            <w:vAlign w:val="top"/>
-          </w:tcPr>
-          <w:p>
-            <w:pPr>
-              <w:widowControl w:val="0"/>
-              <w:spacing w:line="240" w:lineRule="auto"/>
-              <w:contextualSpacing w:val="0"/>
-              <w:rPr/>
-            </w:pPr>
-            <w:r>
-              <w:rPr>
-                <w:rtl w:val="0"/>
-              </w:rPr>
-              <w:t xml:space="preserve">Clarity</w:t>
-            </w:r>
-          </w:p>
-        </w:tc>
-        <w:tc>
-          <w:tcPr>
-            <w:shd w:fill="auto" w:val="clear"/>
-            <w:tcMar>
-              <w:top w:w="100.0" w:type="dxa"/>
-              <w:left w:w="100.0" w:type="dxa"/>
-              <w:bottom w:w="100.0" w:type="dxa"/>
-              <w:right w:w="100.0" w:type="dxa"/>
-            </w:tcMar>
-            <w:vAlign w:val="top"/>
-          </w:tcPr>
-          <w:p>
-            <w:pPr>
-              <w:widowControl w:val="0"/>
-              <w:spacing w:line="240" w:lineRule="auto"/>
-              <w:contextualSpacing w:val="0"/>
-              <w:rPr/>
-            </w:pPr>
-            <w:r>
-              <w:rPr>
-                <w:rtl w:val="0"/>
-              </w:rPr>
-              <w:t xml:space="preserve">Grammar and formatting fixes</w:t>
-            </w:r>
-          </w:p>
-        </w:tc>
-        <w:tc>
-          <w:tcPr>
-            <w:shd w:fill="auto" w:val="clear"/>
-            <w:tcMar>
-              <w:top w:w="100.0" w:type="dxa"/>
-              <w:left w:w="100.0" w:type="dxa"/>
-              <w:bottom w:w="100.0" w:type="dxa"/>
-              <w:right w:w="100.0" w:type="dxa"/>
-            </w:tcMar>
-            <w:vAlign w:val="top"/>
-          </w:tcPr>
-          <w:p>
-            <w:pPr>
-              <w:widowControl w:val="0"/>
-              <w:spacing w:line="240" w:lineRule="auto"/>
-              <w:contextualSpacing w:val="0"/>
-              <w:rPr/>
-            </w:pPr>
-            <w:r>
-              <w:rPr>
-                <w:rtl w:val="0"/>
-              </w:rPr>
-              <w:t xml:space="preserve">Just fixing up some capitalisations and spacings</w:t>
+              <w:t xml:space="preserve">Major rewrite</w:t>
+            </w:r>
+          </w:p>
+        </w:tc>
+        <w:tc>
+          <w:tcPr>
+            <w:shd w:fill="auto" w:val="clear"/>
+            <w:tcMar>
+              <w:top w:w="100.0" w:type="dxa"/>
+              <w:left w:w="100.0" w:type="dxa"/>
+              <w:bottom w:w="100.0" w:type="dxa"/>
+              <w:right w:w="100.0" w:type="dxa"/>
+            </w:tcMar>
+            <w:vAlign w:val="top"/>
+          </w:tcPr>
+          <w:p>
+            <w:pPr>
+              <w:widowControl w:val="0"/>
+              <w:spacing w:line="240" w:lineRule="auto"/>
+              <w:contextualSpacing w:val="0"/>
+              <w:rPr/>
+            </w:pPr>
+            <w:r>
+              <w:rPr>
+                <w:rtl w:val="0"/>
+              </w:rPr>
+              <w:t xml:space="preserve">Full re think of testing methods, environment and acceptance criteria</w:t>
+            </w:r>
+          </w:p>
+        </w:tc>
+        <w:tc>
+          <w:tcPr>
+            <w:shd w:fill="auto" w:val="clear"/>
+            <w:tcMar>
+              <w:top w:w="100.0" w:type="dxa"/>
+              <w:left w:w="100.0" w:type="dxa"/>
+              <w:bottom w:w="100.0" w:type="dxa"/>
+              <w:right w:w="100.0" w:type="dxa"/>
+            </w:tcMar>
+            <w:vAlign w:val="top"/>
+          </w:tcPr>
+          <w:p>
+            <w:pPr>
+              <w:widowControl w:val="0"/>
+              <w:numPr>
+                <w:ilvl w:val="0"/>
+                <w:numId w:val="1"/>
+              </w:numPr>
+              <w:spacing w:line="240" w:lineRule="auto"/>
+              <w:ind w:left="720" w:hanging="360"/>
+              <w:contextualSpacing w:val="1"/>
+              <w:rPr/>
+            </w:pPr>
+            <w:r>
+              <w:rPr>
+                <w:rtl w:val="0"/>
+              </w:rPr>
+              <w:t xml:space="preserve">Changed Design Validation to Developer validation</w:t>
+            </w:r>
+          </w:p>
+          <w:p>
+            <w:pPr>
+              <w:widowControl w:val="0"/>
+              <w:numPr>
+                <w:ilvl w:val="0"/>
+                <w:numId w:val="1"/>
+              </w:numPr>
+              <w:spacing w:line="240" w:lineRule="auto"/>
+              <w:ind w:left="720" w:hanging="360"/>
+              <w:contextualSpacing w:val="1"/>
+              <w:rPr/>
+            </w:pPr>
+            <w:r>
+              <w:rPr>
+                <w:rtl w:val="0"/>
+              </w:rPr>
+              <w:t xml:space="preserve">Removed unnecessary and duplicate tests, and tests which were for features we’ve removed</w:t>
+            </w:r>
+          </w:p>
+          <w:p>
+            <w:pPr>
+              <w:widowControl w:val="0"/>
+              <w:numPr>
+                <w:ilvl w:val="0"/>
+                <w:numId w:val="1"/>
+              </w:numPr>
+              <w:spacing w:line="240" w:lineRule="auto"/>
+              <w:ind w:left="720" w:hanging="360"/>
+              <w:contextualSpacing w:val="1"/>
+              <w:rPr/>
+            </w:pPr>
+            <w:r>
+              <w:rPr>
+                <w:rtl w:val="0"/>
+              </w:rPr>
+              <w:t xml:space="preserve">Added the Planned Stage column for when these tests are due to be performed</w:t>
+            </w:r>
+          </w:p>
+          <w:p>
+            <w:pPr>
+              <w:widowControl w:val="0"/>
+              <w:numPr>
+                <w:ilvl w:val="0"/>
+                <w:numId w:val="1"/>
+              </w:numPr>
+              <w:spacing w:line="240" w:lineRule="auto"/>
+              <w:ind w:left="720" w:hanging="360"/>
+              <w:contextualSpacing w:val="1"/>
+              <w:rPr/>
+            </w:pPr>
+            <w:r>
+              <w:rPr>
+                <w:rtl w:val="0"/>
+              </w:rPr>
+              <w:t xml:space="preserve">Rewrote the names of tests to better clarify</w:t>
+            </w:r>
+          </w:p>
+          <w:p>
+            <w:pPr>
+              <w:widowControl w:val="0"/>
+              <w:numPr>
+                <w:ilvl w:val="0"/>
+                <w:numId w:val="1"/>
+              </w:numPr>
+              <w:spacing w:line="240" w:lineRule="auto"/>
+              <w:ind w:left="720" w:hanging="360"/>
+              <w:contextualSpacing w:val="1"/>
+              <w:rPr/>
+            </w:pPr>
+            <w:r>
+              <w:rPr>
+                <w:rtl w:val="0"/>
+              </w:rPr>
+              <w:t xml:space="preserve">Ensured that tests link closely to use cases, functional and non-functional requirements</w:t>
+            </w:r>
+          </w:p>
+          <w:p>
+            <w:pPr>
+              <w:widowControl w:val="0"/>
+              <w:numPr>
+                <w:ilvl w:val="0"/>
+                <w:numId w:val="1"/>
+              </w:numPr>
+              <w:spacing w:line="240" w:lineRule="auto"/>
+              <w:ind w:left="720" w:hanging="360"/>
+              <w:contextualSpacing w:val="1"/>
+              <w:rPr/>
+            </w:pPr>
+            <w:r>
+              <w:rPr>
+                <w:rtl w:val="0"/>
+              </w:rPr>
+              <w:t xml:space="preserve">Added Demo test type, so we can use a demo program to show functionality</w:t>
             </w:r>
           </w:p>
         </w:tc>
@@ -9273,7 +8019,121 @@
 </file>
 
 <file path=word/numbering.xml><?xml version="1.0" encoding="utf-8"?>
-<w:numbering xmlns:mc="http://schemas.openxmlformats.org/markup-compatibility/2006" xmlns:o="urn:schemas-microsoft-com:office:office" xmlns:r="http://schemas.openxmlformats.org/officeDocument/2006/relationships" xmlns:m="http://schemas.openxmlformats.org/officeDocument/2006/math" xmlns:v="urn:schemas-microsoft-com:vml" xmlns:wp="http://schemas.openxmlformats.org/drawingml/2006/wordprocessingDrawing" xmlns:w10="urn:schemas-microsoft-com:office:word" xmlns:w="http://schemas.openxmlformats.org/wordprocessingml/2006/main" xmlns:wne="http://schemas.microsoft.com/office/word/2006/wordml" xmlns:sl="http://schemas.openxmlformats.org/schemaLibrary/2006/main" xmlns:a="http://schemas.openxmlformats.org/drawingml/2006/main" xmlns:pic="http://schemas.openxmlformats.org/drawingml/2006/picture" xmlns:c="http://schemas.openxmlformats.org/drawingml/2006/chart" xmlns:lc="http://schemas.openxmlformats.org/drawingml/2006/lockedCanvas" xmlns:dgm="http://schemas.openxmlformats.org/drawingml/2006/diagram" xmlns:wps="http://schemas.microsoft.com/office/word/2010/wordprocessingShape" xmlns:wpg="http://schemas.microsoft.com/office/word/2010/wordprocessingGroup" xmlns:w14="http://schemas.microsoft.com/office/word/2010/wordml" xmlns:w15="http://schemas.microsoft.com/office/word/2012/wordml"/>
+<w:numbering xmlns:mc="http://schemas.openxmlformats.org/markup-compatibility/2006" xmlns:o="urn:schemas-microsoft-com:office:office" xmlns:r="http://schemas.openxmlformats.org/officeDocument/2006/relationships" xmlns:m="http://schemas.openxmlformats.org/officeDocument/2006/math" xmlns:v="urn:schemas-microsoft-com:vml" xmlns:wp="http://schemas.openxmlformats.org/drawingml/2006/wordprocessingDrawing" xmlns:w10="urn:schemas-microsoft-com:office:word" xmlns:w="http://schemas.openxmlformats.org/wordprocessingml/2006/main" xmlns:wne="http://schemas.microsoft.com/office/word/2006/wordml" xmlns:sl="http://schemas.openxmlformats.org/schemaLibrary/2006/main" xmlns:a="http://schemas.openxmlformats.org/drawingml/2006/main" xmlns:pic="http://schemas.openxmlformats.org/drawingml/2006/picture" xmlns:c="http://schemas.openxmlformats.org/drawingml/2006/chart" xmlns:lc="http://schemas.openxmlformats.org/drawingml/2006/lockedCanvas" xmlns:dgm="http://schemas.openxmlformats.org/drawingml/2006/diagram" xmlns:wps="http://schemas.microsoft.com/office/word/2010/wordprocessingShape" xmlns:wpg="http://schemas.microsoft.com/office/word/2010/wordprocessingGroup" xmlns:w14="http://schemas.microsoft.com/office/word/2010/wordml" xmlns:w15="http://schemas.microsoft.com/office/word/2012/wordml">
+  <w:abstractNum w:abstractNumId="1">
+    <w:lvl w:ilvl="0">
+      <w:start w:val="1"/>
+      <w:numFmt w:val="bullet"/>
+      <w:lvlText w:val="-"/>
+      <w:lvlJc w:val="left"/>
+      <w:pPr>
+        <w:ind w:left="720" w:hanging="360"/>
+      </w:pPr>
+      <w:rPr>
+        <w:u w:val="none"/>
+      </w:rPr>
+    </w:lvl>
+    <w:lvl w:ilvl="1">
+      <w:start w:val="1"/>
+      <w:numFmt w:val="bullet"/>
+      <w:lvlText w:val="-"/>
+      <w:lvlJc w:val="left"/>
+      <w:pPr>
+        <w:ind w:left="1440" w:hanging="360"/>
+      </w:pPr>
+      <w:rPr>
+        <w:u w:val="none"/>
+      </w:rPr>
+    </w:lvl>
+    <w:lvl w:ilvl="2">
+      <w:start w:val="1"/>
+      <w:numFmt w:val="bullet"/>
+      <w:lvlText w:val="-"/>
+      <w:lvlJc w:val="left"/>
+      <w:pPr>
+        <w:ind w:left="2160" w:hanging="360"/>
+      </w:pPr>
+      <w:rPr>
+        <w:u w:val="none"/>
+      </w:rPr>
+    </w:lvl>
+    <w:lvl w:ilvl="3">
+      <w:start w:val="1"/>
+      <w:numFmt w:val="bullet"/>
+      <w:lvlText w:val="-"/>
+      <w:lvlJc w:val="left"/>
+      <w:pPr>
+        <w:ind w:left="2880" w:hanging="360"/>
+      </w:pPr>
+      <w:rPr>
+        <w:u w:val="none"/>
+      </w:rPr>
+    </w:lvl>
+    <w:lvl w:ilvl="4">
+      <w:start w:val="1"/>
+      <w:numFmt w:val="bullet"/>
+      <w:lvlText w:val="-"/>
+      <w:lvlJc w:val="left"/>
+      <w:pPr>
+        <w:ind w:left="3600" w:hanging="360"/>
+      </w:pPr>
+      <w:rPr>
+        <w:u w:val="none"/>
+      </w:rPr>
+    </w:lvl>
+    <w:lvl w:ilvl="5">
+      <w:start w:val="1"/>
+      <w:numFmt w:val="bullet"/>
+      <w:lvlText w:val="-"/>
+      <w:lvlJc w:val="left"/>
+      <w:pPr>
+        <w:ind w:left="4320" w:hanging="360"/>
+      </w:pPr>
+      <w:rPr>
+        <w:u w:val="none"/>
+      </w:rPr>
+    </w:lvl>
+    <w:lvl w:ilvl="6">
+      <w:start w:val="1"/>
+      <w:numFmt w:val="bullet"/>
+      <w:lvlText w:val="-"/>
+      <w:lvlJc w:val="left"/>
+      <w:pPr>
+        <w:ind w:left="5040" w:hanging="360"/>
+      </w:pPr>
+      <w:rPr>
+        <w:u w:val="none"/>
+      </w:rPr>
+    </w:lvl>
+    <w:lvl w:ilvl="7">
+      <w:start w:val="1"/>
+      <w:numFmt w:val="bullet"/>
+      <w:lvlText w:val="-"/>
+      <w:lvlJc w:val="left"/>
+      <w:pPr>
+        <w:ind w:left="5760" w:hanging="360"/>
+      </w:pPr>
+      <w:rPr>
+        <w:u w:val="none"/>
+      </w:rPr>
+    </w:lvl>
+    <w:lvl w:ilvl="8">
+      <w:start w:val="1"/>
+      <w:numFmt w:val="bullet"/>
+      <w:lvlText w:val="-"/>
+      <w:lvlJc w:val="left"/>
+      <w:pPr>
+        <w:ind w:left="6480" w:hanging="360"/>
+      </w:pPr>
+      <w:rPr>
+        <w:u w:val="none"/>
+      </w:rPr>
+    </w:lvl>
+  </w:abstractNum>
+  <w:num w:numId="1">
+    <w:abstractNumId w:val="1"/>
+  </w:num>
+</w:numbering>
 </file>
 
 <file path=word/styles.xml><?xml version="1.0" encoding="utf-8"?>

</xml_diff>

<commit_message>
Completed the elaboration phase assessment
</commit_message>
<xml_diff>
--- a/Documentation/LCAM/0 - Changelog.docx
+++ b/Documentation/LCAM/0 - Changelog.docx
@@ -6703,33 +6703,167 @@
               <w:rPr>
                 <w:rtl w:val="0"/>
               </w:rPr>
-              <w:t xml:space="preserve">Changing “Multithreading introduces high level of difficult in troubleshooting” from “High” to “Extra High”</w:t>
-            </w:r>
-          </w:p>
-        </w:tc>
-        <w:tc>
-          <w:tcPr>
-            <w:shd w:fill="auto" w:val="clear"/>
-            <w:tcMar>
-              <w:top w:w="100.0" w:type="dxa"/>
-              <w:left w:w="100.0" w:type="dxa"/>
-              <w:bottom w:w="100.0" w:type="dxa"/>
-              <w:right w:w="100.0" w:type="dxa"/>
-            </w:tcMar>
-            <w:vAlign w:val="top"/>
-          </w:tcPr>
-          <w:p>
-            <w:pPr>
-              <w:widowControl w:val="0"/>
-              <w:spacing w:line="240" w:lineRule="auto"/>
-              <w:contextualSpacing w:val="0"/>
-              <w:rPr/>
-            </w:pPr>
-            <w:r>
-              <w:rPr>
-                <w:rtl w:val="0"/>
-              </w:rPr>
-              <w:t xml:space="preserve">The level of difficulty involved in troubleshooting multithreaded errors/bugs etc, is far beyond any reasonable expectation placed upon a student project. The effort and difficult of this has forced us to research and design mechanisms and tools to aid in the process (i.e. intrinsic logging, and learning visual studio multithreaded step through processing). There is no way we could have predicted simply how difficult this issue was for us, and the time sink it was during the debugging process. When we initially set up with 3 threads per node for networking, 2 threads per node for consensus and the main thread, we had times troubleshooting errors where there was up to 50 running threads. We had to heavikity refactor focusing on code quality, deadlock avoidance techniques and reduction of threads.</w:t>
+              <w:t xml:space="preserve">Changing “Multithreading introduces high level of difficult in troubleshooting” probability  and risk from “High” to “Extra High”</w:t>
+            </w:r>
+          </w:p>
+        </w:tc>
+        <w:tc>
+          <w:tcPr>
+            <w:shd w:fill="auto" w:val="clear"/>
+            <w:tcMar>
+              <w:top w:w="100.0" w:type="dxa"/>
+              <w:left w:w="100.0" w:type="dxa"/>
+              <w:bottom w:w="100.0" w:type="dxa"/>
+              <w:right w:w="100.0" w:type="dxa"/>
+            </w:tcMar>
+            <w:vAlign w:val="top"/>
+          </w:tcPr>
+          <w:p>
+            <w:pPr>
+              <w:widowControl w:val="0"/>
+              <w:spacing w:line="240" w:lineRule="auto"/>
+              <w:contextualSpacing w:val="0"/>
+              <w:rPr/>
+            </w:pPr>
+            <w:r>
+              <w:rPr>
+                <w:rtl w:val="0"/>
+              </w:rPr>
+              <w:t xml:space="preserve">The level of difficulty involved in troubleshooting multithreaded errors/bugs etc, is far beyond any reasonable expectation placed upon a student project. The effort and difficult of this has forced us to research and design mechanisms and tools to aid in the process (i.e. intrinsic logging, and learning visual studio multithreaded step through processing). There is no way we could have predicted simply how difficult this issue was for us, and the time sink it was during the debugging process. When we initially set up with 3 threads per node for networking, 2 threads per node for consensus and the main thread, we had times troubleshooting errors where there was up to 50 running threads. We had to heavily refactor focusing on code quality, deadlock avoidance techniques and reduction of threads.</w:t>
+            </w:r>
+          </w:p>
+        </w:tc>
+      </w:tr>
+      <w:tr>
+        <w:trPr>
+          <w:trHeight w:val="420" w:hRule="atLeast"/>
+        </w:trPr>
+        <w:tc>
+          <w:tcPr>
+            <w:shd w:fill="auto" w:val="clear"/>
+            <w:tcMar>
+              <w:top w:w="100.0" w:type="dxa"/>
+              <w:left w:w="100.0" w:type="dxa"/>
+              <w:bottom w:w="100.0" w:type="dxa"/>
+              <w:right w:w="100.0" w:type="dxa"/>
+            </w:tcMar>
+            <w:vAlign w:val="top"/>
+          </w:tcPr>
+          <w:p>
+            <w:pPr>
+              <w:widowControl w:val="0"/>
+              <w:spacing w:line="240" w:lineRule="auto"/>
+              <w:contextualSpacing w:val="0"/>
+              <w:rPr/>
+            </w:pPr>
+            <w:r>
+              <w:rPr>
+                <w:rtl w:val="0"/>
+              </w:rPr>
+            </w:r>
+          </w:p>
+        </w:tc>
+        <w:tc>
+          <w:tcPr>
+            <w:shd w:fill="auto" w:val="clear"/>
+            <w:tcMar>
+              <w:top w:w="100.0" w:type="dxa"/>
+              <w:left w:w="100.0" w:type="dxa"/>
+              <w:bottom w:w="100.0" w:type="dxa"/>
+              <w:right w:w="100.0" w:type="dxa"/>
+            </w:tcMar>
+            <w:vAlign w:val="top"/>
+          </w:tcPr>
+          <w:p>
+            <w:pPr>
+              <w:widowControl w:val="0"/>
+              <w:spacing w:line="240" w:lineRule="auto"/>
+              <w:contextualSpacing w:val="0"/>
+              <w:rPr/>
+            </w:pPr>
+            <w:r>
+              <w:rPr>
+                <w:rtl w:val="0"/>
+              </w:rPr>
+              <w:t xml:space="preserve">Project Specific Risk</w:t>
+            </w:r>
+          </w:p>
+        </w:tc>
+        <w:tc>
+          <w:tcPr>
+            <w:shd w:fill="auto" w:val="clear"/>
+            <w:tcMar>
+              <w:top w:w="100.0" w:type="dxa"/>
+              <w:left w:w="100.0" w:type="dxa"/>
+              <w:bottom w:w="100.0" w:type="dxa"/>
+              <w:right w:w="100.0" w:type="dxa"/>
+            </w:tcMar>
+            <w:vAlign w:val="top"/>
+          </w:tcPr>
+          <w:p>
+            <w:pPr>
+              <w:widowControl w:val="0"/>
+              <w:spacing w:line="240" w:lineRule="auto"/>
+              <w:contextualSpacing w:val="0"/>
+              <w:rPr/>
+            </w:pPr>
+            <w:r>
+              <w:rPr>
+                <w:rtl w:val="0"/>
+              </w:rPr>
+              <w:t xml:space="preserve">Update</w:t>
+            </w:r>
+          </w:p>
+        </w:tc>
+        <w:tc>
+          <w:tcPr>
+            <w:shd w:fill="auto" w:val="clear"/>
+            <w:tcMar>
+              <w:top w:w="100.0" w:type="dxa"/>
+              <w:left w:w="100.0" w:type="dxa"/>
+              <w:bottom w:w="100.0" w:type="dxa"/>
+              <w:right w:w="100.0" w:type="dxa"/>
+            </w:tcMar>
+            <w:vAlign w:val="top"/>
+          </w:tcPr>
+          <w:p>
+            <w:pPr>
+              <w:widowControl w:val="0"/>
+              <w:spacing w:line="240" w:lineRule="auto"/>
+              <w:contextualSpacing w:val="0"/>
+              <w:rPr/>
+            </w:pPr>
+            <w:r>
+              <w:rPr>
+                <w:rtl w:val="0"/>
+              </w:rPr>
+              <w:t xml:space="preserve">Closed risk of “Multithreading introduces high level of difficult in troubleshooting”</w:t>
+            </w:r>
+          </w:p>
+        </w:tc>
+        <w:tc>
+          <w:tcPr>
+            <w:shd w:fill="auto" w:val="clear"/>
+            <w:tcMar>
+              <w:top w:w="100.0" w:type="dxa"/>
+              <w:left w:w="100.0" w:type="dxa"/>
+              <w:bottom w:w="100.0" w:type="dxa"/>
+              <w:right w:w="100.0" w:type="dxa"/>
+            </w:tcMar>
+            <w:vAlign w:val="top"/>
+          </w:tcPr>
+          <w:p>
+            <w:pPr>
+              <w:widowControl w:val="0"/>
+              <w:spacing w:line="240" w:lineRule="auto"/>
+              <w:contextualSpacing w:val="0"/>
+              <w:rPr/>
+            </w:pPr>
+            <w:r>
+              <w:rPr>
+                <w:rtl w:val="0"/>
+              </w:rPr>
+              <w:t xml:space="preserve">Although it’s been absurdly difficult, there are currently no bugs or deadlock issues in the code we’re aware of after extensive testing. We aren’t looking to implement any more features which change the functionality of any multithreaded flows, so we’re confident we won’t have issues in this area again.</w:t>
             </w:r>
           </w:p>
         </w:tc>

</xml_diff>